<commit_message>
finish the design of data model
Notice that this data models haven't been tested
</commit_message>
<xml_diff>
--- a/tutorial of the framework.docx
+++ b/tutorial of the framework.docx
@@ -47,24 +47,86 @@
     </w:p>
     <w:p>
       <w:pPr>
-        <w:widowControl/>
-        <w:autoSpaceDE w:val="0"/>
-        <w:autoSpaceDN w:val="0"/>
-        <w:adjustRightInd w:val="0"/>
-        <w:jc w:val="left"/>
+        <w:pStyle w:val="a3"/>
+        <w:widowControl/>
+        <w:numPr>
+          <w:ilvl w:val="0"/>
+          <w:numId w:val="1"/>
+        </w:numPr>
+        <w:autoSpaceDE w:val="0"/>
+        <w:autoSpaceDN w:val="0"/>
+        <w:adjustRightInd w:val="0"/>
+        <w:ind w:firstLineChars="0"/>
+        <w:jc w:val="left"/>
+        <w:rPr>
+          <w:rFonts w:ascii="Helvetica" w:hAnsi="Helvetica" w:cs="Helvetica" w:hint="eastAsia"/>
+          <w:kern w:val="0"/>
+          <w:szCs w:val="34"/>
+        </w:rPr>
+      </w:pPr>
+      <w:proofErr w:type="spellStart"/>
+      <w:r>
         <w:rPr>
           <w:rFonts w:ascii="Helvetica" w:hAnsi="Helvetica" w:cs="Helvetica"/>
           <w:kern w:val="0"/>
           <w:szCs w:val="34"/>
         </w:rPr>
-      </w:pPr>
+        <w:t>MNuser</w:t>
+      </w:r>
+      <w:proofErr w:type="spellEnd"/>
       <w:r>
         <w:rPr>
           <w:rFonts w:ascii="Helvetica" w:hAnsi="Helvetica" w:cs="Helvetica"/>
           <w:kern w:val="0"/>
           <w:szCs w:val="34"/>
         </w:rPr>
-        <w:t>1. MNuser: this is the data model of the user. We distinguish primary user and assistant user by the property userType. And for this version we just assume that a primary user is only paired with one assistant user.</w:t>
+        <w:t xml:space="preserve">: this is the data model of the user. We distinguish primary user and assistant user by the property </w:t>
+      </w:r>
+      <w:proofErr w:type="spellStart"/>
+      <w:r>
+        <w:rPr>
+          <w:rFonts w:ascii="Helvetica" w:hAnsi="Helvetica" w:cs="Helvetica"/>
+          <w:kern w:val="0"/>
+          <w:szCs w:val="34"/>
+        </w:rPr>
+        <w:t>userType</w:t>
+      </w:r>
+      <w:proofErr w:type="spellEnd"/>
+      <w:r>
+        <w:rPr>
+          <w:rFonts w:ascii="Helvetica" w:hAnsi="Helvetica" w:cs="Helvetica"/>
+          <w:kern w:val="0"/>
+          <w:szCs w:val="34"/>
+        </w:rPr>
+        <w:t>. And for this version we just assume that a primary user is only paired with one assistant user.</w:t>
+      </w:r>
+    </w:p>
+    <w:p>
+      <w:pPr>
+        <w:pStyle w:val="a3"/>
+        <w:widowControl/>
+        <w:numPr>
+          <w:ilvl w:val="0"/>
+          <w:numId w:val="1"/>
+        </w:numPr>
+        <w:autoSpaceDE w:val="0"/>
+        <w:autoSpaceDN w:val="0"/>
+        <w:adjustRightInd w:val="0"/>
+        <w:ind w:firstLineChars="0"/>
+        <w:jc w:val="left"/>
+        <w:rPr>
+          <w:rFonts w:ascii="Helvetica" w:hAnsi="Helvetica" w:cs="Helvetica" w:hint="eastAsia"/>
+          <w:kern w:val="0"/>
+          <w:szCs w:val="34"/>
+        </w:rPr>
+      </w:pPr>
+      <w:r>
+        <w:rPr>
+          <w:rFonts w:ascii="Helvetica" w:hAnsi="Helvetica" w:cs="Helvetica"/>
+          <w:kern w:val="0"/>
+          <w:szCs w:val="34"/>
+        </w:rPr>
+        <w:t>So for each user. No matter it is a primary or assistant, the use his ID to fetch events from database, meanwhile, we use his paired user ID to fetch other events from database, these two part of events is the whole events witch associated with that user.</w:t>
       </w:r>
     </w:p>
     <w:p>
@@ -238,15 +300,33 @@
           <w:kern w:val="0"/>
           <w:szCs w:val="34"/>
         </w:rPr>
-        <w:t>1. th</w:t>
-      </w:r>
+        <w:t xml:space="preserve">1. </w:t>
+      </w:r>
+      <w:proofErr w:type="gramStart"/>
       <w:r>
         <w:rPr>
           <w:rFonts w:ascii="Helvetica" w:hAnsi="Helvetica" w:cs="Helvetica"/>
           <w:kern w:val="0"/>
           <w:szCs w:val="34"/>
         </w:rPr>
-        <w:t>e codes with the comment  </w:t>
+        <w:t>th</w:t>
+      </w:r>
+      <w:r>
+        <w:rPr>
+          <w:rFonts w:ascii="Helvetica" w:hAnsi="Helvetica" w:cs="Helvetica"/>
+          <w:kern w:val="0"/>
+          <w:szCs w:val="34"/>
+        </w:rPr>
+        <w:t>e</w:t>
+      </w:r>
+      <w:proofErr w:type="gramEnd"/>
+      <w:r>
+        <w:rPr>
+          <w:rFonts w:ascii="Helvetica" w:hAnsi="Helvetica" w:cs="Helvetica"/>
+          <w:kern w:val="0"/>
+          <w:szCs w:val="34"/>
+        </w:rPr>
+        <w:t xml:space="preserve"> codes with the comment  </w:t>
       </w:r>
       <w:r>
         <w:rPr>
@@ -264,7 +344,69 @@
           <w:kern w:val="0"/>
           <w:szCs w:val="34"/>
         </w:rPr>
-        <w:t xml:space="preserve">  is some demo for the using of some important method.  </w:t>
+        <w:t xml:space="preserve">  is some demo for the using of some important method. </w:t>
+      </w:r>
+      <w:r>
+        <w:rPr>
+          <w:rFonts w:ascii="Helvetica" w:hAnsi="Helvetica" w:cs="Helvetica"/>
+          <w:kern w:val="0"/>
+          <w:szCs w:val="34"/>
+        </w:rPr>
+        <w:t xml:space="preserve">Delete them when you code. All the important </w:t>
+      </w:r>
+      <w:proofErr w:type="spellStart"/>
+      <w:r>
+        <w:rPr>
+          <w:rFonts w:ascii="Helvetica" w:hAnsi="Helvetica" w:cs="Helvetica"/>
+          <w:kern w:val="0"/>
+          <w:szCs w:val="34"/>
+        </w:rPr>
+        <w:t>ios</w:t>
+      </w:r>
+      <w:proofErr w:type="spellEnd"/>
+      <w:r>
+        <w:rPr>
+          <w:rFonts w:ascii="Helvetica" w:hAnsi="Helvetica" w:cs="Helvetica"/>
+          <w:kern w:val="0"/>
+          <w:szCs w:val="34"/>
+        </w:rPr>
+        <w:t xml:space="preserve"> method is included in the demo code, </w:t>
+      </w:r>
+      <w:proofErr w:type="gramStart"/>
+      <w:r>
+        <w:rPr>
+          <w:rFonts w:ascii="Helvetica" w:hAnsi="Helvetica" w:cs="Helvetica"/>
+          <w:kern w:val="0"/>
+          <w:szCs w:val="34"/>
+        </w:rPr>
+        <w:t>And</w:t>
+      </w:r>
+      <w:proofErr w:type="gramEnd"/>
+      <w:r>
+        <w:rPr>
+          <w:rFonts w:ascii="Helvetica" w:hAnsi="Helvetica" w:cs="Helvetica"/>
+          <w:kern w:val="0"/>
+          <w:szCs w:val="34"/>
+        </w:rPr>
+        <w:t xml:space="preserve"> you can imitate them to do the detail job.</w:t>
+      </w:r>
+      <w:bookmarkStart w:id="0" w:name="_GoBack"/>
+      <w:bookmarkEnd w:id="0"/>
+      <w:r>
+        <w:rPr>
+          <w:rFonts w:ascii="Helvetica" w:hAnsi="Helvetica" w:cs="Helvetica"/>
+          <w:kern w:val="0"/>
+          <w:szCs w:val="34"/>
+        </w:rPr>
+        <w:t xml:space="preserve"> </w:t>
+      </w:r>
+      <w:r>
+        <w:rPr>
+          <w:rFonts w:ascii="Helvetica" w:hAnsi="Helvetica" w:cs="Helvetica"/>
+          <w:kern w:val="0"/>
+          <w:szCs w:val="34"/>
+        </w:rPr>
+        <w:t> </w:t>
       </w:r>
     </w:p>
     <w:p>
@@ -339,6 +481,8 @@
         </w:rPr>
         <w:t>- (</w:t>
       </w:r>
+      <w:proofErr w:type="spellStart"/>
+      <w:proofErr w:type="gramStart"/>
       <w:r>
         <w:rPr>
           <w:rFonts w:ascii="Menlo Regular" w:hAnsi="Menlo Regular" w:cs="Menlo Regular"/>
@@ -349,15 +493,39 @@
         </w:rPr>
         <w:t>IBAction</w:t>
       </w:r>
-      <w:r>
-        <w:rPr>
-          <w:rFonts w:ascii="Menlo Regular" w:hAnsi="Menlo Regular" w:cs="Menlo Regular"/>
-          <w:color w:val="000000"/>
-          <w:kern w:val="0"/>
-          <w:sz w:val="22"/>
-          <w:szCs w:val="32"/>
-        </w:rPr>
-        <w:t>)logInButton:(</w:t>
+      <w:proofErr w:type="spellEnd"/>
+      <w:r>
+        <w:rPr>
+          <w:rFonts w:ascii="Menlo Regular" w:hAnsi="Menlo Regular" w:cs="Menlo Regular"/>
+          <w:color w:val="000000"/>
+          <w:kern w:val="0"/>
+          <w:sz w:val="22"/>
+          <w:szCs w:val="32"/>
+        </w:rPr>
+        <w:t>)</w:t>
+      </w:r>
+      <w:proofErr w:type="spellStart"/>
+      <w:r>
+        <w:rPr>
+          <w:rFonts w:ascii="Menlo Regular" w:hAnsi="Menlo Regular" w:cs="Menlo Regular"/>
+          <w:color w:val="000000"/>
+          <w:kern w:val="0"/>
+          <w:sz w:val="22"/>
+          <w:szCs w:val="32"/>
+        </w:rPr>
+        <w:t>logInButton</w:t>
+      </w:r>
+      <w:proofErr w:type="spellEnd"/>
+      <w:proofErr w:type="gramEnd"/>
+      <w:r>
+        <w:rPr>
+          <w:rFonts w:ascii="Menlo Regular" w:hAnsi="Menlo Regular" w:cs="Menlo Regular"/>
+          <w:color w:val="000000"/>
+          <w:kern w:val="0"/>
+          <w:sz w:val="22"/>
+          <w:szCs w:val="32"/>
+        </w:rPr>
+        <w:t>:(</w:t>
       </w:r>
       <w:r>
         <w:rPr>
@@ -484,7 +652,29 @@
           <w:sz w:val="22"/>
           <w:szCs w:val="32"/>
         </w:rPr>
-        <w:t>//get the username and pin from database, if match performsegue, or give user some alert.</w:t>
+        <w:t xml:space="preserve">//get the username and pin from database, if match </w:t>
+      </w:r>
+      <w:proofErr w:type="spellStart"/>
+      <w:r>
+        <w:rPr>
+          <w:rFonts w:ascii="Menlo Regular" w:hAnsi="Menlo Regular" w:cs="Menlo Regular"/>
+          <w:color w:val="008000"/>
+          <w:kern w:val="0"/>
+          <w:sz w:val="22"/>
+          <w:szCs w:val="32"/>
+        </w:rPr>
+        <w:t>performsegue</w:t>
+      </w:r>
+      <w:proofErr w:type="spellEnd"/>
+      <w:r>
+        <w:rPr>
+          <w:rFonts w:ascii="Menlo Regular" w:hAnsi="Menlo Regular" w:cs="Menlo Regular"/>
+          <w:color w:val="008000"/>
+          <w:kern w:val="0"/>
+          <w:sz w:val="22"/>
+          <w:szCs w:val="32"/>
+        </w:rPr>
+        <w:t>, or give user some alert.</w:t>
       </w:r>
     </w:p>
     <w:p>
@@ -515,6 +705,7 @@
         </w:rPr>
         <w:t xml:space="preserve">    </w:t>
       </w:r>
+      <w:proofErr w:type="gramStart"/>
       <w:r>
         <w:rPr>
           <w:rFonts w:ascii="Menlo Regular" w:hAnsi="Menlo Regular" w:cs="Menlo Regular"/>
@@ -525,6 +716,7 @@
         </w:rPr>
         <w:t>if</w:t>
       </w:r>
+      <w:proofErr w:type="gramEnd"/>
       <w:r>
         <w:rPr>
           <w:rFonts w:ascii="Menlo Regular" w:hAnsi="Menlo Regular" w:cs="Menlo Regular"/>
@@ -535,6 +727,7 @@
         </w:rPr>
         <w:t>([</w:t>
       </w:r>
+      <w:proofErr w:type="spellStart"/>
       <w:r>
         <w:rPr>
           <w:rFonts w:ascii="Menlo Regular" w:hAnsi="Menlo Regular" w:cs="Menlo Regular"/>
@@ -585,6 +778,7 @@
         </w:rPr>
         <w:t>text</w:t>
       </w:r>
+      <w:proofErr w:type="spellEnd"/>
       <w:r>
         <w:rPr>
           <w:rFonts w:ascii="Menlo Regular" w:hAnsi="Menlo Regular" w:cs="Menlo Regular"/>
@@ -595,6 +789,7 @@
         </w:rPr>
         <w:t xml:space="preserve"> </w:t>
       </w:r>
+      <w:proofErr w:type="spellStart"/>
       <w:r>
         <w:rPr>
           <w:rFonts w:ascii="Menlo Regular" w:hAnsi="Menlo Regular" w:cs="Menlo Regular"/>
@@ -605,6 +800,7 @@
         </w:rPr>
         <w:t>isEqualToString</w:t>
       </w:r>
+      <w:proofErr w:type="spellEnd"/>
       <w:r>
         <w:rPr>
           <w:rFonts w:ascii="Menlo Regular" w:hAnsi="Menlo Regular" w:cs="Menlo Regular"/>
@@ -664,6 +860,7 @@
         </w:rPr>
         <w:t xml:space="preserve">        [</w:t>
       </w:r>
+      <w:proofErr w:type="gramStart"/>
       <w:r>
         <w:rPr>
           <w:rFonts w:ascii="Menlo Regular" w:hAnsi="Menlo Regular" w:cs="Menlo Regular"/>
@@ -674,6 +871,7 @@
         </w:rPr>
         <w:t>self</w:t>
       </w:r>
+      <w:proofErr w:type="gramEnd"/>
       <w:r>
         <w:rPr>
           <w:rFonts w:ascii="Menlo Regular" w:hAnsi="Menlo Regular" w:cs="Menlo Regular"/>
@@ -684,6 +882,7 @@
         </w:rPr>
         <w:t xml:space="preserve"> </w:t>
       </w:r>
+      <w:proofErr w:type="spellStart"/>
       <w:r>
         <w:rPr>
           <w:rFonts w:ascii="Menlo Regular" w:hAnsi="Menlo Regular" w:cs="Menlo Regular"/>
@@ -694,6 +893,7 @@
         </w:rPr>
         <w:t>performSegueWithIdentifier</w:t>
       </w:r>
+      <w:proofErr w:type="spellEnd"/>
       <w:r>
         <w:rPr>
           <w:rFonts w:ascii="Menlo Regular" w:hAnsi="Menlo Regular" w:cs="Menlo Regular"/>
@@ -712,7 +912,29 @@
           <w:sz w:val="22"/>
           <w:szCs w:val="32"/>
         </w:rPr>
-        <w:t>@"logIn"</w:t>
+        <w:t>@"</w:t>
+      </w:r>
+      <w:proofErr w:type="spellStart"/>
+      <w:r>
+        <w:rPr>
+          <w:rFonts w:ascii="Menlo Regular" w:hAnsi="Menlo Regular" w:cs="Menlo Regular"/>
+          <w:color w:val="A31515"/>
+          <w:kern w:val="0"/>
+          <w:sz w:val="22"/>
+          <w:szCs w:val="32"/>
+        </w:rPr>
+        <w:t>logIn</w:t>
+      </w:r>
+      <w:proofErr w:type="spellEnd"/>
+      <w:r>
+        <w:rPr>
+          <w:rFonts w:ascii="Menlo Regular" w:hAnsi="Menlo Regular" w:cs="Menlo Regular"/>
+          <w:color w:val="A31515"/>
+          <w:kern w:val="0"/>
+          <w:sz w:val="22"/>
+          <w:szCs w:val="32"/>
+        </w:rPr>
+        <w:t>"</w:t>
       </w:r>
       <w:r>
         <w:rPr>
@@ -724,6 +946,7 @@
         </w:rPr>
         <w:t xml:space="preserve"> </w:t>
       </w:r>
+      <w:proofErr w:type="spellStart"/>
       <w:r>
         <w:rPr>
           <w:rFonts w:ascii="Menlo Regular" w:hAnsi="Menlo Regular" w:cs="Menlo Regular"/>
@@ -754,6 +977,7 @@
         </w:rPr>
         <w:t>self</w:t>
       </w:r>
+      <w:proofErr w:type="spellEnd"/>
       <w:r>
         <w:rPr>
           <w:rFonts w:ascii="Menlo Regular" w:hAnsi="Menlo Regular" w:cs="Menlo Regular"/>
@@ -793,6 +1017,7 @@
         </w:rPr>
         <w:t xml:space="preserve">    </w:t>
       </w:r>
+      <w:proofErr w:type="gramStart"/>
       <w:r>
         <w:rPr>
           <w:rFonts w:ascii="Menlo Regular" w:hAnsi="Menlo Regular" w:cs="Menlo Regular"/>
@@ -803,6 +1028,7 @@
         </w:rPr>
         <w:t>else</w:t>
       </w:r>
+      <w:proofErr w:type="gramEnd"/>
     </w:p>
     <w:p>
       <w:pPr>
@@ -861,6 +1087,7 @@
         </w:rPr>
         <w:t xml:space="preserve">        </w:t>
       </w:r>
+      <w:proofErr w:type="spellStart"/>
       <w:r>
         <w:rPr>
           <w:rFonts w:ascii="Menlo Regular" w:hAnsi="Menlo Regular" w:cs="Menlo Regular"/>
@@ -871,6 +1098,7 @@
         </w:rPr>
         <w:t>UIAlertView</w:t>
       </w:r>
+      <w:proofErr w:type="spellEnd"/>
       <w:r>
         <w:rPr>
           <w:rFonts w:ascii="Menlo Regular" w:hAnsi="Menlo Regular" w:cs="Menlo Regular"/>
@@ -881,6 +1109,7 @@
         </w:rPr>
         <w:t xml:space="preserve"> *alert = [[</w:t>
       </w:r>
+      <w:proofErr w:type="spellStart"/>
       <w:r>
         <w:rPr>
           <w:rFonts w:ascii="Menlo Regular" w:hAnsi="Menlo Regular" w:cs="Menlo Regular"/>
@@ -891,6 +1120,7 @@
         </w:rPr>
         <w:t>UIAlertView</w:t>
       </w:r>
+      <w:proofErr w:type="spellEnd"/>
       <w:r>
         <w:rPr>
           <w:rFonts w:ascii="Menlo Regular" w:hAnsi="Menlo Regular" w:cs="Menlo Regular"/>
@@ -901,6 +1131,7 @@
         </w:rPr>
         <w:t xml:space="preserve"> </w:t>
       </w:r>
+      <w:proofErr w:type="spellStart"/>
       <w:r>
         <w:rPr>
           <w:rFonts w:ascii="Menlo Regular" w:hAnsi="Menlo Regular" w:cs="Menlo Regular"/>
@@ -911,6 +1142,7 @@
         </w:rPr>
         <w:t>alloc</w:t>
       </w:r>
+      <w:proofErr w:type="spellEnd"/>
       <w:r>
         <w:rPr>
           <w:rFonts w:ascii="Menlo Regular" w:hAnsi="Menlo Regular" w:cs="Menlo Regular"/>
@@ -950,6 +1182,8 @@
         </w:rPr>
         <w:t xml:space="preserve">                              </w:t>
       </w:r>
+      <w:proofErr w:type="spellStart"/>
+      <w:proofErr w:type="gramStart"/>
       <w:r>
         <w:rPr>
           <w:rFonts w:ascii="Menlo Regular" w:hAnsi="Menlo Regular" w:cs="Menlo Regular"/>
@@ -960,6 +1194,8 @@
         </w:rPr>
         <w:t>initWithTitle</w:t>
       </w:r>
+      <w:proofErr w:type="spellEnd"/>
+      <w:proofErr w:type="gramEnd"/>
       <w:r>
         <w:rPr>
           <w:rFonts w:ascii="Menlo Regular" w:hAnsi="Menlo Regular" w:cs="Menlo Regular"/>
@@ -1009,6 +1245,7 @@
         </w:rPr>
         <w:t xml:space="preserve">                              </w:t>
       </w:r>
+      <w:proofErr w:type="gramStart"/>
       <w:r>
         <w:rPr>
           <w:rFonts w:ascii="Menlo Regular" w:hAnsi="Menlo Regular" w:cs="Menlo Regular"/>
@@ -1019,6 +1256,7 @@
         </w:rPr>
         <w:t>message</w:t>
       </w:r>
+      <w:proofErr w:type="gramEnd"/>
       <w:r>
         <w:rPr>
           <w:rFonts w:ascii="Menlo Regular" w:hAnsi="Menlo Regular" w:cs="Menlo Regular"/>
@@ -1068,6 +1306,8 @@
         </w:rPr>
         <w:t xml:space="preserve">                              </w:t>
       </w:r>
+      <w:proofErr w:type="spellStart"/>
+      <w:proofErr w:type="gramStart"/>
       <w:r>
         <w:rPr>
           <w:rFonts w:ascii="Menlo Regular" w:hAnsi="Menlo Regular" w:cs="Menlo Regular"/>
@@ -1098,6 +1338,8 @@
         </w:rPr>
         <w:t>nil</w:t>
       </w:r>
+      <w:proofErr w:type="spellEnd"/>
+      <w:proofErr w:type="gramEnd"/>
     </w:p>
     <w:p>
       <w:pPr>
@@ -1127,6 +1369,8 @@
         </w:rPr>
         <w:t xml:space="preserve">                              </w:t>
       </w:r>
+      <w:proofErr w:type="spellStart"/>
+      <w:proofErr w:type="gramStart"/>
       <w:r>
         <w:rPr>
           <w:rFonts w:ascii="Menlo Regular" w:hAnsi="Menlo Regular" w:cs="Menlo Regular"/>
@@ -1137,6 +1381,8 @@
         </w:rPr>
         <w:t>cancelButtonTitle</w:t>
       </w:r>
+      <w:proofErr w:type="spellEnd"/>
+      <w:proofErr w:type="gramEnd"/>
       <w:r>
         <w:rPr>
           <w:rFonts w:ascii="Menlo Regular" w:hAnsi="Menlo Regular" w:cs="Menlo Regular"/>
@@ -1186,6 +1432,8 @@
         </w:rPr>
         <w:t xml:space="preserve">                              </w:t>
       </w:r>
+      <w:proofErr w:type="spellStart"/>
+      <w:proofErr w:type="gramStart"/>
       <w:r>
         <w:rPr>
           <w:rFonts w:ascii="Menlo Regular" w:hAnsi="Menlo Regular" w:cs="Menlo Regular"/>
@@ -1216,6 +1464,8 @@
         </w:rPr>
         <w:t>nil</w:t>
       </w:r>
+      <w:proofErr w:type="spellEnd"/>
+      <w:proofErr w:type="gramEnd"/>
       <w:r>
         <w:rPr>
           <w:rFonts w:ascii="Menlo Regular" w:hAnsi="Menlo Regular" w:cs="Menlo Regular"/>
@@ -1253,7 +1503,29 @@
           <w:sz w:val="22"/>
           <w:szCs w:val="32"/>
         </w:rPr>
-        <w:t xml:space="preserve">        [alert </w:t>
+        <w:t xml:space="preserve">        [</w:t>
+      </w:r>
+      <w:proofErr w:type="gramStart"/>
+      <w:r>
+        <w:rPr>
+          <w:rFonts w:ascii="Menlo Regular" w:hAnsi="Menlo Regular" w:cs="Menlo Regular"/>
+          <w:color w:val="000000"/>
+          <w:kern w:val="0"/>
+          <w:sz w:val="22"/>
+          <w:szCs w:val="32"/>
+        </w:rPr>
+        <w:t>alert</w:t>
+      </w:r>
+      <w:proofErr w:type="gramEnd"/>
+      <w:r>
+        <w:rPr>
+          <w:rFonts w:ascii="Menlo Regular" w:hAnsi="Menlo Regular" w:cs="Menlo Regular"/>
+          <w:color w:val="000000"/>
+          <w:kern w:val="0"/>
+          <w:sz w:val="22"/>
+          <w:szCs w:val="32"/>
+        </w:rPr>
+        <w:t xml:space="preserve"> </w:t>
       </w:r>
       <w:r>
         <w:rPr>
@@ -1430,48 +1702,72 @@
           <w:szCs w:val="32"/>
         </w:rPr>
       </w:pPr>
-      <w:r>
-        <w:rPr>
-          <w:rFonts w:ascii="Menlo Regular" w:hAnsi="Menlo Regular" w:cs="Menlo Regular"/>
-          <w:color w:val="000000"/>
-          <w:kern w:val="0"/>
-          <w:sz w:val="22"/>
-          <w:szCs w:val="32"/>
-        </w:rPr>
-        <w:t>in this function. I just compare the string of UserNameTextField with “hello”(just for test), if they equals, perform the segue, otherwise just generate an alert view to tell the user. What you need to do is to make a query to the database and check whether this is a valid user and password, if it is then you call performSeguewithIdentifier to segue to the mainMenu, otherwise, give some alert to the user.</w:t>
-      </w:r>
-    </w:p>
-    <w:p>
-      <w:pPr>
-        <w:widowControl/>
-        <w:autoSpaceDE w:val="0"/>
-        <w:autoSpaceDN w:val="0"/>
-        <w:adjustRightInd w:val="0"/>
-        <w:jc w:val="left"/>
-        <w:rPr>
-          <w:rFonts w:ascii="Menlo Regular" w:hAnsi="Menlo Regular" w:cs="Menlo Regular"/>
-          <w:color w:val="000000"/>
-          <w:kern w:val="0"/>
-          <w:sz w:val="22"/>
-          <w:szCs w:val="32"/>
-        </w:rPr>
-      </w:pPr>
-    </w:p>
-    <w:p>
-      <w:pPr>
-        <w:widowControl/>
-        <w:autoSpaceDE w:val="0"/>
-        <w:autoSpaceDN w:val="0"/>
-        <w:adjustRightInd w:val="0"/>
-        <w:jc w:val="left"/>
-        <w:rPr>
-          <w:rFonts w:ascii="Menlo Regular" w:hAnsi="Menlo Regular" w:cs="Menlo Regular"/>
-          <w:color w:val="000000"/>
-          <w:kern w:val="0"/>
-          <w:sz w:val="22"/>
-          <w:szCs w:val="32"/>
-        </w:rPr>
-      </w:pPr>
+      <w:proofErr w:type="gramStart"/>
+      <w:r>
+        <w:rPr>
+          <w:rFonts w:ascii="Menlo Regular" w:hAnsi="Menlo Regular" w:cs="Menlo Regular"/>
+          <w:color w:val="000000"/>
+          <w:kern w:val="0"/>
+          <w:sz w:val="22"/>
+          <w:szCs w:val="32"/>
+        </w:rPr>
+        <w:t>in</w:t>
+      </w:r>
+      <w:proofErr w:type="gramEnd"/>
+      <w:r>
+        <w:rPr>
+          <w:rFonts w:ascii="Menlo Regular" w:hAnsi="Menlo Regular" w:cs="Menlo Regular"/>
+          <w:color w:val="000000"/>
+          <w:kern w:val="0"/>
+          <w:sz w:val="22"/>
+          <w:szCs w:val="32"/>
+        </w:rPr>
+        <w:t xml:space="preserve"> this function. I just compare the string of </w:t>
+      </w:r>
+      <w:proofErr w:type="spellStart"/>
+      <w:r>
+        <w:rPr>
+          <w:rFonts w:ascii="Menlo Regular" w:hAnsi="Menlo Regular" w:cs="Menlo Regular"/>
+          <w:color w:val="000000"/>
+          <w:kern w:val="0"/>
+          <w:sz w:val="22"/>
+          <w:szCs w:val="32"/>
+        </w:rPr>
+        <w:t>UserNameTextField</w:t>
+      </w:r>
+      <w:proofErr w:type="spellEnd"/>
+      <w:r>
+        <w:rPr>
+          <w:rFonts w:ascii="Menlo Regular" w:hAnsi="Menlo Regular" w:cs="Menlo Regular"/>
+          <w:color w:val="000000"/>
+          <w:kern w:val="0"/>
+          <w:sz w:val="22"/>
+          <w:szCs w:val="32"/>
+        </w:rPr>
+        <w:t xml:space="preserve"> with “hello”(just for test), if they equals, perform the </w:t>
+      </w:r>
+      <w:proofErr w:type="gramStart"/>
+      <w:r>
+        <w:rPr>
+          <w:rFonts w:ascii="Menlo Regular" w:hAnsi="Menlo Regular" w:cs="Menlo Regular"/>
+          <w:color w:val="000000"/>
+          <w:kern w:val="0"/>
+          <w:sz w:val="22"/>
+          <w:szCs w:val="32"/>
+        </w:rPr>
+        <w:t>segue,</w:t>
+      </w:r>
+      <w:proofErr w:type="gramEnd"/>
+      <w:r>
+        <w:rPr>
+          <w:rFonts w:ascii="Menlo Regular" w:hAnsi="Menlo Regular" w:cs="Menlo Regular"/>
+          <w:color w:val="000000"/>
+          <w:kern w:val="0"/>
+          <w:sz w:val="22"/>
+          <w:szCs w:val="32"/>
+        </w:rPr>
+        <w:t xml:space="preserve"> otherwise </w:t>
+      </w:r>
       <w:r>
         <w:rPr>
           <w:rFonts w:ascii="Menlo Regular" w:hAnsi="Menlo Regular" w:cs="Menlo Regular"/>
@@ -1481,7 +1777,115 @@
           <w:szCs w:val="32"/>
         </w:rPr>
         <w:lastRenderedPageBreak/>
-        <w:t xml:space="preserve">2. comment </w:t>
+        <w:t xml:space="preserve">just generate an alert view to tell the user. What you need to do is to make a query to the database and check whether this is a valid user and password, if it is then you call </w:t>
+      </w:r>
+      <w:proofErr w:type="spellStart"/>
+      <w:r>
+        <w:rPr>
+          <w:rFonts w:ascii="Menlo Regular" w:hAnsi="Menlo Regular" w:cs="Menlo Regular"/>
+          <w:color w:val="000000"/>
+          <w:kern w:val="0"/>
+          <w:sz w:val="22"/>
+          <w:szCs w:val="32"/>
+        </w:rPr>
+        <w:t>performSeguewithIdentifier</w:t>
+      </w:r>
+      <w:proofErr w:type="spellEnd"/>
+      <w:r>
+        <w:rPr>
+          <w:rFonts w:ascii="Menlo Regular" w:hAnsi="Menlo Regular" w:cs="Menlo Regular"/>
+          <w:color w:val="000000"/>
+          <w:kern w:val="0"/>
+          <w:sz w:val="22"/>
+          <w:szCs w:val="32"/>
+        </w:rPr>
+        <w:t xml:space="preserve"> to segue to the </w:t>
+      </w:r>
+      <w:proofErr w:type="spellStart"/>
+      <w:r>
+        <w:rPr>
+          <w:rFonts w:ascii="Menlo Regular" w:hAnsi="Menlo Regular" w:cs="Menlo Regular"/>
+          <w:color w:val="000000"/>
+          <w:kern w:val="0"/>
+          <w:sz w:val="22"/>
+          <w:szCs w:val="32"/>
+        </w:rPr>
+        <w:t>mainMenu</w:t>
+      </w:r>
+      <w:proofErr w:type="spellEnd"/>
+      <w:r>
+        <w:rPr>
+          <w:rFonts w:ascii="Menlo Regular" w:hAnsi="Menlo Regular" w:cs="Menlo Regular"/>
+          <w:color w:val="000000"/>
+          <w:kern w:val="0"/>
+          <w:sz w:val="22"/>
+          <w:szCs w:val="32"/>
+        </w:rPr>
+        <w:t>, otherwise, give some alert to the user.</w:t>
+      </w:r>
+    </w:p>
+    <w:p>
+      <w:pPr>
+        <w:widowControl/>
+        <w:autoSpaceDE w:val="0"/>
+        <w:autoSpaceDN w:val="0"/>
+        <w:adjustRightInd w:val="0"/>
+        <w:jc w:val="left"/>
+        <w:rPr>
+          <w:rFonts w:ascii="Menlo Regular" w:hAnsi="Menlo Regular" w:cs="Menlo Regular"/>
+          <w:color w:val="000000"/>
+          <w:kern w:val="0"/>
+          <w:sz w:val="22"/>
+          <w:szCs w:val="32"/>
+        </w:rPr>
+      </w:pPr>
+    </w:p>
+    <w:p>
+      <w:pPr>
+        <w:widowControl/>
+        <w:autoSpaceDE w:val="0"/>
+        <w:autoSpaceDN w:val="0"/>
+        <w:adjustRightInd w:val="0"/>
+        <w:jc w:val="left"/>
+        <w:rPr>
+          <w:rFonts w:ascii="Menlo Regular" w:hAnsi="Menlo Regular" w:cs="Menlo Regular"/>
+          <w:color w:val="000000"/>
+          <w:kern w:val="0"/>
+          <w:sz w:val="22"/>
+          <w:szCs w:val="32"/>
+        </w:rPr>
+      </w:pPr>
+      <w:r>
+        <w:rPr>
+          <w:rFonts w:ascii="Menlo Regular" w:hAnsi="Menlo Regular" w:cs="Menlo Regular"/>
+          <w:color w:val="000000"/>
+          <w:kern w:val="0"/>
+          <w:sz w:val="22"/>
+          <w:szCs w:val="32"/>
+        </w:rPr>
+        <w:t xml:space="preserve">2. </w:t>
+      </w:r>
+      <w:proofErr w:type="gramStart"/>
+      <w:r>
+        <w:rPr>
+          <w:rFonts w:ascii="Menlo Regular" w:hAnsi="Menlo Regular" w:cs="Menlo Regular"/>
+          <w:color w:val="000000"/>
+          <w:kern w:val="0"/>
+          <w:sz w:val="22"/>
+          <w:szCs w:val="32"/>
+        </w:rPr>
+        <w:t>comment</w:t>
+      </w:r>
+      <w:proofErr w:type="gramEnd"/>
+      <w:r>
+        <w:rPr>
+          <w:rFonts w:ascii="Menlo Regular" w:hAnsi="Menlo Regular" w:cs="Menlo Regular"/>
+          <w:color w:val="000000"/>
+          <w:kern w:val="0"/>
+          <w:sz w:val="22"/>
+          <w:szCs w:val="32"/>
+        </w:rPr>
+        <w:t xml:space="preserve"> </w:t>
       </w:r>
       <w:r>
         <w:rPr>
@@ -1511,7 +1915,29 @@
           <w:sz w:val="22"/>
           <w:szCs w:val="32"/>
         </w:rPr>
-        <w:t xml:space="preserve">Is the code you need to fulfill. </w:t>
+        <w:t xml:space="preserve">Is the code you need to </w:t>
+      </w:r>
+      <w:proofErr w:type="gramStart"/>
+      <w:r>
+        <w:rPr>
+          <w:rFonts w:ascii="Menlo Regular" w:hAnsi="Menlo Regular" w:cs="Menlo Regular"/>
+          <w:color w:val="000000"/>
+          <w:kern w:val="0"/>
+          <w:sz w:val="22"/>
+          <w:szCs w:val="32"/>
+        </w:rPr>
+        <w:t>fulfill.</w:t>
+      </w:r>
+      <w:proofErr w:type="gramEnd"/>
+      <w:r>
+        <w:rPr>
+          <w:rFonts w:ascii="Menlo Regular" w:hAnsi="Menlo Regular" w:cs="Menlo Regular"/>
+          <w:color w:val="000000"/>
+          <w:kern w:val="0"/>
+          <w:sz w:val="22"/>
+          <w:szCs w:val="32"/>
+        </w:rPr>
+        <w:t xml:space="preserve"> </w:t>
       </w:r>
     </w:p>
     <w:p>
@@ -1553,7 +1979,95 @@
           <w:sz w:val="22"/>
           <w:szCs w:val="32"/>
         </w:rPr>
-        <w:t>3. to make the textfield disappear after user type return. You need  to add an uitextfileddelegate protocol in interface like this:</w:t>
+        <w:t xml:space="preserve">3. </w:t>
+      </w:r>
+      <w:proofErr w:type="gramStart"/>
+      <w:r>
+        <w:rPr>
+          <w:rFonts w:ascii="Menlo Regular" w:hAnsi="Menlo Regular" w:cs="Menlo Regular"/>
+          <w:color w:val="000000"/>
+          <w:kern w:val="0"/>
+          <w:sz w:val="22"/>
+          <w:szCs w:val="32"/>
+        </w:rPr>
+        <w:t>to</w:t>
+      </w:r>
+      <w:proofErr w:type="gramEnd"/>
+      <w:r>
+        <w:rPr>
+          <w:rFonts w:ascii="Menlo Regular" w:hAnsi="Menlo Regular" w:cs="Menlo Regular"/>
+          <w:color w:val="000000"/>
+          <w:kern w:val="0"/>
+          <w:sz w:val="22"/>
+          <w:szCs w:val="32"/>
+        </w:rPr>
+        <w:t xml:space="preserve"> make the </w:t>
+      </w:r>
+      <w:proofErr w:type="spellStart"/>
+      <w:r>
+        <w:rPr>
+          <w:rFonts w:ascii="Menlo Regular" w:hAnsi="Menlo Regular" w:cs="Menlo Regular"/>
+          <w:color w:val="000000"/>
+          <w:kern w:val="0"/>
+          <w:sz w:val="22"/>
+          <w:szCs w:val="32"/>
+        </w:rPr>
+        <w:t>textfield</w:t>
+      </w:r>
+      <w:proofErr w:type="spellEnd"/>
+      <w:r>
+        <w:rPr>
+          <w:rFonts w:ascii="Menlo Regular" w:hAnsi="Menlo Regular" w:cs="Menlo Regular"/>
+          <w:color w:val="000000"/>
+          <w:kern w:val="0"/>
+          <w:sz w:val="22"/>
+          <w:szCs w:val="32"/>
+        </w:rPr>
+        <w:t xml:space="preserve"> disappear after user type return. You </w:t>
+      </w:r>
+      <w:proofErr w:type="gramStart"/>
+      <w:r>
+        <w:rPr>
+          <w:rFonts w:ascii="Menlo Regular" w:hAnsi="Menlo Regular" w:cs="Menlo Regular"/>
+          <w:color w:val="000000"/>
+          <w:kern w:val="0"/>
+          <w:sz w:val="22"/>
+          <w:szCs w:val="32"/>
+        </w:rPr>
+        <w:t>need  to</w:t>
+      </w:r>
+      <w:proofErr w:type="gramEnd"/>
+      <w:r>
+        <w:rPr>
+          <w:rFonts w:ascii="Menlo Regular" w:hAnsi="Menlo Regular" w:cs="Menlo Regular"/>
+          <w:color w:val="000000"/>
+          <w:kern w:val="0"/>
+          <w:sz w:val="22"/>
+          <w:szCs w:val="32"/>
+        </w:rPr>
+        <w:t xml:space="preserve"> add an </w:t>
+      </w:r>
+      <w:proofErr w:type="spellStart"/>
+      <w:r>
+        <w:rPr>
+          <w:rFonts w:ascii="Menlo Regular" w:hAnsi="Menlo Regular" w:cs="Menlo Regular"/>
+          <w:color w:val="000000"/>
+          <w:kern w:val="0"/>
+          <w:sz w:val="22"/>
+          <w:szCs w:val="32"/>
+        </w:rPr>
+        <w:t>uitextfileddelegate</w:t>
+      </w:r>
+      <w:proofErr w:type="spellEnd"/>
+      <w:r>
+        <w:rPr>
+          <w:rFonts w:ascii="Menlo Regular" w:hAnsi="Menlo Regular" w:cs="Menlo Regular"/>
+          <w:color w:val="000000"/>
+          <w:kern w:val="0"/>
+          <w:sz w:val="22"/>
+          <w:szCs w:val="32"/>
+        </w:rPr>
+        <w:t xml:space="preserve"> protocol in interface like this:</w:t>
       </w:r>
     </w:p>
     <w:p>
@@ -1579,8 +2093,20 @@
           <w:sz w:val="22"/>
           <w:szCs w:val="32"/>
         </w:rPr>
-        <w:t>@interface</w:t>
-      </w:r>
+        <w:t>@</w:t>
+      </w:r>
+      <w:proofErr w:type="gramStart"/>
+      <w:r>
+        <w:rPr>
+          <w:rFonts w:ascii="Menlo Regular" w:hAnsi="Menlo Regular" w:cs="Menlo Regular"/>
+          <w:color w:val="0000FF"/>
+          <w:kern w:val="0"/>
+          <w:sz w:val="22"/>
+          <w:szCs w:val="32"/>
+        </w:rPr>
+        <w:t>interface</w:t>
+      </w:r>
+      <w:proofErr w:type="gramEnd"/>
       <w:r>
         <w:rPr>
           <w:rFonts w:ascii="Menlo Regular" w:hAnsi="Menlo Regular" w:cs="Menlo Regular"/>
@@ -1591,6 +2117,7 @@
         </w:rPr>
         <w:t xml:space="preserve"> </w:t>
       </w:r>
+      <w:proofErr w:type="spellStart"/>
       <w:r>
         <w:rPr>
           <w:rFonts w:ascii="Menlo Regular" w:hAnsi="Menlo Regular" w:cs="Menlo Regular"/>
@@ -1601,6 +2128,7 @@
         </w:rPr>
         <w:t>PrimaryLoginViewController</w:t>
       </w:r>
+      <w:proofErr w:type="spellEnd"/>
       <w:r>
         <w:rPr>
           <w:rFonts w:ascii="Menlo Regular" w:hAnsi="Menlo Regular" w:cs="Menlo Regular"/>
@@ -1611,6 +2139,7 @@
         </w:rPr>
         <w:t xml:space="preserve"> () &lt;</w:t>
       </w:r>
+      <w:proofErr w:type="spellStart"/>
       <w:r>
         <w:rPr>
           <w:rFonts w:ascii="Menlo Regular" w:hAnsi="Menlo Regular" w:cs="Menlo Regular"/>
@@ -1621,6 +2150,7 @@
         </w:rPr>
         <w:t>UITextFieldDelegate</w:t>
       </w:r>
+      <w:proofErr w:type="spellEnd"/>
       <w:r>
         <w:rPr>
           <w:rFonts w:ascii="Menlo Regular" w:hAnsi="Menlo Regular" w:cs="Menlo Regular"/>
@@ -1663,15 +2193,27 @@
           <w:szCs w:val="32"/>
         </w:rPr>
       </w:pPr>
-      <w:r>
-        <w:rPr>
-          <w:rFonts w:ascii="Menlo Regular" w:hAnsi="Menlo Regular" w:cs="Menlo Regular"/>
-          <w:color w:val="000000"/>
-          <w:kern w:val="0"/>
-          <w:sz w:val="22"/>
-          <w:szCs w:val="32"/>
-        </w:rPr>
-        <w:t>then add a method in the implementation like this:</w:t>
+      <w:proofErr w:type="gramStart"/>
+      <w:r>
+        <w:rPr>
+          <w:rFonts w:ascii="Menlo Regular" w:hAnsi="Menlo Regular" w:cs="Menlo Regular"/>
+          <w:color w:val="000000"/>
+          <w:kern w:val="0"/>
+          <w:sz w:val="22"/>
+          <w:szCs w:val="32"/>
+        </w:rPr>
+        <w:t>then</w:t>
+      </w:r>
+      <w:proofErr w:type="gramEnd"/>
+      <w:r>
+        <w:rPr>
+          <w:rFonts w:ascii="Menlo Regular" w:hAnsi="Menlo Regular" w:cs="Menlo Regular"/>
+          <w:color w:val="000000"/>
+          <w:kern w:val="0"/>
+          <w:sz w:val="22"/>
+          <w:szCs w:val="32"/>
+        </w:rPr>
+        <w:t xml:space="preserve"> add a method in the implementation like this:</w:t>
       </w:r>
     </w:p>
     <w:p>
@@ -1700,7 +2242,29 @@
           <w:sz w:val="22"/>
           <w:szCs w:val="32"/>
         </w:rPr>
-        <w:t>//this method is to hide the textfield when the user type return</w:t>
+        <w:t xml:space="preserve">//this method is to hide the </w:t>
+      </w:r>
+      <w:proofErr w:type="spellStart"/>
+      <w:r>
+        <w:rPr>
+          <w:rFonts w:ascii="Menlo Regular" w:hAnsi="Menlo Regular" w:cs="Menlo Regular"/>
+          <w:color w:val="008000"/>
+          <w:kern w:val="0"/>
+          <w:sz w:val="22"/>
+          <w:szCs w:val="32"/>
+        </w:rPr>
+        <w:t>textfield</w:t>
+      </w:r>
+      <w:proofErr w:type="spellEnd"/>
+      <w:r>
+        <w:rPr>
+          <w:rFonts w:ascii="Menlo Regular" w:hAnsi="Menlo Regular" w:cs="Menlo Regular"/>
+          <w:color w:val="008000"/>
+          <w:kern w:val="0"/>
+          <w:sz w:val="22"/>
+          <w:szCs w:val="32"/>
+        </w:rPr>
+        <w:t xml:space="preserve"> when the user type return</w:t>
       </w:r>
     </w:p>
     <w:p>
@@ -1749,8 +2313,31 @@
           <w:sz w:val="22"/>
           <w:szCs w:val="32"/>
         </w:rPr>
-        <w:t>) textFieldShouldReturn:(</w:t>
-      </w:r>
+        <w:t xml:space="preserve">) </w:t>
+      </w:r>
+      <w:proofErr w:type="spellStart"/>
+      <w:r>
+        <w:rPr>
+          <w:rFonts w:ascii="Menlo Regular" w:hAnsi="Menlo Regular" w:cs="Menlo Regular"/>
+          <w:color w:val="000000"/>
+          <w:kern w:val="0"/>
+          <w:sz w:val="22"/>
+          <w:szCs w:val="32"/>
+        </w:rPr>
+        <w:t>textFieldShouldReturn</w:t>
+      </w:r>
+      <w:proofErr w:type="spellEnd"/>
+      <w:r>
+        <w:rPr>
+          <w:rFonts w:ascii="Menlo Regular" w:hAnsi="Menlo Regular" w:cs="Menlo Regular"/>
+          <w:color w:val="000000"/>
+          <w:kern w:val="0"/>
+          <w:sz w:val="22"/>
+          <w:szCs w:val="32"/>
+        </w:rPr>
+        <w:t>:(</w:t>
+      </w:r>
+      <w:proofErr w:type="spellStart"/>
       <w:r>
         <w:rPr>
           <w:rFonts w:ascii="Menlo Regular" w:hAnsi="Menlo Regular" w:cs="Menlo Regular"/>
@@ -1761,16 +2348,41 @@
         </w:rPr>
         <w:t>UITextField</w:t>
       </w:r>
-      <w:r>
-        <w:rPr>
-          <w:rFonts w:ascii="Menlo Regular" w:hAnsi="Menlo Regular" w:cs="Menlo Regular"/>
-          <w:color w:val="000000"/>
-          <w:kern w:val="0"/>
-          <w:sz w:val="22"/>
-          <w:szCs w:val="32"/>
-        </w:rPr>
-        <w:t xml:space="preserve"> *)textField</w:t>
-      </w:r>
+      <w:proofErr w:type="spellEnd"/>
+      <w:r>
+        <w:rPr>
+          <w:rFonts w:ascii="Menlo Regular" w:hAnsi="Menlo Regular" w:cs="Menlo Regular"/>
+          <w:color w:val="000000"/>
+          <w:kern w:val="0"/>
+          <w:sz w:val="22"/>
+          <w:szCs w:val="32"/>
+        </w:rPr>
+        <w:t xml:space="preserve"> *</w:t>
+      </w:r>
+      <w:proofErr w:type="gramStart"/>
+      <w:r>
+        <w:rPr>
+          <w:rFonts w:ascii="Menlo Regular" w:hAnsi="Menlo Regular" w:cs="Menlo Regular"/>
+          <w:color w:val="000000"/>
+          <w:kern w:val="0"/>
+          <w:sz w:val="22"/>
+          <w:szCs w:val="32"/>
+        </w:rPr>
+        <w:t>)</w:t>
+      </w:r>
+      <w:proofErr w:type="spellStart"/>
+      <w:r>
+        <w:rPr>
+          <w:rFonts w:ascii="Menlo Regular" w:hAnsi="Menlo Regular" w:cs="Menlo Regular"/>
+          <w:color w:val="000000"/>
+          <w:kern w:val="0"/>
+          <w:sz w:val="22"/>
+          <w:szCs w:val="32"/>
+        </w:rPr>
+        <w:t>textField</w:t>
+      </w:r>
+      <w:proofErr w:type="spellEnd"/>
+      <w:proofErr w:type="gramEnd"/>
     </w:p>
     <w:p>
       <w:pPr>
@@ -1827,8 +2439,33 @@
           <w:sz w:val="22"/>
           <w:szCs w:val="32"/>
         </w:rPr>
-        <w:t xml:space="preserve">    [textField </w:t>
-      </w:r>
+        <w:t xml:space="preserve">    [</w:t>
+      </w:r>
+      <w:proofErr w:type="spellStart"/>
+      <w:proofErr w:type="gramStart"/>
+      <w:r>
+        <w:rPr>
+          <w:rFonts w:ascii="Menlo Regular" w:hAnsi="Menlo Regular" w:cs="Menlo Regular"/>
+          <w:color w:val="000000"/>
+          <w:kern w:val="0"/>
+          <w:sz w:val="22"/>
+          <w:szCs w:val="32"/>
+        </w:rPr>
+        <w:t>textField</w:t>
+      </w:r>
+      <w:proofErr w:type="spellEnd"/>
+      <w:proofErr w:type="gramEnd"/>
+      <w:r>
+        <w:rPr>
+          <w:rFonts w:ascii="Menlo Regular" w:hAnsi="Menlo Regular" w:cs="Menlo Regular"/>
+          <w:color w:val="000000"/>
+          <w:kern w:val="0"/>
+          <w:sz w:val="22"/>
+          <w:szCs w:val="32"/>
+        </w:rPr>
+        <w:t xml:space="preserve"> </w:t>
+      </w:r>
+      <w:proofErr w:type="spellStart"/>
       <w:r>
         <w:rPr>
           <w:rFonts w:ascii="Menlo Regular" w:hAnsi="Menlo Regular" w:cs="Menlo Regular"/>
@@ -1839,6 +2476,7 @@
         </w:rPr>
         <w:t>resignFirstResponder</w:t>
       </w:r>
+      <w:proofErr w:type="spellEnd"/>
       <w:r>
         <w:rPr>
           <w:rFonts w:ascii="Menlo Regular" w:hAnsi="Menlo Regular" w:cs="Menlo Regular"/>
@@ -1878,6 +2516,7 @@
         </w:rPr>
         <w:t xml:space="preserve">    </w:t>
       </w:r>
+      <w:proofErr w:type="gramStart"/>
       <w:r>
         <w:rPr>
           <w:rFonts w:ascii="Menlo Regular" w:hAnsi="Menlo Regular" w:cs="Menlo Regular"/>
@@ -1888,6 +2527,7 @@
         </w:rPr>
         <w:t>return</w:t>
       </w:r>
+      <w:proofErr w:type="gramEnd"/>
       <w:r>
         <w:rPr>
           <w:rFonts w:ascii="Menlo Regular" w:hAnsi="Menlo Regular" w:cs="Menlo Regular"/>
@@ -1976,15 +2616,49 @@
           <w:szCs w:val="32"/>
         </w:rPr>
       </w:pPr>
-      <w:r>
-        <w:rPr>
-          <w:rFonts w:ascii="Menlo Regular" w:hAnsi="Menlo Regular" w:cs="Menlo Regular"/>
-          <w:color w:val="000000"/>
-          <w:kern w:val="0"/>
-          <w:sz w:val="22"/>
-          <w:szCs w:val="32"/>
-        </w:rPr>
-        <w:t>then add this code in viewDidLoad() like this:</w:t>
+      <w:proofErr w:type="gramStart"/>
+      <w:r>
+        <w:rPr>
+          <w:rFonts w:ascii="Menlo Regular" w:hAnsi="Menlo Regular" w:cs="Menlo Regular"/>
+          <w:color w:val="000000"/>
+          <w:kern w:val="0"/>
+          <w:sz w:val="22"/>
+          <w:szCs w:val="32"/>
+        </w:rPr>
+        <w:t>then</w:t>
+      </w:r>
+      <w:proofErr w:type="gramEnd"/>
+      <w:r>
+        <w:rPr>
+          <w:rFonts w:ascii="Menlo Regular" w:hAnsi="Menlo Regular" w:cs="Menlo Regular"/>
+          <w:color w:val="000000"/>
+          <w:kern w:val="0"/>
+          <w:sz w:val="22"/>
+          <w:szCs w:val="32"/>
+        </w:rPr>
+        <w:t xml:space="preserve"> add this code in </w:t>
+      </w:r>
+      <w:proofErr w:type="spellStart"/>
+      <w:r>
+        <w:rPr>
+          <w:rFonts w:ascii="Menlo Regular" w:hAnsi="Menlo Regular" w:cs="Menlo Regular"/>
+          <w:color w:val="000000"/>
+          <w:kern w:val="0"/>
+          <w:sz w:val="22"/>
+          <w:szCs w:val="32"/>
+        </w:rPr>
+        <w:t>viewDidLoad</w:t>
+      </w:r>
+      <w:proofErr w:type="spellEnd"/>
+      <w:r>
+        <w:rPr>
+          <w:rFonts w:ascii="Menlo Regular" w:hAnsi="Menlo Regular" w:cs="Menlo Regular"/>
+          <w:color w:val="000000"/>
+          <w:kern w:val="0"/>
+          <w:sz w:val="22"/>
+          <w:szCs w:val="32"/>
+        </w:rPr>
+        <w:t>() like this:</w:t>
       </w:r>
     </w:p>
     <w:p>
@@ -2015,6 +2689,7 @@
         </w:rPr>
         <w:t>- (</w:t>
       </w:r>
+      <w:proofErr w:type="gramStart"/>
       <w:r>
         <w:rPr>
           <w:rFonts w:ascii="Menlo Regular" w:hAnsi="Menlo Regular" w:cs="Menlo Regular"/>
@@ -2025,15 +2700,38 @@
         </w:rPr>
         <w:t>void</w:t>
       </w:r>
-      <w:r>
-        <w:rPr>
-          <w:rFonts w:ascii="Menlo Regular" w:hAnsi="Menlo Regular" w:cs="Menlo Regular"/>
-          <w:color w:val="000000"/>
-          <w:kern w:val="0"/>
-          <w:sz w:val="22"/>
-          <w:szCs w:val="32"/>
-        </w:rPr>
-        <w:t xml:space="preserve">)viewDidLoad </w:t>
+      <w:proofErr w:type="gramEnd"/>
+      <w:r>
+        <w:rPr>
+          <w:rFonts w:ascii="Menlo Regular" w:hAnsi="Menlo Regular" w:cs="Menlo Regular"/>
+          <w:color w:val="000000"/>
+          <w:kern w:val="0"/>
+          <w:sz w:val="22"/>
+          <w:szCs w:val="32"/>
+        </w:rPr>
+        <w:t>)</w:t>
+      </w:r>
+      <w:proofErr w:type="spellStart"/>
+      <w:r>
+        <w:rPr>
+          <w:rFonts w:ascii="Menlo Regular" w:hAnsi="Menlo Regular" w:cs="Menlo Regular"/>
+          <w:color w:val="000000"/>
+          <w:kern w:val="0"/>
+          <w:sz w:val="22"/>
+          <w:szCs w:val="32"/>
+        </w:rPr>
+        <w:t>viewDidLoad</w:t>
+      </w:r>
+      <w:proofErr w:type="spellEnd"/>
+      <w:r>
+        <w:rPr>
+          <w:rFonts w:ascii="Menlo Regular" w:hAnsi="Menlo Regular" w:cs="Menlo Regular"/>
+          <w:color w:val="000000"/>
+          <w:kern w:val="0"/>
+          <w:sz w:val="22"/>
+          <w:szCs w:val="32"/>
+        </w:rPr>
+        <w:t xml:space="preserve"> </w:t>
       </w:r>
     </w:p>
     <w:p>
@@ -2093,6 +2791,7 @@
         </w:rPr>
         <w:t xml:space="preserve">    [</w:t>
       </w:r>
+      <w:proofErr w:type="gramStart"/>
       <w:r>
         <w:rPr>
           <w:rFonts w:ascii="Menlo Regular" w:hAnsi="Menlo Regular" w:cs="Menlo Regular"/>
@@ -2103,6 +2802,7 @@
         </w:rPr>
         <w:t>super</w:t>
       </w:r>
+      <w:proofErr w:type="gramEnd"/>
       <w:r>
         <w:rPr>
           <w:rFonts w:ascii="Menlo Regular" w:hAnsi="Menlo Regular" w:cs="Menlo Regular"/>
@@ -2113,6 +2813,7 @@
         </w:rPr>
         <w:t xml:space="preserve"> </w:t>
       </w:r>
+      <w:proofErr w:type="spellStart"/>
       <w:r>
         <w:rPr>
           <w:rFonts w:ascii="Menlo Regular" w:hAnsi="Menlo Regular" w:cs="Menlo Regular"/>
@@ -2123,6 +2824,7 @@
         </w:rPr>
         <w:t>viewDidLoad</w:t>
       </w:r>
+      <w:proofErr w:type="spellEnd"/>
       <w:r>
         <w:rPr>
           <w:rFonts w:ascii="Menlo Regular" w:hAnsi="Menlo Regular" w:cs="Menlo Regular"/>
@@ -2162,6 +2864,8 @@
         </w:rPr>
         <w:t xml:space="preserve">    </w:t>
       </w:r>
+      <w:proofErr w:type="spellStart"/>
+      <w:proofErr w:type="gramStart"/>
       <w:r>
         <w:rPr>
           <w:rFonts w:ascii="Menlo Regular" w:hAnsi="Menlo Regular" w:cs="Menlo Regular"/>
@@ -2212,6 +2916,8 @@
         </w:rPr>
         <w:t>delegate</w:t>
       </w:r>
+      <w:proofErr w:type="spellEnd"/>
+      <w:proofErr w:type="gramEnd"/>
       <w:r>
         <w:rPr>
           <w:rFonts w:ascii="Menlo Regular" w:hAnsi="Menlo Regular" w:cs="Menlo Regular"/>
@@ -2300,15 +3006,49 @@
           <w:szCs w:val="32"/>
         </w:rPr>
       </w:pPr>
-      <w:r>
-        <w:rPr>
-          <w:rFonts w:ascii="Menlo Regular" w:hAnsi="Menlo Regular" w:cs="Menlo Regular"/>
-          <w:color w:val="000000"/>
-          <w:kern w:val="0"/>
-          <w:sz w:val="22"/>
-          <w:szCs w:val="32"/>
-        </w:rPr>
-        <w:t>remember that you need to set the self to be all the textfiled’s delegate.</w:t>
+      <w:proofErr w:type="gramStart"/>
+      <w:r>
+        <w:rPr>
+          <w:rFonts w:ascii="Menlo Regular" w:hAnsi="Menlo Regular" w:cs="Menlo Regular"/>
+          <w:color w:val="000000"/>
+          <w:kern w:val="0"/>
+          <w:sz w:val="22"/>
+          <w:szCs w:val="32"/>
+        </w:rPr>
+        <w:t>remember</w:t>
+      </w:r>
+      <w:proofErr w:type="gramEnd"/>
+      <w:r>
+        <w:rPr>
+          <w:rFonts w:ascii="Menlo Regular" w:hAnsi="Menlo Regular" w:cs="Menlo Regular"/>
+          <w:color w:val="000000"/>
+          <w:kern w:val="0"/>
+          <w:sz w:val="22"/>
+          <w:szCs w:val="32"/>
+        </w:rPr>
+        <w:t xml:space="preserve"> that you need to set the self to be all the </w:t>
+      </w:r>
+      <w:proofErr w:type="spellStart"/>
+      <w:r>
+        <w:rPr>
+          <w:rFonts w:ascii="Menlo Regular" w:hAnsi="Menlo Regular" w:cs="Menlo Regular"/>
+          <w:color w:val="000000"/>
+          <w:kern w:val="0"/>
+          <w:sz w:val="22"/>
+          <w:szCs w:val="32"/>
+        </w:rPr>
+        <w:t>textfiled’s</w:t>
+      </w:r>
+      <w:proofErr w:type="spellEnd"/>
+      <w:r>
+        <w:rPr>
+          <w:rFonts w:ascii="Menlo Regular" w:hAnsi="Menlo Regular" w:cs="Menlo Regular"/>
+          <w:color w:val="000000"/>
+          <w:kern w:val="0"/>
+          <w:sz w:val="22"/>
+          <w:szCs w:val="32"/>
+        </w:rPr>
+        <w:t xml:space="preserve"> delegate.</w:t>
       </w:r>
     </w:p>
     <w:p>
@@ -2369,10 +3109,30 @@
           <w:sz w:val="22"/>
           <w:szCs w:val="32"/>
         </w:rPr>
-        <w:t xml:space="preserve">are confused which kind of segue you should use.  Just use the modal segue. </w:t>
-      </w:r>
-      <w:bookmarkStart w:id="0" w:name="_GoBack"/>
-      <w:bookmarkEnd w:id="0"/>
+        <w:t xml:space="preserve">are confused which kind of segue you should use.  Just </w:t>
+      </w:r>
+      <w:proofErr w:type="gramStart"/>
+      <w:r>
+        <w:rPr>
+          <w:rFonts w:ascii="Menlo Regular" w:hAnsi="Menlo Regular" w:cs="Menlo Regular"/>
+          <w:color w:val="000000"/>
+          <w:kern w:val="0"/>
+          <w:sz w:val="22"/>
+          <w:szCs w:val="32"/>
+        </w:rPr>
+        <w:t>use the modal segue</w:t>
+      </w:r>
+      <w:proofErr w:type="gramEnd"/>
+      <w:r>
+        <w:rPr>
+          <w:rFonts w:ascii="Menlo Regular" w:hAnsi="Menlo Regular" w:cs="Menlo Regular"/>
+          <w:color w:val="000000"/>
+          <w:kern w:val="0"/>
+          <w:sz w:val="22"/>
+          <w:szCs w:val="32"/>
+        </w:rPr>
+        <w:t xml:space="preserve">. </w:t>
+      </w:r>
     </w:p>
     <w:p/>
     <w:sectPr>
@@ -2383,6 +3143,103 @@
     </w:sectPr>
   </w:body>
 </w:document>
+</file>
+
+<file path=word/numbering.xml><?xml version="1.0" encoding="utf-8"?>
+<w:numbering xmlns:wpc="http://schemas.microsoft.com/office/word/2010/wordprocessingCanvas" xmlns:mo="http://schemas.microsoft.com/office/mac/office/2008/main" xmlns:mc="http://schemas.openxmlformats.org/markup-compatibility/2006" xmlns:mv="urn:schemas-microsoft-com:mac:vml" xmlns:o="urn:schemas-microsoft-com:office:office" xmlns:r="http://schemas.openxmlformats.org/officeDocument/2006/relationships" xmlns:m="http://schemas.openxmlformats.org/officeDocument/2006/math" xmlns:v="urn:schemas-microsoft-com:vml" xmlns:wp14="http://schemas.microsoft.com/office/word/2010/wordprocessingDrawing" xmlns:wp="http://schemas.openxmlformats.org/drawingml/2006/wordprocessingDrawing" xmlns:w10="urn:schemas-microsoft-com:office:word" xmlns:w="http://schemas.openxmlformats.org/wordprocessingml/2006/main" xmlns:w14="http://schemas.microsoft.com/office/word/2010/wordml" xmlns:wpg="http://schemas.microsoft.com/office/word/2010/wordprocessingGroup" xmlns:wpi="http://schemas.microsoft.com/office/word/2010/wordprocessingInk" xmlns:wne="http://schemas.microsoft.com/office/word/2006/wordml" xmlns:wps="http://schemas.microsoft.com/office/word/2010/wordprocessingShape" mc:Ignorable="w14 wp14">
+  <w:abstractNum w:abstractNumId="0">
+    <w:nsid w:val="76C40300"/>
+    <w:multiLevelType w:val="hybridMultilevel"/>
+    <w:tmpl w:val="867E2BE8"/>
+    <w:lvl w:ilvl="0" w:tplc="72442952">
+      <w:start w:val="1"/>
+      <w:numFmt w:val="decimal"/>
+      <w:lvlText w:val="%1."/>
+      <w:lvlJc w:val="left"/>
+      <w:pPr>
+        <w:ind w:left="360" w:hanging="360"/>
+      </w:pPr>
+      <w:rPr>
+        <w:rFonts w:hint="default"/>
+      </w:rPr>
+    </w:lvl>
+    <w:lvl w:ilvl="1" w:tplc="04090019" w:tentative="1">
+      <w:start w:val="1"/>
+      <w:numFmt w:val="lowerLetter"/>
+      <w:lvlText w:val="%2)"/>
+      <w:lvlJc w:val="left"/>
+      <w:pPr>
+        <w:ind w:left="960" w:hanging="480"/>
+      </w:pPr>
+    </w:lvl>
+    <w:lvl w:ilvl="2" w:tplc="0409001B" w:tentative="1">
+      <w:start w:val="1"/>
+      <w:numFmt w:val="lowerRoman"/>
+      <w:lvlText w:val="%3."/>
+      <w:lvlJc w:val="right"/>
+      <w:pPr>
+        <w:ind w:left="1440" w:hanging="480"/>
+      </w:pPr>
+    </w:lvl>
+    <w:lvl w:ilvl="3" w:tplc="0409000F" w:tentative="1">
+      <w:start w:val="1"/>
+      <w:numFmt w:val="decimal"/>
+      <w:lvlText w:val="%4."/>
+      <w:lvlJc w:val="left"/>
+      <w:pPr>
+        <w:ind w:left="1920" w:hanging="480"/>
+      </w:pPr>
+    </w:lvl>
+    <w:lvl w:ilvl="4" w:tplc="04090019" w:tentative="1">
+      <w:start w:val="1"/>
+      <w:numFmt w:val="lowerLetter"/>
+      <w:lvlText w:val="%5)"/>
+      <w:lvlJc w:val="left"/>
+      <w:pPr>
+        <w:ind w:left="2400" w:hanging="480"/>
+      </w:pPr>
+    </w:lvl>
+    <w:lvl w:ilvl="5" w:tplc="0409001B" w:tentative="1">
+      <w:start w:val="1"/>
+      <w:numFmt w:val="lowerRoman"/>
+      <w:lvlText w:val="%6."/>
+      <w:lvlJc w:val="right"/>
+      <w:pPr>
+        <w:ind w:left="2880" w:hanging="480"/>
+      </w:pPr>
+    </w:lvl>
+    <w:lvl w:ilvl="6" w:tplc="0409000F" w:tentative="1">
+      <w:start w:val="1"/>
+      <w:numFmt w:val="decimal"/>
+      <w:lvlText w:val="%7."/>
+      <w:lvlJc w:val="left"/>
+      <w:pPr>
+        <w:ind w:left="3360" w:hanging="480"/>
+      </w:pPr>
+    </w:lvl>
+    <w:lvl w:ilvl="7" w:tplc="04090019" w:tentative="1">
+      <w:start w:val="1"/>
+      <w:numFmt w:val="lowerLetter"/>
+      <w:lvlText w:val="%8)"/>
+      <w:lvlJc w:val="left"/>
+      <w:pPr>
+        <w:ind w:left="3840" w:hanging="480"/>
+      </w:pPr>
+    </w:lvl>
+    <w:lvl w:ilvl="8" w:tplc="0409001B" w:tentative="1">
+      <w:start w:val="1"/>
+      <w:numFmt w:val="lowerRoman"/>
+      <w:lvlText w:val="%9."/>
+      <w:lvlJc w:val="right"/>
+      <w:pPr>
+        <w:ind w:left="4320" w:hanging="480"/>
+      </w:pPr>
+    </w:lvl>
+  </w:abstractNum>
+  <w:num w:numId="1">
+    <w:abstractNumId w:val="0"/>
+  </w:num>
+</w:numbering>
 </file>
 
 <file path=word/styles.xml><?xml version="1.0" encoding="utf-8"?>

</xml_diff>

<commit_message>
finish and test the data model
</commit_message>
<xml_diff>
--- a/tutorial of the framework.docx
+++ b/tutorial of the framework.docx
@@ -59,46 +59,18 @@
         <w:ind w:firstLineChars="0"/>
         <w:jc w:val="left"/>
         <w:rPr>
-          <w:rFonts w:ascii="Helvetica" w:hAnsi="Helvetica" w:cs="Helvetica" w:hint="eastAsia"/>
+          <w:rFonts w:ascii="Helvetica" w:hAnsi="Helvetica" w:cs="Helvetica"/>
           <w:kern w:val="0"/>
           <w:szCs w:val="34"/>
         </w:rPr>
       </w:pPr>
-      <w:proofErr w:type="spellStart"/>
       <w:r>
         <w:rPr>
           <w:rFonts w:ascii="Helvetica" w:hAnsi="Helvetica" w:cs="Helvetica"/>
           <w:kern w:val="0"/>
           <w:szCs w:val="34"/>
         </w:rPr>
-        <w:t>MNuser</w:t>
-      </w:r>
-      <w:proofErr w:type="spellEnd"/>
-      <w:r>
-        <w:rPr>
-          <w:rFonts w:ascii="Helvetica" w:hAnsi="Helvetica" w:cs="Helvetica"/>
-          <w:kern w:val="0"/>
-          <w:szCs w:val="34"/>
-        </w:rPr>
-        <w:t xml:space="preserve">: this is the data model of the user. We distinguish primary user and assistant user by the property </w:t>
-      </w:r>
-      <w:proofErr w:type="spellStart"/>
-      <w:r>
-        <w:rPr>
-          <w:rFonts w:ascii="Helvetica" w:hAnsi="Helvetica" w:cs="Helvetica"/>
-          <w:kern w:val="0"/>
-          <w:szCs w:val="34"/>
-        </w:rPr>
-        <w:t>userType</w:t>
-      </w:r>
-      <w:proofErr w:type="spellEnd"/>
-      <w:r>
-        <w:rPr>
-          <w:rFonts w:ascii="Helvetica" w:hAnsi="Helvetica" w:cs="Helvetica"/>
-          <w:kern w:val="0"/>
-          <w:szCs w:val="34"/>
-        </w:rPr>
-        <w:t>. And for this version we just assume that a primary user is only paired with one assistant user.</w:t>
+        <w:t>MNuser: this is the data model of the user. We distinguish primary user and assistant user by the property userType. And for this version we just assume that a primary user is only paired with one assistant user.</w:t>
       </w:r>
     </w:p>
     <w:p>
@@ -300,16 +272,25 @@
           <w:kern w:val="0"/>
           <w:szCs w:val="34"/>
         </w:rPr>
-        <w:t xml:space="preserve">1. </w:t>
-      </w:r>
-      <w:proofErr w:type="gramStart"/>
+        <w:t>1. th</w:t>
+      </w:r>
       <w:r>
         <w:rPr>
           <w:rFonts w:ascii="Helvetica" w:hAnsi="Helvetica" w:cs="Helvetica"/>
           <w:kern w:val="0"/>
           <w:szCs w:val="34"/>
         </w:rPr>
-        <w:t>th</w:t>
+        <w:t>e codes with the comment  </w:t>
+      </w:r>
+      <w:r>
+        <w:rPr>
+          <w:rFonts w:ascii="Menlo Regular" w:hAnsi="Menlo Regular" w:cs="Menlo Regular"/>
+          <w:color w:val="008000"/>
+          <w:kern w:val="0"/>
+          <w:sz w:val="22"/>
+          <w:szCs w:val="32"/>
+        </w:rPr>
+        <w:t>//demo</w:t>
       </w:r>
       <w:r>
         <w:rPr>
@@ -317,88 +298,15 @@
           <w:kern w:val="0"/>
           <w:szCs w:val="34"/>
         </w:rPr>
-        <w:t>e</w:t>
-      </w:r>
-      <w:proofErr w:type="gramEnd"/>
+        <w:t xml:space="preserve">  is some demo for the using of some important method. </w:t>
+      </w:r>
       <w:r>
         <w:rPr>
           <w:rFonts w:ascii="Helvetica" w:hAnsi="Helvetica" w:cs="Helvetica"/>
           <w:kern w:val="0"/>
           <w:szCs w:val="34"/>
         </w:rPr>
-        <w:t xml:space="preserve"> codes with the comment  </w:t>
-      </w:r>
-      <w:r>
-        <w:rPr>
-          <w:rFonts w:ascii="Menlo Regular" w:hAnsi="Menlo Regular" w:cs="Menlo Regular"/>
-          <w:color w:val="008000"/>
-          <w:kern w:val="0"/>
-          <w:sz w:val="22"/>
-          <w:szCs w:val="32"/>
-        </w:rPr>
-        <w:t>//demo</w:t>
-      </w:r>
-      <w:r>
-        <w:rPr>
-          <w:rFonts w:ascii="Helvetica" w:hAnsi="Helvetica" w:cs="Helvetica"/>
-          <w:kern w:val="0"/>
-          <w:szCs w:val="34"/>
-        </w:rPr>
-        <w:t xml:space="preserve">  is some demo for the using of some important method. </w:t>
-      </w:r>
-      <w:r>
-        <w:rPr>
-          <w:rFonts w:ascii="Helvetica" w:hAnsi="Helvetica" w:cs="Helvetica"/>
-          <w:kern w:val="0"/>
-          <w:szCs w:val="34"/>
-        </w:rPr>
-        <w:t xml:space="preserve">Delete them when you code. All the important </w:t>
-      </w:r>
-      <w:proofErr w:type="spellStart"/>
-      <w:r>
-        <w:rPr>
-          <w:rFonts w:ascii="Helvetica" w:hAnsi="Helvetica" w:cs="Helvetica"/>
-          <w:kern w:val="0"/>
-          <w:szCs w:val="34"/>
-        </w:rPr>
-        <w:t>ios</w:t>
-      </w:r>
-      <w:proofErr w:type="spellEnd"/>
-      <w:r>
-        <w:rPr>
-          <w:rFonts w:ascii="Helvetica" w:hAnsi="Helvetica" w:cs="Helvetica"/>
-          <w:kern w:val="0"/>
-          <w:szCs w:val="34"/>
-        </w:rPr>
-        <w:t xml:space="preserve"> method is included in the demo code, </w:t>
-      </w:r>
-      <w:proofErr w:type="gramStart"/>
-      <w:r>
-        <w:rPr>
-          <w:rFonts w:ascii="Helvetica" w:hAnsi="Helvetica" w:cs="Helvetica"/>
-          <w:kern w:val="0"/>
-          <w:szCs w:val="34"/>
-        </w:rPr>
-        <w:t>And</w:t>
-      </w:r>
-      <w:proofErr w:type="gramEnd"/>
-      <w:r>
-        <w:rPr>
-          <w:rFonts w:ascii="Helvetica" w:hAnsi="Helvetica" w:cs="Helvetica"/>
-          <w:kern w:val="0"/>
-          <w:szCs w:val="34"/>
-        </w:rPr>
-        <w:t xml:space="preserve"> you can imitate them to do the detail job.</w:t>
-      </w:r>
-      <w:bookmarkStart w:id="0" w:name="_GoBack"/>
-      <w:bookmarkEnd w:id="0"/>
-      <w:r>
-        <w:rPr>
-          <w:rFonts w:ascii="Helvetica" w:hAnsi="Helvetica" w:cs="Helvetica"/>
-          <w:kern w:val="0"/>
-          <w:szCs w:val="34"/>
-        </w:rPr>
-        <w:t xml:space="preserve"> </w:t>
+        <w:t xml:space="preserve">Delete them when you code. All the important ios method is included in the demo code, And you can imitate them to do the detail job. </w:t>
       </w:r>
       <w:r>
         <w:rPr>
@@ -481,8 +389,6 @@
         </w:rPr>
         <w:t>- (</w:t>
       </w:r>
-      <w:proofErr w:type="spellStart"/>
-      <w:proofErr w:type="gramStart"/>
       <w:r>
         <w:rPr>
           <w:rFonts w:ascii="Menlo Regular" w:hAnsi="Menlo Regular" w:cs="Menlo Regular"/>
@@ -493,39 +399,15 @@
         </w:rPr>
         <w:t>IBAction</w:t>
       </w:r>
-      <w:proofErr w:type="spellEnd"/>
-      <w:r>
-        <w:rPr>
-          <w:rFonts w:ascii="Menlo Regular" w:hAnsi="Menlo Regular" w:cs="Menlo Regular"/>
-          <w:color w:val="000000"/>
-          <w:kern w:val="0"/>
-          <w:sz w:val="22"/>
-          <w:szCs w:val="32"/>
-        </w:rPr>
-        <w:t>)</w:t>
-      </w:r>
-      <w:proofErr w:type="spellStart"/>
-      <w:r>
-        <w:rPr>
-          <w:rFonts w:ascii="Menlo Regular" w:hAnsi="Menlo Regular" w:cs="Menlo Regular"/>
-          <w:color w:val="000000"/>
-          <w:kern w:val="0"/>
-          <w:sz w:val="22"/>
-          <w:szCs w:val="32"/>
-        </w:rPr>
-        <w:t>logInButton</w:t>
-      </w:r>
-      <w:proofErr w:type="spellEnd"/>
-      <w:proofErr w:type="gramEnd"/>
-      <w:r>
-        <w:rPr>
-          <w:rFonts w:ascii="Menlo Regular" w:hAnsi="Menlo Regular" w:cs="Menlo Regular"/>
-          <w:color w:val="000000"/>
-          <w:kern w:val="0"/>
-          <w:sz w:val="22"/>
-          <w:szCs w:val="32"/>
-        </w:rPr>
-        <w:t>:(</w:t>
+      <w:r>
+        <w:rPr>
+          <w:rFonts w:ascii="Menlo Regular" w:hAnsi="Menlo Regular" w:cs="Menlo Regular"/>
+          <w:color w:val="000000"/>
+          <w:kern w:val="0"/>
+          <w:sz w:val="22"/>
+          <w:szCs w:val="32"/>
+        </w:rPr>
+        <w:t>)logInButton:(</w:t>
       </w:r>
       <w:r>
         <w:rPr>
@@ -652,29 +534,7 @@
           <w:sz w:val="22"/>
           <w:szCs w:val="32"/>
         </w:rPr>
-        <w:t xml:space="preserve">//get the username and pin from database, if match </w:t>
-      </w:r>
-      <w:proofErr w:type="spellStart"/>
-      <w:r>
-        <w:rPr>
-          <w:rFonts w:ascii="Menlo Regular" w:hAnsi="Menlo Regular" w:cs="Menlo Regular"/>
-          <w:color w:val="008000"/>
-          <w:kern w:val="0"/>
-          <w:sz w:val="22"/>
-          <w:szCs w:val="32"/>
-        </w:rPr>
-        <w:t>performsegue</w:t>
-      </w:r>
-      <w:proofErr w:type="spellEnd"/>
-      <w:r>
-        <w:rPr>
-          <w:rFonts w:ascii="Menlo Regular" w:hAnsi="Menlo Regular" w:cs="Menlo Regular"/>
-          <w:color w:val="008000"/>
-          <w:kern w:val="0"/>
-          <w:sz w:val="22"/>
-          <w:szCs w:val="32"/>
-        </w:rPr>
-        <w:t>, or give user some alert.</w:t>
+        <w:t>//get the username and pin from database, if match performsegue, or give user some alert.</w:t>
       </w:r>
     </w:p>
     <w:p>
@@ -705,7 +565,6 @@
         </w:rPr>
         <w:t xml:space="preserve">    </w:t>
       </w:r>
-      <w:proofErr w:type="gramStart"/>
       <w:r>
         <w:rPr>
           <w:rFonts w:ascii="Menlo Regular" w:hAnsi="Menlo Regular" w:cs="Menlo Regular"/>
@@ -716,7 +575,6 @@
         </w:rPr>
         <w:t>if</w:t>
       </w:r>
-      <w:proofErr w:type="gramEnd"/>
       <w:r>
         <w:rPr>
           <w:rFonts w:ascii="Menlo Regular" w:hAnsi="Menlo Regular" w:cs="Menlo Regular"/>
@@ -727,7 +585,6 @@
         </w:rPr>
         <w:t>([</w:t>
       </w:r>
-      <w:proofErr w:type="spellStart"/>
       <w:r>
         <w:rPr>
           <w:rFonts w:ascii="Menlo Regular" w:hAnsi="Menlo Regular" w:cs="Menlo Regular"/>
@@ -778,7 +635,6 @@
         </w:rPr>
         <w:t>text</w:t>
       </w:r>
-      <w:proofErr w:type="spellEnd"/>
       <w:r>
         <w:rPr>
           <w:rFonts w:ascii="Menlo Regular" w:hAnsi="Menlo Regular" w:cs="Menlo Regular"/>
@@ -789,7 +645,6 @@
         </w:rPr>
         <w:t xml:space="preserve"> </w:t>
       </w:r>
-      <w:proofErr w:type="spellStart"/>
       <w:r>
         <w:rPr>
           <w:rFonts w:ascii="Menlo Regular" w:hAnsi="Menlo Regular" w:cs="Menlo Regular"/>
@@ -800,7 +655,6 @@
         </w:rPr>
         <w:t>isEqualToString</w:t>
       </w:r>
-      <w:proofErr w:type="spellEnd"/>
       <w:r>
         <w:rPr>
           <w:rFonts w:ascii="Menlo Regular" w:hAnsi="Menlo Regular" w:cs="Menlo Regular"/>
@@ -860,7 +714,6 @@
         </w:rPr>
         <w:t xml:space="preserve">        [</w:t>
       </w:r>
-      <w:proofErr w:type="gramStart"/>
       <w:r>
         <w:rPr>
           <w:rFonts w:ascii="Menlo Regular" w:hAnsi="Menlo Regular" w:cs="Menlo Regular"/>
@@ -871,7 +724,6 @@
         </w:rPr>
         <w:t>self</w:t>
       </w:r>
-      <w:proofErr w:type="gramEnd"/>
       <w:r>
         <w:rPr>
           <w:rFonts w:ascii="Menlo Regular" w:hAnsi="Menlo Regular" w:cs="Menlo Regular"/>
@@ -882,7 +734,6 @@
         </w:rPr>
         <w:t xml:space="preserve"> </w:t>
       </w:r>
-      <w:proofErr w:type="spellStart"/>
       <w:r>
         <w:rPr>
           <w:rFonts w:ascii="Menlo Regular" w:hAnsi="Menlo Regular" w:cs="Menlo Regular"/>
@@ -893,7 +744,6 @@
         </w:rPr>
         <w:t>performSegueWithIdentifier</w:t>
       </w:r>
-      <w:proofErr w:type="spellEnd"/>
       <w:r>
         <w:rPr>
           <w:rFonts w:ascii="Menlo Regular" w:hAnsi="Menlo Regular" w:cs="Menlo Regular"/>
@@ -912,29 +762,7 @@
           <w:sz w:val="22"/>
           <w:szCs w:val="32"/>
         </w:rPr>
-        <w:t>@"</w:t>
-      </w:r>
-      <w:proofErr w:type="spellStart"/>
-      <w:r>
-        <w:rPr>
-          <w:rFonts w:ascii="Menlo Regular" w:hAnsi="Menlo Regular" w:cs="Menlo Regular"/>
-          <w:color w:val="A31515"/>
-          <w:kern w:val="0"/>
-          <w:sz w:val="22"/>
-          <w:szCs w:val="32"/>
-        </w:rPr>
-        <w:t>logIn</w:t>
-      </w:r>
-      <w:proofErr w:type="spellEnd"/>
-      <w:r>
-        <w:rPr>
-          <w:rFonts w:ascii="Menlo Regular" w:hAnsi="Menlo Regular" w:cs="Menlo Regular"/>
-          <w:color w:val="A31515"/>
-          <w:kern w:val="0"/>
-          <w:sz w:val="22"/>
-          <w:szCs w:val="32"/>
-        </w:rPr>
-        <w:t>"</w:t>
+        <w:t>@"logIn"</w:t>
       </w:r>
       <w:r>
         <w:rPr>
@@ -946,7 +774,6 @@
         </w:rPr>
         <w:t xml:space="preserve"> </w:t>
       </w:r>
-      <w:proofErr w:type="spellStart"/>
       <w:r>
         <w:rPr>
           <w:rFonts w:ascii="Menlo Regular" w:hAnsi="Menlo Regular" w:cs="Menlo Regular"/>
@@ -977,7 +804,6 @@
         </w:rPr>
         <w:t>self</w:t>
       </w:r>
-      <w:proofErr w:type="spellEnd"/>
       <w:r>
         <w:rPr>
           <w:rFonts w:ascii="Menlo Regular" w:hAnsi="Menlo Regular" w:cs="Menlo Regular"/>
@@ -1017,7 +843,6 @@
         </w:rPr>
         <w:t xml:space="preserve">    </w:t>
       </w:r>
-      <w:proofErr w:type="gramStart"/>
       <w:r>
         <w:rPr>
           <w:rFonts w:ascii="Menlo Regular" w:hAnsi="Menlo Regular" w:cs="Menlo Regular"/>
@@ -1028,7 +853,6 @@
         </w:rPr>
         <w:t>else</w:t>
       </w:r>
-      <w:proofErr w:type="gramEnd"/>
     </w:p>
     <w:p>
       <w:pPr>
@@ -1087,7 +911,6 @@
         </w:rPr>
         <w:t xml:space="preserve">        </w:t>
       </w:r>
-      <w:proofErr w:type="spellStart"/>
       <w:r>
         <w:rPr>
           <w:rFonts w:ascii="Menlo Regular" w:hAnsi="Menlo Regular" w:cs="Menlo Regular"/>
@@ -1098,7 +921,6 @@
         </w:rPr>
         <w:t>UIAlertView</w:t>
       </w:r>
-      <w:proofErr w:type="spellEnd"/>
       <w:r>
         <w:rPr>
           <w:rFonts w:ascii="Menlo Regular" w:hAnsi="Menlo Regular" w:cs="Menlo Regular"/>
@@ -1109,7 +931,6 @@
         </w:rPr>
         <w:t xml:space="preserve"> *alert = [[</w:t>
       </w:r>
-      <w:proofErr w:type="spellStart"/>
       <w:r>
         <w:rPr>
           <w:rFonts w:ascii="Menlo Regular" w:hAnsi="Menlo Regular" w:cs="Menlo Regular"/>
@@ -1120,7 +941,6 @@
         </w:rPr>
         <w:t>UIAlertView</w:t>
       </w:r>
-      <w:proofErr w:type="spellEnd"/>
       <w:r>
         <w:rPr>
           <w:rFonts w:ascii="Menlo Regular" w:hAnsi="Menlo Regular" w:cs="Menlo Regular"/>
@@ -1131,7 +951,6 @@
         </w:rPr>
         <w:t xml:space="preserve"> </w:t>
       </w:r>
-      <w:proofErr w:type="spellStart"/>
       <w:r>
         <w:rPr>
           <w:rFonts w:ascii="Menlo Regular" w:hAnsi="Menlo Regular" w:cs="Menlo Regular"/>
@@ -1142,7 +961,6 @@
         </w:rPr>
         <w:t>alloc</w:t>
       </w:r>
-      <w:proofErr w:type="spellEnd"/>
       <w:r>
         <w:rPr>
           <w:rFonts w:ascii="Menlo Regular" w:hAnsi="Menlo Regular" w:cs="Menlo Regular"/>
@@ -1182,8 +1000,6 @@
         </w:rPr>
         <w:t xml:space="preserve">                              </w:t>
       </w:r>
-      <w:proofErr w:type="spellStart"/>
-      <w:proofErr w:type="gramStart"/>
       <w:r>
         <w:rPr>
           <w:rFonts w:ascii="Menlo Regular" w:hAnsi="Menlo Regular" w:cs="Menlo Regular"/>
@@ -1194,8 +1010,6 @@
         </w:rPr>
         <w:t>initWithTitle</w:t>
       </w:r>
-      <w:proofErr w:type="spellEnd"/>
-      <w:proofErr w:type="gramEnd"/>
       <w:r>
         <w:rPr>
           <w:rFonts w:ascii="Menlo Regular" w:hAnsi="Menlo Regular" w:cs="Menlo Regular"/>
@@ -1245,7 +1059,6 @@
         </w:rPr>
         <w:t xml:space="preserve">                              </w:t>
       </w:r>
-      <w:proofErr w:type="gramStart"/>
       <w:r>
         <w:rPr>
           <w:rFonts w:ascii="Menlo Regular" w:hAnsi="Menlo Regular" w:cs="Menlo Regular"/>
@@ -1256,7 +1069,6 @@
         </w:rPr>
         <w:t>message</w:t>
       </w:r>
-      <w:proofErr w:type="gramEnd"/>
       <w:r>
         <w:rPr>
           <w:rFonts w:ascii="Menlo Regular" w:hAnsi="Menlo Regular" w:cs="Menlo Regular"/>
@@ -1306,8 +1118,6 @@
         </w:rPr>
         <w:t xml:space="preserve">                              </w:t>
       </w:r>
-      <w:proofErr w:type="spellStart"/>
-      <w:proofErr w:type="gramStart"/>
       <w:r>
         <w:rPr>
           <w:rFonts w:ascii="Menlo Regular" w:hAnsi="Menlo Regular" w:cs="Menlo Regular"/>
@@ -1338,8 +1148,6 @@
         </w:rPr>
         <w:t>nil</w:t>
       </w:r>
-      <w:proofErr w:type="spellEnd"/>
-      <w:proofErr w:type="gramEnd"/>
     </w:p>
     <w:p>
       <w:pPr>
@@ -1369,8 +1177,6 @@
         </w:rPr>
         <w:t xml:space="preserve">                              </w:t>
       </w:r>
-      <w:proofErr w:type="spellStart"/>
-      <w:proofErr w:type="gramStart"/>
       <w:r>
         <w:rPr>
           <w:rFonts w:ascii="Menlo Regular" w:hAnsi="Menlo Regular" w:cs="Menlo Regular"/>
@@ -1381,8 +1187,6 @@
         </w:rPr>
         <w:t>cancelButtonTitle</w:t>
       </w:r>
-      <w:proofErr w:type="spellEnd"/>
-      <w:proofErr w:type="gramEnd"/>
       <w:r>
         <w:rPr>
           <w:rFonts w:ascii="Menlo Regular" w:hAnsi="Menlo Regular" w:cs="Menlo Regular"/>
@@ -1432,8 +1236,6 @@
         </w:rPr>
         <w:t xml:space="preserve">                              </w:t>
       </w:r>
-      <w:proofErr w:type="spellStart"/>
-      <w:proofErr w:type="gramStart"/>
       <w:r>
         <w:rPr>
           <w:rFonts w:ascii="Menlo Regular" w:hAnsi="Menlo Regular" w:cs="Menlo Regular"/>
@@ -1464,8 +1266,6 @@
         </w:rPr>
         <w:t>nil</w:t>
       </w:r>
-      <w:proofErr w:type="spellEnd"/>
-      <w:proofErr w:type="gramEnd"/>
       <w:r>
         <w:rPr>
           <w:rFonts w:ascii="Menlo Regular" w:hAnsi="Menlo Regular" w:cs="Menlo Regular"/>
@@ -1503,29 +1303,7 @@
           <w:sz w:val="22"/>
           <w:szCs w:val="32"/>
         </w:rPr>
-        <w:t xml:space="preserve">        [</w:t>
-      </w:r>
-      <w:proofErr w:type="gramStart"/>
-      <w:r>
-        <w:rPr>
-          <w:rFonts w:ascii="Menlo Regular" w:hAnsi="Menlo Regular" w:cs="Menlo Regular"/>
-          <w:color w:val="000000"/>
-          <w:kern w:val="0"/>
-          <w:sz w:val="22"/>
-          <w:szCs w:val="32"/>
-        </w:rPr>
-        <w:t>alert</w:t>
-      </w:r>
-      <w:proofErr w:type="gramEnd"/>
-      <w:r>
-        <w:rPr>
-          <w:rFonts w:ascii="Menlo Regular" w:hAnsi="Menlo Regular" w:cs="Menlo Regular"/>
-          <w:color w:val="000000"/>
-          <w:kern w:val="0"/>
-          <w:sz w:val="22"/>
-          <w:szCs w:val="32"/>
-        </w:rPr>
-        <w:t xml:space="preserve"> </w:t>
+        <w:t xml:space="preserve">        [alert </w:t>
       </w:r>
       <w:r>
         <w:rPr>
@@ -1702,71 +1480,15 @@
           <w:szCs w:val="32"/>
         </w:rPr>
       </w:pPr>
-      <w:proofErr w:type="gramStart"/>
-      <w:r>
-        <w:rPr>
-          <w:rFonts w:ascii="Menlo Regular" w:hAnsi="Menlo Regular" w:cs="Menlo Regular"/>
-          <w:color w:val="000000"/>
-          <w:kern w:val="0"/>
-          <w:sz w:val="22"/>
-          <w:szCs w:val="32"/>
-        </w:rPr>
-        <w:t>in</w:t>
-      </w:r>
-      <w:proofErr w:type="gramEnd"/>
-      <w:r>
-        <w:rPr>
-          <w:rFonts w:ascii="Menlo Regular" w:hAnsi="Menlo Regular" w:cs="Menlo Regular"/>
-          <w:color w:val="000000"/>
-          <w:kern w:val="0"/>
-          <w:sz w:val="22"/>
-          <w:szCs w:val="32"/>
-        </w:rPr>
-        <w:t xml:space="preserve"> this function. I just compare the string of </w:t>
-      </w:r>
-      <w:proofErr w:type="spellStart"/>
-      <w:r>
-        <w:rPr>
-          <w:rFonts w:ascii="Menlo Regular" w:hAnsi="Menlo Regular" w:cs="Menlo Regular"/>
-          <w:color w:val="000000"/>
-          <w:kern w:val="0"/>
-          <w:sz w:val="22"/>
-          <w:szCs w:val="32"/>
-        </w:rPr>
-        <w:t>UserNameTextField</w:t>
-      </w:r>
-      <w:proofErr w:type="spellEnd"/>
-      <w:r>
-        <w:rPr>
-          <w:rFonts w:ascii="Menlo Regular" w:hAnsi="Menlo Regular" w:cs="Menlo Regular"/>
-          <w:color w:val="000000"/>
-          <w:kern w:val="0"/>
-          <w:sz w:val="22"/>
-          <w:szCs w:val="32"/>
-        </w:rPr>
-        <w:t xml:space="preserve"> with “hello”(just for test), if they equals, perform the </w:t>
-      </w:r>
-      <w:proofErr w:type="gramStart"/>
-      <w:r>
-        <w:rPr>
-          <w:rFonts w:ascii="Menlo Regular" w:hAnsi="Menlo Regular" w:cs="Menlo Regular"/>
-          <w:color w:val="000000"/>
-          <w:kern w:val="0"/>
-          <w:sz w:val="22"/>
-          <w:szCs w:val="32"/>
-        </w:rPr>
-        <w:t>segue,</w:t>
-      </w:r>
-      <w:proofErr w:type="gramEnd"/>
-      <w:r>
-        <w:rPr>
-          <w:rFonts w:ascii="Menlo Regular" w:hAnsi="Menlo Regular" w:cs="Menlo Regular"/>
-          <w:color w:val="000000"/>
-          <w:kern w:val="0"/>
-          <w:sz w:val="22"/>
-          <w:szCs w:val="32"/>
-        </w:rPr>
-        <w:t xml:space="preserve"> otherwise </w:t>
+      <w:r>
+        <w:rPr>
+          <w:rFonts w:ascii="Menlo Regular" w:hAnsi="Menlo Regular" w:cs="Menlo Regular"/>
+          <w:color w:val="000000"/>
+          <w:kern w:val="0"/>
+          <w:sz w:val="22"/>
+          <w:szCs w:val="32"/>
+        </w:rPr>
+        <w:t xml:space="preserve">in this function. I just compare the string of UserNameTextField with “hello”(just for test), if they equals, perform the segue, otherwise </w:t>
       </w:r>
       <w:r>
         <w:rPr>
@@ -1777,110 +1499,64 @@
           <w:szCs w:val="32"/>
         </w:rPr>
         <w:lastRenderedPageBreak/>
-        <w:t xml:space="preserve">just generate an alert view to tell the user. What you need to do is to make a query to the database and check whether this is a valid user and password, if it is then you call </w:t>
-      </w:r>
-      <w:proofErr w:type="spellStart"/>
-      <w:r>
-        <w:rPr>
-          <w:rFonts w:ascii="Menlo Regular" w:hAnsi="Menlo Regular" w:cs="Menlo Regular"/>
-          <w:color w:val="000000"/>
-          <w:kern w:val="0"/>
-          <w:sz w:val="22"/>
-          <w:szCs w:val="32"/>
-        </w:rPr>
-        <w:t>performSeguewithIdentifier</w:t>
-      </w:r>
-      <w:proofErr w:type="spellEnd"/>
-      <w:r>
-        <w:rPr>
-          <w:rFonts w:ascii="Menlo Regular" w:hAnsi="Menlo Regular" w:cs="Menlo Regular"/>
-          <w:color w:val="000000"/>
-          <w:kern w:val="0"/>
-          <w:sz w:val="22"/>
-          <w:szCs w:val="32"/>
-        </w:rPr>
-        <w:t xml:space="preserve"> to segue to the </w:t>
-      </w:r>
-      <w:proofErr w:type="spellStart"/>
-      <w:r>
-        <w:rPr>
-          <w:rFonts w:ascii="Menlo Regular" w:hAnsi="Menlo Regular" w:cs="Menlo Regular"/>
-          <w:color w:val="000000"/>
-          <w:kern w:val="0"/>
-          <w:sz w:val="22"/>
-          <w:szCs w:val="32"/>
-        </w:rPr>
-        <w:t>mainMenu</w:t>
-      </w:r>
-      <w:proofErr w:type="spellEnd"/>
-      <w:r>
-        <w:rPr>
-          <w:rFonts w:ascii="Menlo Regular" w:hAnsi="Menlo Regular" w:cs="Menlo Regular"/>
-          <w:color w:val="000000"/>
-          <w:kern w:val="0"/>
-          <w:sz w:val="22"/>
-          <w:szCs w:val="32"/>
-        </w:rPr>
-        <w:t>, otherwise, give some alert to the user.</w:t>
-      </w:r>
-    </w:p>
-    <w:p>
-      <w:pPr>
-        <w:widowControl/>
-        <w:autoSpaceDE w:val="0"/>
-        <w:autoSpaceDN w:val="0"/>
-        <w:adjustRightInd w:val="0"/>
-        <w:jc w:val="left"/>
-        <w:rPr>
-          <w:rFonts w:ascii="Menlo Regular" w:hAnsi="Menlo Regular" w:cs="Menlo Regular"/>
-          <w:color w:val="000000"/>
-          <w:kern w:val="0"/>
-          <w:sz w:val="22"/>
-          <w:szCs w:val="32"/>
-        </w:rPr>
-      </w:pPr>
-    </w:p>
-    <w:p>
-      <w:pPr>
-        <w:widowControl/>
-        <w:autoSpaceDE w:val="0"/>
-        <w:autoSpaceDN w:val="0"/>
-        <w:adjustRightInd w:val="0"/>
-        <w:jc w:val="left"/>
-        <w:rPr>
-          <w:rFonts w:ascii="Menlo Regular" w:hAnsi="Menlo Regular" w:cs="Menlo Regular"/>
-          <w:color w:val="000000"/>
-          <w:kern w:val="0"/>
-          <w:sz w:val="22"/>
-          <w:szCs w:val="32"/>
-        </w:rPr>
-      </w:pPr>
-      <w:r>
-        <w:rPr>
-          <w:rFonts w:ascii="Menlo Regular" w:hAnsi="Menlo Regular" w:cs="Menlo Regular"/>
-          <w:color w:val="000000"/>
-          <w:kern w:val="0"/>
-          <w:sz w:val="22"/>
-          <w:szCs w:val="32"/>
-        </w:rPr>
-        <w:t xml:space="preserve">2. </w:t>
-      </w:r>
-      <w:proofErr w:type="gramStart"/>
-      <w:r>
-        <w:rPr>
-          <w:rFonts w:ascii="Menlo Regular" w:hAnsi="Menlo Regular" w:cs="Menlo Regular"/>
-          <w:color w:val="000000"/>
-          <w:kern w:val="0"/>
-          <w:sz w:val="22"/>
-          <w:szCs w:val="32"/>
-        </w:rPr>
-        <w:t>comment</w:t>
-      </w:r>
-      <w:proofErr w:type="gramEnd"/>
-      <w:r>
-        <w:rPr>
-          <w:rFonts w:ascii="Menlo Regular" w:hAnsi="Menlo Regular" w:cs="Menlo Regular"/>
-          <w:color w:val="000000"/>
+        <w:t>just generate an alert view to tell the user. What you need to do is to make a query to the database and check whether this is a valid user and password, if it is then you call performSeguewithIdentifier to segue to the mainMenu, otherwise, give some alert to the user.</w:t>
+      </w:r>
+    </w:p>
+    <w:p>
+      <w:pPr>
+        <w:widowControl/>
+        <w:autoSpaceDE w:val="0"/>
+        <w:autoSpaceDN w:val="0"/>
+        <w:adjustRightInd w:val="0"/>
+        <w:jc w:val="left"/>
+        <w:rPr>
+          <w:rFonts w:ascii="Menlo Regular" w:hAnsi="Menlo Regular" w:cs="Menlo Regular"/>
+          <w:color w:val="000000"/>
+          <w:kern w:val="0"/>
+          <w:sz w:val="22"/>
+          <w:szCs w:val="32"/>
+        </w:rPr>
+      </w:pPr>
+    </w:p>
+    <w:p>
+      <w:pPr>
+        <w:widowControl/>
+        <w:autoSpaceDE w:val="0"/>
+        <w:autoSpaceDN w:val="0"/>
+        <w:adjustRightInd w:val="0"/>
+        <w:jc w:val="left"/>
+        <w:rPr>
+          <w:rFonts w:ascii="Menlo Regular" w:hAnsi="Menlo Regular" w:cs="Menlo Regular"/>
+          <w:color w:val="000000"/>
+          <w:kern w:val="0"/>
+          <w:sz w:val="22"/>
+          <w:szCs w:val="32"/>
+        </w:rPr>
+      </w:pPr>
+      <w:r>
+        <w:rPr>
+          <w:rFonts w:ascii="Menlo Regular" w:hAnsi="Menlo Regular" w:cs="Menlo Regular"/>
+          <w:color w:val="000000"/>
+          <w:kern w:val="0"/>
+          <w:sz w:val="22"/>
+          <w:szCs w:val="32"/>
+        </w:rPr>
+        <w:t xml:space="preserve">2. comment </w:t>
+      </w:r>
+      <w:r>
+        <w:rPr>
+          <w:rFonts w:ascii="Menlo Regular" w:hAnsi="Menlo Regular" w:cs="Menlo Regular"/>
+          <w:color w:val="008000"/>
+          <w:kern w:val="0"/>
+          <w:sz w:val="22"/>
+          <w:szCs w:val="32"/>
+        </w:rPr>
+        <w:t>//???</w:t>
+      </w:r>
+      <w:r>
+        <w:rPr>
+          <w:rFonts w:ascii="Menlo Regular" w:hAnsi="Menlo Regular" w:cs="Menlo Regular"/>
+          <w:color w:val="008000"/>
           <w:kern w:val="0"/>
           <w:sz w:val="22"/>
           <w:szCs w:val="32"/>
@@ -1890,17 +1566,85 @@
       <w:r>
         <w:rPr>
           <w:rFonts w:ascii="Menlo Regular" w:hAnsi="Menlo Regular" w:cs="Menlo Regular"/>
-          <w:color w:val="008000"/>
-          <w:kern w:val="0"/>
-          <w:sz w:val="22"/>
-          <w:szCs w:val="32"/>
-        </w:rPr>
-        <w:t>//???</w:t>
-      </w:r>
-      <w:r>
-        <w:rPr>
-          <w:rFonts w:ascii="Menlo Regular" w:hAnsi="Menlo Regular" w:cs="Menlo Regular"/>
-          <w:color w:val="008000"/>
+          <w:color w:val="000000"/>
+          <w:kern w:val="0"/>
+          <w:sz w:val="22"/>
+          <w:szCs w:val="32"/>
+        </w:rPr>
+        <w:t xml:space="preserve">Is the code you need to fulfill. </w:t>
+      </w:r>
+    </w:p>
+    <w:p>
+      <w:pPr>
+        <w:widowControl/>
+        <w:autoSpaceDE w:val="0"/>
+        <w:autoSpaceDN w:val="0"/>
+        <w:adjustRightInd w:val="0"/>
+        <w:jc w:val="left"/>
+        <w:rPr>
+          <w:rFonts w:ascii="Menlo Regular" w:hAnsi="Menlo Regular" w:cs="Menlo Regular"/>
+          <w:color w:val="000000"/>
+          <w:kern w:val="0"/>
+          <w:sz w:val="22"/>
+          <w:szCs w:val="32"/>
+        </w:rPr>
+      </w:pPr>
+    </w:p>
+    <w:p>
+      <w:pPr>
+        <w:widowControl/>
+        <w:autoSpaceDE w:val="0"/>
+        <w:autoSpaceDN w:val="0"/>
+        <w:adjustRightInd w:val="0"/>
+        <w:jc w:val="left"/>
+        <w:rPr>
+          <w:rFonts w:ascii="Menlo Regular" w:hAnsi="Menlo Regular" w:cs="Menlo Regular"/>
+          <w:color w:val="000000"/>
+          <w:kern w:val="0"/>
+          <w:sz w:val="16"/>
+          <w:szCs w:val="32"/>
+        </w:rPr>
+      </w:pPr>
+      <w:r>
+        <w:rPr>
+          <w:rFonts w:ascii="Menlo Regular" w:hAnsi="Menlo Regular" w:cs="Menlo Regular"/>
+          <w:color w:val="000000"/>
+          <w:kern w:val="0"/>
+          <w:sz w:val="22"/>
+          <w:szCs w:val="32"/>
+        </w:rPr>
+        <w:t>3. to make the textfield disappear after user type return. You need  to add an uitextfileddelegate protocol in interface like this:</w:t>
+      </w:r>
+    </w:p>
+    <w:p>
+      <w:pPr>
+        <w:widowControl/>
+        <w:autoSpaceDE w:val="0"/>
+        <w:autoSpaceDN w:val="0"/>
+        <w:adjustRightInd w:val="0"/>
+        <w:jc w:val="left"/>
+        <w:rPr>
+          <w:rFonts w:ascii="Menlo Regular" w:hAnsi="Menlo Regular" w:cs="Menlo Regular"/>
+          <w:color w:val="000000"/>
+          <w:kern w:val="0"/>
+          <w:sz w:val="22"/>
+          <w:szCs w:val="32"/>
+        </w:rPr>
+      </w:pPr>
+      <w:r>
+        <w:rPr>
+          <w:rFonts w:ascii="Menlo Regular" w:hAnsi="Menlo Regular" w:cs="Menlo Regular"/>
+          <w:color w:val="0000FF"/>
+          <w:kern w:val="0"/>
+          <w:sz w:val="22"/>
+          <w:szCs w:val="32"/>
+        </w:rPr>
+        <w:t>@interface</w:t>
+      </w:r>
+      <w:r>
+        <w:rPr>
+          <w:rFonts w:ascii="Menlo Regular" w:hAnsi="Menlo Regular" w:cs="Menlo Regular"/>
+          <w:color w:val="000000"/>
           <w:kern w:val="0"/>
           <w:sz w:val="22"/>
           <w:szCs w:val="32"/>
@@ -1910,217 +1654,6 @@
       <w:r>
         <w:rPr>
           <w:rFonts w:ascii="Menlo Regular" w:hAnsi="Menlo Regular" w:cs="Menlo Regular"/>
-          <w:color w:val="000000"/>
-          <w:kern w:val="0"/>
-          <w:sz w:val="22"/>
-          <w:szCs w:val="32"/>
-        </w:rPr>
-        <w:t xml:space="preserve">Is the code you need to </w:t>
-      </w:r>
-      <w:proofErr w:type="gramStart"/>
-      <w:r>
-        <w:rPr>
-          <w:rFonts w:ascii="Menlo Regular" w:hAnsi="Menlo Regular" w:cs="Menlo Regular"/>
-          <w:color w:val="000000"/>
-          <w:kern w:val="0"/>
-          <w:sz w:val="22"/>
-          <w:szCs w:val="32"/>
-        </w:rPr>
-        <w:t>fulfill.</w:t>
-      </w:r>
-      <w:proofErr w:type="gramEnd"/>
-      <w:r>
-        <w:rPr>
-          <w:rFonts w:ascii="Menlo Regular" w:hAnsi="Menlo Regular" w:cs="Menlo Regular"/>
-          <w:color w:val="000000"/>
-          <w:kern w:val="0"/>
-          <w:sz w:val="22"/>
-          <w:szCs w:val="32"/>
-        </w:rPr>
-        <w:t xml:space="preserve"> </w:t>
-      </w:r>
-    </w:p>
-    <w:p>
-      <w:pPr>
-        <w:widowControl/>
-        <w:autoSpaceDE w:val="0"/>
-        <w:autoSpaceDN w:val="0"/>
-        <w:adjustRightInd w:val="0"/>
-        <w:jc w:val="left"/>
-        <w:rPr>
-          <w:rFonts w:ascii="Menlo Regular" w:hAnsi="Menlo Regular" w:cs="Menlo Regular"/>
-          <w:color w:val="000000"/>
-          <w:kern w:val="0"/>
-          <w:sz w:val="22"/>
-          <w:szCs w:val="32"/>
-        </w:rPr>
-      </w:pPr>
-    </w:p>
-    <w:p>
-      <w:pPr>
-        <w:widowControl/>
-        <w:autoSpaceDE w:val="0"/>
-        <w:autoSpaceDN w:val="0"/>
-        <w:adjustRightInd w:val="0"/>
-        <w:jc w:val="left"/>
-        <w:rPr>
-          <w:rFonts w:ascii="Menlo Regular" w:hAnsi="Menlo Regular" w:cs="Menlo Regular"/>
-          <w:color w:val="000000"/>
-          <w:kern w:val="0"/>
-          <w:sz w:val="16"/>
-          <w:szCs w:val="32"/>
-        </w:rPr>
-      </w:pPr>
-      <w:r>
-        <w:rPr>
-          <w:rFonts w:ascii="Menlo Regular" w:hAnsi="Menlo Regular" w:cs="Menlo Regular"/>
-          <w:color w:val="000000"/>
-          <w:kern w:val="0"/>
-          <w:sz w:val="22"/>
-          <w:szCs w:val="32"/>
-        </w:rPr>
-        <w:t xml:space="preserve">3. </w:t>
-      </w:r>
-      <w:proofErr w:type="gramStart"/>
-      <w:r>
-        <w:rPr>
-          <w:rFonts w:ascii="Menlo Regular" w:hAnsi="Menlo Regular" w:cs="Menlo Regular"/>
-          <w:color w:val="000000"/>
-          <w:kern w:val="0"/>
-          <w:sz w:val="22"/>
-          <w:szCs w:val="32"/>
-        </w:rPr>
-        <w:t>to</w:t>
-      </w:r>
-      <w:proofErr w:type="gramEnd"/>
-      <w:r>
-        <w:rPr>
-          <w:rFonts w:ascii="Menlo Regular" w:hAnsi="Menlo Regular" w:cs="Menlo Regular"/>
-          <w:color w:val="000000"/>
-          <w:kern w:val="0"/>
-          <w:sz w:val="22"/>
-          <w:szCs w:val="32"/>
-        </w:rPr>
-        <w:t xml:space="preserve"> make the </w:t>
-      </w:r>
-      <w:proofErr w:type="spellStart"/>
-      <w:r>
-        <w:rPr>
-          <w:rFonts w:ascii="Menlo Regular" w:hAnsi="Menlo Regular" w:cs="Menlo Regular"/>
-          <w:color w:val="000000"/>
-          <w:kern w:val="0"/>
-          <w:sz w:val="22"/>
-          <w:szCs w:val="32"/>
-        </w:rPr>
-        <w:t>textfield</w:t>
-      </w:r>
-      <w:proofErr w:type="spellEnd"/>
-      <w:r>
-        <w:rPr>
-          <w:rFonts w:ascii="Menlo Regular" w:hAnsi="Menlo Regular" w:cs="Menlo Regular"/>
-          <w:color w:val="000000"/>
-          <w:kern w:val="0"/>
-          <w:sz w:val="22"/>
-          <w:szCs w:val="32"/>
-        </w:rPr>
-        <w:t xml:space="preserve"> disappear after user type return. You </w:t>
-      </w:r>
-      <w:proofErr w:type="gramStart"/>
-      <w:r>
-        <w:rPr>
-          <w:rFonts w:ascii="Menlo Regular" w:hAnsi="Menlo Regular" w:cs="Menlo Regular"/>
-          <w:color w:val="000000"/>
-          <w:kern w:val="0"/>
-          <w:sz w:val="22"/>
-          <w:szCs w:val="32"/>
-        </w:rPr>
-        <w:t>need  to</w:t>
-      </w:r>
-      <w:proofErr w:type="gramEnd"/>
-      <w:r>
-        <w:rPr>
-          <w:rFonts w:ascii="Menlo Regular" w:hAnsi="Menlo Regular" w:cs="Menlo Regular"/>
-          <w:color w:val="000000"/>
-          <w:kern w:val="0"/>
-          <w:sz w:val="22"/>
-          <w:szCs w:val="32"/>
-        </w:rPr>
-        <w:t xml:space="preserve"> add an </w:t>
-      </w:r>
-      <w:proofErr w:type="spellStart"/>
-      <w:r>
-        <w:rPr>
-          <w:rFonts w:ascii="Menlo Regular" w:hAnsi="Menlo Regular" w:cs="Menlo Regular"/>
-          <w:color w:val="000000"/>
-          <w:kern w:val="0"/>
-          <w:sz w:val="22"/>
-          <w:szCs w:val="32"/>
-        </w:rPr>
-        <w:t>uitextfileddelegate</w:t>
-      </w:r>
-      <w:proofErr w:type="spellEnd"/>
-      <w:r>
-        <w:rPr>
-          <w:rFonts w:ascii="Menlo Regular" w:hAnsi="Menlo Regular" w:cs="Menlo Regular"/>
-          <w:color w:val="000000"/>
-          <w:kern w:val="0"/>
-          <w:sz w:val="22"/>
-          <w:szCs w:val="32"/>
-        </w:rPr>
-        <w:t xml:space="preserve"> protocol in interface like this:</w:t>
-      </w:r>
-    </w:p>
-    <w:p>
-      <w:pPr>
-        <w:widowControl/>
-        <w:autoSpaceDE w:val="0"/>
-        <w:autoSpaceDN w:val="0"/>
-        <w:adjustRightInd w:val="0"/>
-        <w:jc w:val="left"/>
-        <w:rPr>
-          <w:rFonts w:ascii="Menlo Regular" w:hAnsi="Menlo Regular" w:cs="Menlo Regular"/>
-          <w:color w:val="000000"/>
-          <w:kern w:val="0"/>
-          <w:sz w:val="22"/>
-          <w:szCs w:val="32"/>
-        </w:rPr>
-      </w:pPr>
-      <w:r>
-        <w:rPr>
-          <w:rFonts w:ascii="Menlo Regular" w:hAnsi="Menlo Regular" w:cs="Menlo Regular"/>
-          <w:color w:val="0000FF"/>
-          <w:kern w:val="0"/>
-          <w:sz w:val="22"/>
-          <w:szCs w:val="32"/>
-        </w:rPr>
-        <w:t>@</w:t>
-      </w:r>
-      <w:proofErr w:type="gramStart"/>
-      <w:r>
-        <w:rPr>
-          <w:rFonts w:ascii="Menlo Regular" w:hAnsi="Menlo Regular" w:cs="Menlo Regular"/>
-          <w:color w:val="0000FF"/>
-          <w:kern w:val="0"/>
-          <w:sz w:val="22"/>
-          <w:szCs w:val="32"/>
-        </w:rPr>
-        <w:t>interface</w:t>
-      </w:r>
-      <w:proofErr w:type="gramEnd"/>
-      <w:r>
-        <w:rPr>
-          <w:rFonts w:ascii="Menlo Regular" w:hAnsi="Menlo Regular" w:cs="Menlo Regular"/>
-          <w:color w:val="000000"/>
-          <w:kern w:val="0"/>
-          <w:sz w:val="22"/>
-          <w:szCs w:val="32"/>
-        </w:rPr>
-        <w:t xml:space="preserve"> </w:t>
-      </w:r>
-      <w:proofErr w:type="spellStart"/>
-      <w:r>
-        <w:rPr>
-          <w:rFonts w:ascii="Menlo Regular" w:hAnsi="Menlo Regular" w:cs="Menlo Regular"/>
           <w:color w:val="2B839F"/>
           <w:kern w:val="0"/>
           <w:sz w:val="22"/>
@@ -2128,7 +1661,6 @@
         </w:rPr>
         <w:t>PrimaryLoginViewController</w:t>
       </w:r>
-      <w:proofErr w:type="spellEnd"/>
       <w:r>
         <w:rPr>
           <w:rFonts w:ascii="Menlo Regular" w:hAnsi="Menlo Regular" w:cs="Menlo Regular"/>
@@ -2139,7 +1671,6 @@
         </w:rPr>
         <w:t xml:space="preserve"> () &lt;</w:t>
       </w:r>
-      <w:proofErr w:type="spellStart"/>
       <w:r>
         <w:rPr>
           <w:rFonts w:ascii="Menlo Regular" w:hAnsi="Menlo Regular" w:cs="Menlo Regular"/>
@@ -2150,7 +1681,6 @@
         </w:rPr>
         <w:t>UITextFieldDelegate</w:t>
       </w:r>
-      <w:proofErr w:type="spellEnd"/>
       <w:r>
         <w:rPr>
           <w:rFonts w:ascii="Menlo Regular" w:hAnsi="Menlo Regular" w:cs="Menlo Regular"/>
@@ -2193,27 +1723,15 @@
           <w:szCs w:val="32"/>
         </w:rPr>
       </w:pPr>
-      <w:proofErr w:type="gramStart"/>
-      <w:r>
-        <w:rPr>
-          <w:rFonts w:ascii="Menlo Regular" w:hAnsi="Menlo Regular" w:cs="Menlo Regular"/>
-          <w:color w:val="000000"/>
-          <w:kern w:val="0"/>
-          <w:sz w:val="22"/>
-          <w:szCs w:val="32"/>
-        </w:rPr>
-        <w:t>then</w:t>
-      </w:r>
-      <w:proofErr w:type="gramEnd"/>
-      <w:r>
-        <w:rPr>
-          <w:rFonts w:ascii="Menlo Regular" w:hAnsi="Menlo Regular" w:cs="Menlo Regular"/>
-          <w:color w:val="000000"/>
-          <w:kern w:val="0"/>
-          <w:sz w:val="22"/>
-          <w:szCs w:val="32"/>
-        </w:rPr>
-        <w:t xml:space="preserve"> add a method in the implementation like this:</w:t>
+      <w:r>
+        <w:rPr>
+          <w:rFonts w:ascii="Menlo Regular" w:hAnsi="Menlo Regular" w:cs="Menlo Regular"/>
+          <w:color w:val="000000"/>
+          <w:kern w:val="0"/>
+          <w:sz w:val="22"/>
+          <w:szCs w:val="32"/>
+        </w:rPr>
+        <w:t>then add a method in the implementation like this:</w:t>
       </w:r>
     </w:p>
     <w:p>
@@ -2242,29 +1760,7 @@
           <w:sz w:val="22"/>
           <w:szCs w:val="32"/>
         </w:rPr>
-        <w:t xml:space="preserve">//this method is to hide the </w:t>
-      </w:r>
-      <w:proofErr w:type="spellStart"/>
-      <w:r>
-        <w:rPr>
-          <w:rFonts w:ascii="Menlo Regular" w:hAnsi="Menlo Regular" w:cs="Menlo Regular"/>
-          <w:color w:val="008000"/>
-          <w:kern w:val="0"/>
-          <w:sz w:val="22"/>
-          <w:szCs w:val="32"/>
-        </w:rPr>
-        <w:t>textfield</w:t>
-      </w:r>
-      <w:proofErr w:type="spellEnd"/>
-      <w:r>
-        <w:rPr>
-          <w:rFonts w:ascii="Menlo Regular" w:hAnsi="Menlo Regular" w:cs="Menlo Regular"/>
-          <w:color w:val="008000"/>
-          <w:kern w:val="0"/>
-          <w:sz w:val="22"/>
-          <w:szCs w:val="32"/>
-        </w:rPr>
-        <w:t xml:space="preserve"> when the user type return</w:t>
+        <w:t>//this method is to hide the textfield when the user type return</w:t>
       </w:r>
     </w:p>
     <w:p>
@@ -2313,31 +1809,8 @@
           <w:sz w:val="22"/>
           <w:szCs w:val="32"/>
         </w:rPr>
-        <w:t xml:space="preserve">) </w:t>
-      </w:r>
-      <w:proofErr w:type="spellStart"/>
-      <w:r>
-        <w:rPr>
-          <w:rFonts w:ascii="Menlo Regular" w:hAnsi="Menlo Regular" w:cs="Menlo Regular"/>
-          <w:color w:val="000000"/>
-          <w:kern w:val="0"/>
-          <w:sz w:val="22"/>
-          <w:szCs w:val="32"/>
-        </w:rPr>
-        <w:t>textFieldShouldReturn</w:t>
-      </w:r>
-      <w:proofErr w:type="spellEnd"/>
-      <w:r>
-        <w:rPr>
-          <w:rFonts w:ascii="Menlo Regular" w:hAnsi="Menlo Regular" w:cs="Menlo Regular"/>
-          <w:color w:val="000000"/>
-          <w:kern w:val="0"/>
-          <w:sz w:val="22"/>
-          <w:szCs w:val="32"/>
-        </w:rPr>
-        <w:t>:(</w:t>
-      </w:r>
-      <w:proofErr w:type="spellStart"/>
+        <w:t>) textFieldShouldReturn:(</w:t>
+      </w:r>
       <w:r>
         <w:rPr>
           <w:rFonts w:ascii="Menlo Regular" w:hAnsi="Menlo Regular" w:cs="Menlo Regular"/>
@@ -2348,41 +1821,16 @@
         </w:rPr>
         <w:t>UITextField</w:t>
       </w:r>
-      <w:proofErr w:type="spellEnd"/>
-      <w:r>
-        <w:rPr>
-          <w:rFonts w:ascii="Menlo Regular" w:hAnsi="Menlo Regular" w:cs="Menlo Regular"/>
-          <w:color w:val="000000"/>
-          <w:kern w:val="0"/>
-          <w:sz w:val="22"/>
-          <w:szCs w:val="32"/>
-        </w:rPr>
-        <w:t xml:space="preserve"> *</w:t>
-      </w:r>
-      <w:proofErr w:type="gramStart"/>
-      <w:r>
-        <w:rPr>
-          <w:rFonts w:ascii="Menlo Regular" w:hAnsi="Menlo Regular" w:cs="Menlo Regular"/>
-          <w:color w:val="000000"/>
-          <w:kern w:val="0"/>
-          <w:sz w:val="22"/>
-          <w:szCs w:val="32"/>
-        </w:rPr>
-        <w:t>)</w:t>
-      </w:r>
-      <w:proofErr w:type="spellStart"/>
-      <w:r>
-        <w:rPr>
-          <w:rFonts w:ascii="Menlo Regular" w:hAnsi="Menlo Regular" w:cs="Menlo Regular"/>
-          <w:color w:val="000000"/>
-          <w:kern w:val="0"/>
-          <w:sz w:val="22"/>
-          <w:szCs w:val="32"/>
-        </w:rPr>
-        <w:t>textField</w:t>
-      </w:r>
-      <w:proofErr w:type="spellEnd"/>
-      <w:proofErr w:type="gramEnd"/>
+      <w:r>
+        <w:rPr>
+          <w:rFonts w:ascii="Menlo Regular" w:hAnsi="Menlo Regular" w:cs="Menlo Regular"/>
+          <w:color w:val="000000"/>
+          <w:kern w:val="0"/>
+          <w:sz w:val="22"/>
+          <w:szCs w:val="32"/>
+        </w:rPr>
+        <w:t xml:space="preserve"> *)textField</w:t>
+      </w:r>
     </w:p>
     <w:p>
       <w:pPr>
@@ -2439,33 +1887,8 @@
           <w:sz w:val="22"/>
           <w:szCs w:val="32"/>
         </w:rPr>
-        <w:t xml:space="preserve">    [</w:t>
-      </w:r>
-      <w:proofErr w:type="spellStart"/>
-      <w:proofErr w:type="gramStart"/>
-      <w:r>
-        <w:rPr>
-          <w:rFonts w:ascii="Menlo Regular" w:hAnsi="Menlo Regular" w:cs="Menlo Regular"/>
-          <w:color w:val="000000"/>
-          <w:kern w:val="0"/>
-          <w:sz w:val="22"/>
-          <w:szCs w:val="32"/>
-        </w:rPr>
-        <w:t>textField</w:t>
-      </w:r>
-      <w:proofErr w:type="spellEnd"/>
-      <w:proofErr w:type="gramEnd"/>
-      <w:r>
-        <w:rPr>
-          <w:rFonts w:ascii="Menlo Regular" w:hAnsi="Menlo Regular" w:cs="Menlo Regular"/>
-          <w:color w:val="000000"/>
-          <w:kern w:val="0"/>
-          <w:sz w:val="22"/>
-          <w:szCs w:val="32"/>
-        </w:rPr>
-        <w:t xml:space="preserve"> </w:t>
-      </w:r>
-      <w:proofErr w:type="spellStart"/>
+        <w:t xml:space="preserve">    [textField </w:t>
+      </w:r>
       <w:r>
         <w:rPr>
           <w:rFonts w:ascii="Menlo Regular" w:hAnsi="Menlo Regular" w:cs="Menlo Regular"/>
@@ -2476,7 +1899,6 @@
         </w:rPr>
         <w:t>resignFirstResponder</w:t>
       </w:r>
-      <w:proofErr w:type="spellEnd"/>
       <w:r>
         <w:rPr>
           <w:rFonts w:ascii="Menlo Regular" w:hAnsi="Menlo Regular" w:cs="Menlo Regular"/>
@@ -2516,7 +1938,6 @@
         </w:rPr>
         <w:t xml:space="preserve">    </w:t>
       </w:r>
-      <w:proofErr w:type="gramStart"/>
       <w:r>
         <w:rPr>
           <w:rFonts w:ascii="Menlo Regular" w:hAnsi="Menlo Regular" w:cs="Menlo Regular"/>
@@ -2527,7 +1948,6 @@
         </w:rPr>
         <w:t>return</w:t>
       </w:r>
-      <w:proofErr w:type="gramEnd"/>
       <w:r>
         <w:rPr>
           <w:rFonts w:ascii="Menlo Regular" w:hAnsi="Menlo Regular" w:cs="Menlo Regular"/>
@@ -2616,49 +2036,15 @@
           <w:szCs w:val="32"/>
         </w:rPr>
       </w:pPr>
-      <w:proofErr w:type="gramStart"/>
-      <w:r>
-        <w:rPr>
-          <w:rFonts w:ascii="Menlo Regular" w:hAnsi="Menlo Regular" w:cs="Menlo Regular"/>
-          <w:color w:val="000000"/>
-          <w:kern w:val="0"/>
-          <w:sz w:val="22"/>
-          <w:szCs w:val="32"/>
-        </w:rPr>
-        <w:t>then</w:t>
-      </w:r>
-      <w:proofErr w:type="gramEnd"/>
-      <w:r>
-        <w:rPr>
-          <w:rFonts w:ascii="Menlo Regular" w:hAnsi="Menlo Regular" w:cs="Menlo Regular"/>
-          <w:color w:val="000000"/>
-          <w:kern w:val="0"/>
-          <w:sz w:val="22"/>
-          <w:szCs w:val="32"/>
-        </w:rPr>
-        <w:t xml:space="preserve"> add this code in </w:t>
-      </w:r>
-      <w:proofErr w:type="spellStart"/>
-      <w:r>
-        <w:rPr>
-          <w:rFonts w:ascii="Menlo Regular" w:hAnsi="Menlo Regular" w:cs="Menlo Regular"/>
-          <w:color w:val="000000"/>
-          <w:kern w:val="0"/>
-          <w:sz w:val="22"/>
-          <w:szCs w:val="32"/>
-        </w:rPr>
-        <w:t>viewDidLoad</w:t>
-      </w:r>
-      <w:proofErr w:type="spellEnd"/>
-      <w:r>
-        <w:rPr>
-          <w:rFonts w:ascii="Menlo Regular" w:hAnsi="Menlo Regular" w:cs="Menlo Regular"/>
-          <w:color w:val="000000"/>
-          <w:kern w:val="0"/>
-          <w:sz w:val="22"/>
-          <w:szCs w:val="32"/>
-        </w:rPr>
-        <w:t>() like this:</w:t>
+      <w:r>
+        <w:rPr>
+          <w:rFonts w:ascii="Menlo Regular" w:hAnsi="Menlo Regular" w:cs="Menlo Regular"/>
+          <w:color w:val="000000"/>
+          <w:kern w:val="0"/>
+          <w:sz w:val="22"/>
+          <w:szCs w:val="32"/>
+        </w:rPr>
+        <w:t>then add this code in viewDidLoad() like this:</w:t>
       </w:r>
     </w:p>
     <w:p>
@@ -2689,7 +2075,6 @@
         </w:rPr>
         <w:t>- (</w:t>
       </w:r>
-      <w:proofErr w:type="gramStart"/>
       <w:r>
         <w:rPr>
           <w:rFonts w:ascii="Menlo Regular" w:hAnsi="Menlo Regular" w:cs="Menlo Regular"/>
@@ -2700,38 +2085,15 @@
         </w:rPr>
         <w:t>void</w:t>
       </w:r>
-      <w:proofErr w:type="gramEnd"/>
-      <w:r>
-        <w:rPr>
-          <w:rFonts w:ascii="Menlo Regular" w:hAnsi="Menlo Regular" w:cs="Menlo Regular"/>
-          <w:color w:val="000000"/>
-          <w:kern w:val="0"/>
-          <w:sz w:val="22"/>
-          <w:szCs w:val="32"/>
-        </w:rPr>
-        <w:t>)</w:t>
-      </w:r>
-      <w:proofErr w:type="spellStart"/>
-      <w:r>
-        <w:rPr>
-          <w:rFonts w:ascii="Menlo Regular" w:hAnsi="Menlo Regular" w:cs="Menlo Regular"/>
-          <w:color w:val="000000"/>
-          <w:kern w:val="0"/>
-          <w:sz w:val="22"/>
-          <w:szCs w:val="32"/>
-        </w:rPr>
-        <w:t>viewDidLoad</w:t>
-      </w:r>
-      <w:proofErr w:type="spellEnd"/>
-      <w:r>
-        <w:rPr>
-          <w:rFonts w:ascii="Menlo Regular" w:hAnsi="Menlo Regular" w:cs="Menlo Regular"/>
-          <w:color w:val="000000"/>
-          <w:kern w:val="0"/>
-          <w:sz w:val="22"/>
-          <w:szCs w:val="32"/>
-        </w:rPr>
-        <w:t xml:space="preserve"> </w:t>
+      <w:r>
+        <w:rPr>
+          <w:rFonts w:ascii="Menlo Regular" w:hAnsi="Menlo Regular" w:cs="Menlo Regular"/>
+          <w:color w:val="000000"/>
+          <w:kern w:val="0"/>
+          <w:sz w:val="22"/>
+          <w:szCs w:val="32"/>
+        </w:rPr>
+        <w:t xml:space="preserve">)viewDidLoad </w:t>
       </w:r>
     </w:p>
     <w:p>
@@ -2791,7 +2153,6 @@
         </w:rPr>
         <w:t xml:space="preserve">    [</w:t>
       </w:r>
-      <w:proofErr w:type="gramStart"/>
       <w:r>
         <w:rPr>
           <w:rFonts w:ascii="Menlo Regular" w:hAnsi="Menlo Regular" w:cs="Menlo Regular"/>
@@ -2802,7 +2163,6 @@
         </w:rPr>
         <w:t>super</w:t>
       </w:r>
-      <w:proofErr w:type="gramEnd"/>
       <w:r>
         <w:rPr>
           <w:rFonts w:ascii="Menlo Regular" w:hAnsi="Menlo Regular" w:cs="Menlo Regular"/>
@@ -2813,7 +2173,6 @@
         </w:rPr>
         <w:t xml:space="preserve"> </w:t>
       </w:r>
-      <w:proofErr w:type="spellStart"/>
       <w:r>
         <w:rPr>
           <w:rFonts w:ascii="Menlo Regular" w:hAnsi="Menlo Regular" w:cs="Menlo Regular"/>
@@ -2824,7 +2183,6 @@
         </w:rPr>
         <w:t>viewDidLoad</w:t>
       </w:r>
-      <w:proofErr w:type="spellEnd"/>
       <w:r>
         <w:rPr>
           <w:rFonts w:ascii="Menlo Regular" w:hAnsi="Menlo Regular" w:cs="Menlo Regular"/>
@@ -2864,8 +2222,6 @@
         </w:rPr>
         <w:t xml:space="preserve">    </w:t>
       </w:r>
-      <w:proofErr w:type="spellStart"/>
-      <w:proofErr w:type="gramStart"/>
       <w:r>
         <w:rPr>
           <w:rFonts w:ascii="Menlo Regular" w:hAnsi="Menlo Regular" w:cs="Menlo Regular"/>
@@ -2916,8 +2272,6 @@
         </w:rPr>
         <w:t>delegate</w:t>
       </w:r>
-      <w:proofErr w:type="spellEnd"/>
-      <w:proofErr w:type="gramEnd"/>
       <w:r>
         <w:rPr>
           <w:rFonts w:ascii="Menlo Regular" w:hAnsi="Menlo Regular" w:cs="Menlo Regular"/>
@@ -3006,49 +2360,15 @@
           <w:szCs w:val="32"/>
         </w:rPr>
       </w:pPr>
-      <w:proofErr w:type="gramStart"/>
-      <w:r>
-        <w:rPr>
-          <w:rFonts w:ascii="Menlo Regular" w:hAnsi="Menlo Regular" w:cs="Menlo Regular"/>
-          <w:color w:val="000000"/>
-          <w:kern w:val="0"/>
-          <w:sz w:val="22"/>
-          <w:szCs w:val="32"/>
-        </w:rPr>
-        <w:t>remember</w:t>
-      </w:r>
-      <w:proofErr w:type="gramEnd"/>
-      <w:r>
-        <w:rPr>
-          <w:rFonts w:ascii="Menlo Regular" w:hAnsi="Menlo Regular" w:cs="Menlo Regular"/>
-          <w:color w:val="000000"/>
-          <w:kern w:val="0"/>
-          <w:sz w:val="22"/>
-          <w:szCs w:val="32"/>
-        </w:rPr>
-        <w:t xml:space="preserve"> that you need to set the self to be all the </w:t>
-      </w:r>
-      <w:proofErr w:type="spellStart"/>
-      <w:r>
-        <w:rPr>
-          <w:rFonts w:ascii="Menlo Regular" w:hAnsi="Menlo Regular" w:cs="Menlo Regular"/>
-          <w:color w:val="000000"/>
-          <w:kern w:val="0"/>
-          <w:sz w:val="22"/>
-          <w:szCs w:val="32"/>
-        </w:rPr>
-        <w:t>textfiled’s</w:t>
-      </w:r>
-      <w:proofErr w:type="spellEnd"/>
-      <w:r>
-        <w:rPr>
-          <w:rFonts w:ascii="Menlo Regular" w:hAnsi="Menlo Regular" w:cs="Menlo Regular"/>
-          <w:color w:val="000000"/>
-          <w:kern w:val="0"/>
-          <w:sz w:val="22"/>
-          <w:szCs w:val="32"/>
-        </w:rPr>
-        <w:t xml:space="preserve"> delegate.</w:t>
+      <w:r>
+        <w:rPr>
+          <w:rFonts w:ascii="Menlo Regular" w:hAnsi="Menlo Regular" w:cs="Menlo Regular"/>
+          <w:color w:val="000000"/>
+          <w:kern w:val="0"/>
+          <w:sz w:val="22"/>
+          <w:szCs w:val="32"/>
+        </w:rPr>
+        <w:t>remember that you need to set the self to be all the textfiled’s delegate.</w:t>
       </w:r>
     </w:p>
     <w:p>
@@ -3109,32 +2429,62 @@
           <w:sz w:val="22"/>
           <w:szCs w:val="32"/>
         </w:rPr>
-        <w:t xml:space="preserve">are confused which kind of segue you should use.  Just </w:t>
-      </w:r>
-      <w:proofErr w:type="gramStart"/>
-      <w:r>
-        <w:rPr>
-          <w:rFonts w:ascii="Menlo Regular" w:hAnsi="Menlo Regular" w:cs="Menlo Regular"/>
-          <w:color w:val="000000"/>
-          <w:kern w:val="0"/>
-          <w:sz w:val="22"/>
-          <w:szCs w:val="32"/>
-        </w:rPr>
-        <w:t>use the modal segue</w:t>
-      </w:r>
-      <w:proofErr w:type="gramEnd"/>
-      <w:r>
-        <w:rPr>
-          <w:rFonts w:ascii="Menlo Regular" w:hAnsi="Menlo Regular" w:cs="Menlo Regular"/>
-          <w:color w:val="000000"/>
-          <w:kern w:val="0"/>
-          <w:sz w:val="22"/>
-          <w:szCs w:val="32"/>
-        </w:rPr>
-        <w:t xml:space="preserve">. </w:t>
+        <w:t xml:space="preserve">are confused which kind of segue you should use.  Just use the modal segue. </w:t>
+      </w:r>
+    </w:p>
+    <w:p>
+      <w:pPr>
+        <w:rPr>
+          <w:rFonts w:hint="eastAsia"/>
+        </w:rPr>
+      </w:pPr>
+      <w:r>
+        <w:rPr>
+          <w:rFonts w:hint="eastAsia"/>
+        </w:rPr>
+        <w:t xml:space="preserve">             </w:t>
+      </w:r>
+    </w:p>
+    <w:p>
+      <w:pPr>
+        <w:rPr>
+          <w:rFonts w:hint="eastAsia"/>
+        </w:rPr>
+      </w:pPr>
+    </w:p>
+    <w:p>
+      <w:pPr>
+        <w:rPr>
+          <w:rFonts w:hint="eastAsia"/>
+        </w:rPr>
+      </w:pPr>
+    </w:p>
+    <w:p>
+      <w:pPr>
+        <w:rPr>
+          <w:rFonts w:hint="eastAsia"/>
+        </w:rPr>
+      </w:pPr>
+    </w:p>
+    <w:p>
+      <w:r>
+        <w:rPr>
+          <w:rFonts w:hint="eastAsia"/>
+        </w:rPr>
+        <w:t xml:space="preserve">                       </w:t>
+      </w:r>
+      <w:r>
+        <w:t>common errors</w:t>
       </w:r>
     </w:p>
     <w:p/>
+    <w:p>
+      <w:r>
+        <w:t>1. sometime the xcode editor can display the code, it’s a bug, just reopen xcode. Or restart your computer. Or edit the code in other editor.</w:t>
+      </w:r>
+      <w:bookmarkStart w:id="0" w:name="_GoBack"/>
+      <w:bookmarkEnd w:id="0"/>
+    </w:p>
     <w:sectPr>
       <w:pgSz w:w="12240" w:h="15840"/>
       <w:pgMar w:top="1440" w:right="1800" w:bottom="1440" w:left="1800" w:header="720" w:footer="720" w:gutter="0"/>

</xml_diff>

<commit_message>
fix some bug(alloc) for the data model
</commit_message>
<xml_diff>
--- a/tutorial of the framework.docx
+++ b/tutorial of the framework.docx
@@ -64,13 +64,41 @@
           <w:szCs w:val="34"/>
         </w:rPr>
       </w:pPr>
+      <w:proofErr w:type="spellStart"/>
       <w:r>
         <w:rPr>
           <w:rFonts w:ascii="Helvetica" w:hAnsi="Helvetica" w:cs="Helvetica"/>
           <w:kern w:val="0"/>
           <w:szCs w:val="34"/>
         </w:rPr>
-        <w:t>MNuser: this is the data model of the user. We distinguish primary user and assistant user by the property userType. And for this version we just assume that a primary user is only paired with one assistant user.</w:t>
+        <w:t>MNuser</w:t>
+      </w:r>
+      <w:proofErr w:type="spellEnd"/>
+      <w:r>
+        <w:rPr>
+          <w:rFonts w:ascii="Helvetica" w:hAnsi="Helvetica" w:cs="Helvetica"/>
+          <w:kern w:val="0"/>
+          <w:szCs w:val="34"/>
+        </w:rPr>
+        <w:t xml:space="preserve">: this is the data model of the user. We distinguish primary user and assistant user by the property </w:t>
+      </w:r>
+      <w:proofErr w:type="spellStart"/>
+      <w:r>
+        <w:rPr>
+          <w:rFonts w:ascii="Helvetica" w:hAnsi="Helvetica" w:cs="Helvetica"/>
+          <w:kern w:val="0"/>
+          <w:szCs w:val="34"/>
+        </w:rPr>
+        <w:t>userType</w:t>
+      </w:r>
+      <w:proofErr w:type="spellEnd"/>
+      <w:r>
+        <w:rPr>
+          <w:rFonts w:ascii="Helvetica" w:hAnsi="Helvetica" w:cs="Helvetica"/>
+          <w:kern w:val="0"/>
+          <w:szCs w:val="34"/>
+        </w:rPr>
+        <w:t>. And for this version we just assume that a primary user is only paired with one assistant user.</w:t>
       </w:r>
     </w:p>
     <w:p>
@@ -272,15 +300,33 @@
           <w:kern w:val="0"/>
           <w:szCs w:val="34"/>
         </w:rPr>
-        <w:t>1. th</w:t>
-      </w:r>
+        <w:t xml:space="preserve">1. </w:t>
+      </w:r>
+      <w:proofErr w:type="gramStart"/>
       <w:r>
         <w:rPr>
           <w:rFonts w:ascii="Helvetica" w:hAnsi="Helvetica" w:cs="Helvetica"/>
           <w:kern w:val="0"/>
           <w:szCs w:val="34"/>
         </w:rPr>
-        <w:t>e codes with the comment  </w:t>
+        <w:t>th</w:t>
+      </w:r>
+      <w:r>
+        <w:rPr>
+          <w:rFonts w:ascii="Helvetica" w:hAnsi="Helvetica" w:cs="Helvetica"/>
+          <w:kern w:val="0"/>
+          <w:szCs w:val="34"/>
+        </w:rPr>
+        <w:t>e</w:t>
+      </w:r>
+      <w:proofErr w:type="gramEnd"/>
+      <w:r>
+        <w:rPr>
+          <w:rFonts w:ascii="Helvetica" w:hAnsi="Helvetica" w:cs="Helvetica"/>
+          <w:kern w:val="0"/>
+          <w:szCs w:val="34"/>
+        </w:rPr>
+        <w:t xml:space="preserve"> codes with the comment  </w:t>
       </w:r>
       <w:r>
         <w:rPr>
@@ -306,7 +352,43 @@
           <w:kern w:val="0"/>
           <w:szCs w:val="34"/>
         </w:rPr>
-        <w:t xml:space="preserve">Delete them when you code. All the important ios method is included in the demo code, And you can imitate them to do the detail job. </w:t>
+        <w:t xml:space="preserve">Delete them when you code. All the important </w:t>
+      </w:r>
+      <w:proofErr w:type="spellStart"/>
+      <w:r>
+        <w:rPr>
+          <w:rFonts w:ascii="Helvetica" w:hAnsi="Helvetica" w:cs="Helvetica"/>
+          <w:kern w:val="0"/>
+          <w:szCs w:val="34"/>
+        </w:rPr>
+        <w:t>ios</w:t>
+      </w:r>
+      <w:proofErr w:type="spellEnd"/>
+      <w:r>
+        <w:rPr>
+          <w:rFonts w:ascii="Helvetica" w:hAnsi="Helvetica" w:cs="Helvetica"/>
+          <w:kern w:val="0"/>
+          <w:szCs w:val="34"/>
+        </w:rPr>
+        <w:t xml:space="preserve"> method is included in the demo code, </w:t>
+      </w:r>
+      <w:proofErr w:type="gramStart"/>
+      <w:r>
+        <w:rPr>
+          <w:rFonts w:ascii="Helvetica" w:hAnsi="Helvetica" w:cs="Helvetica"/>
+          <w:kern w:val="0"/>
+          <w:szCs w:val="34"/>
+        </w:rPr>
+        <w:t>And</w:t>
+      </w:r>
+      <w:proofErr w:type="gramEnd"/>
+      <w:r>
+        <w:rPr>
+          <w:rFonts w:ascii="Helvetica" w:hAnsi="Helvetica" w:cs="Helvetica"/>
+          <w:kern w:val="0"/>
+          <w:szCs w:val="34"/>
+        </w:rPr>
+        <w:t xml:space="preserve"> you can imitate them to do the detail job. </w:t>
       </w:r>
       <w:r>
         <w:rPr>
@@ -389,6 +471,8 @@
         </w:rPr>
         <w:t>- (</w:t>
       </w:r>
+      <w:proofErr w:type="spellStart"/>
+      <w:proofErr w:type="gramStart"/>
       <w:r>
         <w:rPr>
           <w:rFonts w:ascii="Menlo Regular" w:hAnsi="Menlo Regular" w:cs="Menlo Regular"/>
@@ -399,15 +483,39 @@
         </w:rPr>
         <w:t>IBAction</w:t>
       </w:r>
-      <w:r>
-        <w:rPr>
-          <w:rFonts w:ascii="Menlo Regular" w:hAnsi="Menlo Regular" w:cs="Menlo Regular"/>
-          <w:color w:val="000000"/>
-          <w:kern w:val="0"/>
-          <w:sz w:val="22"/>
-          <w:szCs w:val="32"/>
-        </w:rPr>
-        <w:t>)logInButton:(</w:t>
+      <w:proofErr w:type="spellEnd"/>
+      <w:r>
+        <w:rPr>
+          <w:rFonts w:ascii="Menlo Regular" w:hAnsi="Menlo Regular" w:cs="Menlo Regular"/>
+          <w:color w:val="000000"/>
+          <w:kern w:val="0"/>
+          <w:sz w:val="22"/>
+          <w:szCs w:val="32"/>
+        </w:rPr>
+        <w:t>)</w:t>
+      </w:r>
+      <w:proofErr w:type="spellStart"/>
+      <w:r>
+        <w:rPr>
+          <w:rFonts w:ascii="Menlo Regular" w:hAnsi="Menlo Regular" w:cs="Menlo Regular"/>
+          <w:color w:val="000000"/>
+          <w:kern w:val="0"/>
+          <w:sz w:val="22"/>
+          <w:szCs w:val="32"/>
+        </w:rPr>
+        <w:t>logInButton</w:t>
+      </w:r>
+      <w:proofErr w:type="spellEnd"/>
+      <w:proofErr w:type="gramEnd"/>
+      <w:r>
+        <w:rPr>
+          <w:rFonts w:ascii="Menlo Regular" w:hAnsi="Menlo Regular" w:cs="Menlo Regular"/>
+          <w:color w:val="000000"/>
+          <w:kern w:val="0"/>
+          <w:sz w:val="22"/>
+          <w:szCs w:val="32"/>
+        </w:rPr>
+        <w:t>:(</w:t>
       </w:r>
       <w:r>
         <w:rPr>
@@ -534,7 +642,29 @@
           <w:sz w:val="22"/>
           <w:szCs w:val="32"/>
         </w:rPr>
-        <w:t>//get the username and pin from database, if match performsegue, or give user some alert.</w:t>
+        <w:t xml:space="preserve">//get the username and pin from database, if match </w:t>
+      </w:r>
+      <w:proofErr w:type="spellStart"/>
+      <w:r>
+        <w:rPr>
+          <w:rFonts w:ascii="Menlo Regular" w:hAnsi="Menlo Regular" w:cs="Menlo Regular"/>
+          <w:color w:val="008000"/>
+          <w:kern w:val="0"/>
+          <w:sz w:val="22"/>
+          <w:szCs w:val="32"/>
+        </w:rPr>
+        <w:t>performsegue</w:t>
+      </w:r>
+      <w:proofErr w:type="spellEnd"/>
+      <w:r>
+        <w:rPr>
+          <w:rFonts w:ascii="Menlo Regular" w:hAnsi="Menlo Regular" w:cs="Menlo Regular"/>
+          <w:color w:val="008000"/>
+          <w:kern w:val="0"/>
+          <w:sz w:val="22"/>
+          <w:szCs w:val="32"/>
+        </w:rPr>
+        <w:t>, or give user some alert.</w:t>
       </w:r>
     </w:p>
     <w:p>
@@ -565,6 +695,7 @@
         </w:rPr>
         <w:t xml:space="preserve">    </w:t>
       </w:r>
+      <w:proofErr w:type="gramStart"/>
       <w:r>
         <w:rPr>
           <w:rFonts w:ascii="Menlo Regular" w:hAnsi="Menlo Regular" w:cs="Menlo Regular"/>
@@ -575,6 +706,7 @@
         </w:rPr>
         <w:t>if</w:t>
       </w:r>
+      <w:proofErr w:type="gramEnd"/>
       <w:r>
         <w:rPr>
           <w:rFonts w:ascii="Menlo Regular" w:hAnsi="Menlo Regular" w:cs="Menlo Regular"/>
@@ -585,6 +717,7 @@
         </w:rPr>
         <w:t>([</w:t>
       </w:r>
+      <w:proofErr w:type="spellStart"/>
       <w:r>
         <w:rPr>
           <w:rFonts w:ascii="Menlo Regular" w:hAnsi="Menlo Regular" w:cs="Menlo Regular"/>
@@ -635,6 +768,7 @@
         </w:rPr>
         <w:t>text</w:t>
       </w:r>
+      <w:proofErr w:type="spellEnd"/>
       <w:r>
         <w:rPr>
           <w:rFonts w:ascii="Menlo Regular" w:hAnsi="Menlo Regular" w:cs="Menlo Regular"/>
@@ -645,6 +779,7 @@
         </w:rPr>
         <w:t xml:space="preserve"> </w:t>
       </w:r>
+      <w:proofErr w:type="spellStart"/>
       <w:r>
         <w:rPr>
           <w:rFonts w:ascii="Menlo Regular" w:hAnsi="Menlo Regular" w:cs="Menlo Regular"/>
@@ -655,6 +790,7 @@
         </w:rPr>
         <w:t>isEqualToString</w:t>
       </w:r>
+      <w:proofErr w:type="spellEnd"/>
       <w:r>
         <w:rPr>
           <w:rFonts w:ascii="Menlo Regular" w:hAnsi="Menlo Regular" w:cs="Menlo Regular"/>
@@ -714,6 +850,7 @@
         </w:rPr>
         <w:t xml:space="preserve">        [</w:t>
       </w:r>
+      <w:proofErr w:type="gramStart"/>
       <w:r>
         <w:rPr>
           <w:rFonts w:ascii="Menlo Regular" w:hAnsi="Menlo Regular" w:cs="Menlo Regular"/>
@@ -724,6 +861,7 @@
         </w:rPr>
         <w:t>self</w:t>
       </w:r>
+      <w:proofErr w:type="gramEnd"/>
       <w:r>
         <w:rPr>
           <w:rFonts w:ascii="Menlo Regular" w:hAnsi="Menlo Regular" w:cs="Menlo Regular"/>
@@ -734,6 +872,7 @@
         </w:rPr>
         <w:t xml:space="preserve"> </w:t>
       </w:r>
+      <w:proofErr w:type="spellStart"/>
       <w:r>
         <w:rPr>
           <w:rFonts w:ascii="Menlo Regular" w:hAnsi="Menlo Regular" w:cs="Menlo Regular"/>
@@ -744,6 +883,7 @@
         </w:rPr>
         <w:t>performSegueWithIdentifier</w:t>
       </w:r>
+      <w:proofErr w:type="spellEnd"/>
       <w:r>
         <w:rPr>
           <w:rFonts w:ascii="Menlo Regular" w:hAnsi="Menlo Regular" w:cs="Menlo Regular"/>
@@ -762,7 +902,29 @@
           <w:sz w:val="22"/>
           <w:szCs w:val="32"/>
         </w:rPr>
-        <w:t>@"logIn"</w:t>
+        <w:t>@"</w:t>
+      </w:r>
+      <w:proofErr w:type="spellStart"/>
+      <w:r>
+        <w:rPr>
+          <w:rFonts w:ascii="Menlo Regular" w:hAnsi="Menlo Regular" w:cs="Menlo Regular"/>
+          <w:color w:val="A31515"/>
+          <w:kern w:val="0"/>
+          <w:sz w:val="22"/>
+          <w:szCs w:val="32"/>
+        </w:rPr>
+        <w:t>logIn</w:t>
+      </w:r>
+      <w:proofErr w:type="spellEnd"/>
+      <w:r>
+        <w:rPr>
+          <w:rFonts w:ascii="Menlo Regular" w:hAnsi="Menlo Regular" w:cs="Menlo Regular"/>
+          <w:color w:val="A31515"/>
+          <w:kern w:val="0"/>
+          <w:sz w:val="22"/>
+          <w:szCs w:val="32"/>
+        </w:rPr>
+        <w:t>"</w:t>
       </w:r>
       <w:r>
         <w:rPr>
@@ -774,6 +936,7 @@
         </w:rPr>
         <w:t xml:space="preserve"> </w:t>
       </w:r>
+      <w:proofErr w:type="spellStart"/>
       <w:r>
         <w:rPr>
           <w:rFonts w:ascii="Menlo Regular" w:hAnsi="Menlo Regular" w:cs="Menlo Regular"/>
@@ -804,6 +967,7 @@
         </w:rPr>
         <w:t>self</w:t>
       </w:r>
+      <w:proofErr w:type="spellEnd"/>
       <w:r>
         <w:rPr>
           <w:rFonts w:ascii="Menlo Regular" w:hAnsi="Menlo Regular" w:cs="Menlo Regular"/>
@@ -843,6 +1007,7 @@
         </w:rPr>
         <w:t xml:space="preserve">    </w:t>
       </w:r>
+      <w:proofErr w:type="gramStart"/>
       <w:r>
         <w:rPr>
           <w:rFonts w:ascii="Menlo Regular" w:hAnsi="Menlo Regular" w:cs="Menlo Regular"/>
@@ -853,6 +1018,7 @@
         </w:rPr>
         <w:t>else</w:t>
       </w:r>
+      <w:proofErr w:type="gramEnd"/>
     </w:p>
     <w:p>
       <w:pPr>
@@ -911,6 +1077,7 @@
         </w:rPr>
         <w:t xml:space="preserve">        </w:t>
       </w:r>
+      <w:proofErr w:type="spellStart"/>
       <w:r>
         <w:rPr>
           <w:rFonts w:ascii="Menlo Regular" w:hAnsi="Menlo Regular" w:cs="Menlo Regular"/>
@@ -921,6 +1088,7 @@
         </w:rPr>
         <w:t>UIAlertView</w:t>
       </w:r>
+      <w:proofErr w:type="spellEnd"/>
       <w:r>
         <w:rPr>
           <w:rFonts w:ascii="Menlo Regular" w:hAnsi="Menlo Regular" w:cs="Menlo Regular"/>
@@ -931,6 +1099,7 @@
         </w:rPr>
         <w:t xml:space="preserve"> *alert = [[</w:t>
       </w:r>
+      <w:proofErr w:type="spellStart"/>
       <w:r>
         <w:rPr>
           <w:rFonts w:ascii="Menlo Regular" w:hAnsi="Menlo Regular" w:cs="Menlo Regular"/>
@@ -941,6 +1110,7 @@
         </w:rPr>
         <w:t>UIAlertView</w:t>
       </w:r>
+      <w:proofErr w:type="spellEnd"/>
       <w:r>
         <w:rPr>
           <w:rFonts w:ascii="Menlo Regular" w:hAnsi="Menlo Regular" w:cs="Menlo Regular"/>
@@ -951,6 +1121,7 @@
         </w:rPr>
         <w:t xml:space="preserve"> </w:t>
       </w:r>
+      <w:proofErr w:type="spellStart"/>
       <w:r>
         <w:rPr>
           <w:rFonts w:ascii="Menlo Regular" w:hAnsi="Menlo Regular" w:cs="Menlo Regular"/>
@@ -961,6 +1132,7 @@
         </w:rPr>
         <w:t>alloc</w:t>
       </w:r>
+      <w:proofErr w:type="spellEnd"/>
       <w:r>
         <w:rPr>
           <w:rFonts w:ascii="Menlo Regular" w:hAnsi="Menlo Regular" w:cs="Menlo Regular"/>
@@ -1000,6 +1172,8 @@
         </w:rPr>
         <w:t xml:space="preserve">                              </w:t>
       </w:r>
+      <w:proofErr w:type="spellStart"/>
+      <w:proofErr w:type="gramStart"/>
       <w:r>
         <w:rPr>
           <w:rFonts w:ascii="Menlo Regular" w:hAnsi="Menlo Regular" w:cs="Menlo Regular"/>
@@ -1010,6 +1184,8 @@
         </w:rPr>
         <w:t>initWithTitle</w:t>
       </w:r>
+      <w:proofErr w:type="spellEnd"/>
+      <w:proofErr w:type="gramEnd"/>
       <w:r>
         <w:rPr>
           <w:rFonts w:ascii="Menlo Regular" w:hAnsi="Menlo Regular" w:cs="Menlo Regular"/>
@@ -1059,6 +1235,7 @@
         </w:rPr>
         <w:t xml:space="preserve">                              </w:t>
       </w:r>
+      <w:proofErr w:type="gramStart"/>
       <w:r>
         <w:rPr>
           <w:rFonts w:ascii="Menlo Regular" w:hAnsi="Menlo Regular" w:cs="Menlo Regular"/>
@@ -1069,6 +1246,7 @@
         </w:rPr>
         <w:t>message</w:t>
       </w:r>
+      <w:proofErr w:type="gramEnd"/>
       <w:r>
         <w:rPr>
           <w:rFonts w:ascii="Menlo Regular" w:hAnsi="Menlo Regular" w:cs="Menlo Regular"/>
@@ -1118,6 +1296,8 @@
         </w:rPr>
         <w:t xml:space="preserve">                              </w:t>
       </w:r>
+      <w:proofErr w:type="spellStart"/>
+      <w:proofErr w:type="gramStart"/>
       <w:r>
         <w:rPr>
           <w:rFonts w:ascii="Menlo Regular" w:hAnsi="Menlo Regular" w:cs="Menlo Regular"/>
@@ -1148,6 +1328,8 @@
         </w:rPr>
         <w:t>nil</w:t>
       </w:r>
+      <w:proofErr w:type="spellEnd"/>
+      <w:proofErr w:type="gramEnd"/>
     </w:p>
     <w:p>
       <w:pPr>
@@ -1177,6 +1359,8 @@
         </w:rPr>
         <w:t xml:space="preserve">                              </w:t>
       </w:r>
+      <w:proofErr w:type="spellStart"/>
+      <w:proofErr w:type="gramStart"/>
       <w:r>
         <w:rPr>
           <w:rFonts w:ascii="Menlo Regular" w:hAnsi="Menlo Regular" w:cs="Menlo Regular"/>
@@ -1187,6 +1371,8 @@
         </w:rPr>
         <w:t>cancelButtonTitle</w:t>
       </w:r>
+      <w:proofErr w:type="spellEnd"/>
+      <w:proofErr w:type="gramEnd"/>
       <w:r>
         <w:rPr>
           <w:rFonts w:ascii="Menlo Regular" w:hAnsi="Menlo Regular" w:cs="Menlo Regular"/>
@@ -1236,6 +1422,8 @@
         </w:rPr>
         <w:t xml:space="preserve">                              </w:t>
       </w:r>
+      <w:proofErr w:type="spellStart"/>
+      <w:proofErr w:type="gramStart"/>
       <w:r>
         <w:rPr>
           <w:rFonts w:ascii="Menlo Regular" w:hAnsi="Menlo Regular" w:cs="Menlo Regular"/>
@@ -1266,6 +1454,8 @@
         </w:rPr>
         <w:t>nil</w:t>
       </w:r>
+      <w:proofErr w:type="spellEnd"/>
+      <w:proofErr w:type="gramEnd"/>
       <w:r>
         <w:rPr>
           <w:rFonts w:ascii="Menlo Regular" w:hAnsi="Menlo Regular" w:cs="Menlo Regular"/>
@@ -1303,7 +1493,29 @@
           <w:sz w:val="22"/>
           <w:szCs w:val="32"/>
         </w:rPr>
-        <w:t xml:space="preserve">        [alert </w:t>
+        <w:t xml:space="preserve">        [</w:t>
+      </w:r>
+      <w:proofErr w:type="gramStart"/>
+      <w:r>
+        <w:rPr>
+          <w:rFonts w:ascii="Menlo Regular" w:hAnsi="Menlo Regular" w:cs="Menlo Regular"/>
+          <w:color w:val="000000"/>
+          <w:kern w:val="0"/>
+          <w:sz w:val="22"/>
+          <w:szCs w:val="32"/>
+        </w:rPr>
+        <w:t>alert</w:t>
+      </w:r>
+      <w:proofErr w:type="gramEnd"/>
+      <w:r>
+        <w:rPr>
+          <w:rFonts w:ascii="Menlo Regular" w:hAnsi="Menlo Regular" w:cs="Menlo Regular"/>
+          <w:color w:val="000000"/>
+          <w:kern w:val="0"/>
+          <w:sz w:val="22"/>
+          <w:szCs w:val="32"/>
+        </w:rPr>
+        <w:t xml:space="preserve"> </w:t>
       </w:r>
       <w:r>
         <w:rPr>
@@ -1480,15 +1692,71 @@
           <w:szCs w:val="32"/>
         </w:rPr>
       </w:pPr>
-      <w:r>
-        <w:rPr>
-          <w:rFonts w:ascii="Menlo Regular" w:hAnsi="Menlo Regular" w:cs="Menlo Regular"/>
-          <w:color w:val="000000"/>
-          <w:kern w:val="0"/>
-          <w:sz w:val="22"/>
-          <w:szCs w:val="32"/>
-        </w:rPr>
-        <w:t xml:space="preserve">in this function. I just compare the string of UserNameTextField with “hello”(just for test), if they equals, perform the segue, otherwise </w:t>
+      <w:proofErr w:type="gramStart"/>
+      <w:r>
+        <w:rPr>
+          <w:rFonts w:ascii="Menlo Regular" w:hAnsi="Menlo Regular" w:cs="Menlo Regular"/>
+          <w:color w:val="000000"/>
+          <w:kern w:val="0"/>
+          <w:sz w:val="22"/>
+          <w:szCs w:val="32"/>
+        </w:rPr>
+        <w:t>in</w:t>
+      </w:r>
+      <w:proofErr w:type="gramEnd"/>
+      <w:r>
+        <w:rPr>
+          <w:rFonts w:ascii="Menlo Regular" w:hAnsi="Menlo Regular" w:cs="Menlo Regular"/>
+          <w:color w:val="000000"/>
+          <w:kern w:val="0"/>
+          <w:sz w:val="22"/>
+          <w:szCs w:val="32"/>
+        </w:rPr>
+        <w:t xml:space="preserve"> this function. I just compare the string of </w:t>
+      </w:r>
+      <w:proofErr w:type="spellStart"/>
+      <w:r>
+        <w:rPr>
+          <w:rFonts w:ascii="Menlo Regular" w:hAnsi="Menlo Regular" w:cs="Menlo Regular"/>
+          <w:color w:val="000000"/>
+          <w:kern w:val="0"/>
+          <w:sz w:val="22"/>
+          <w:szCs w:val="32"/>
+        </w:rPr>
+        <w:t>UserNameTextField</w:t>
+      </w:r>
+      <w:proofErr w:type="spellEnd"/>
+      <w:r>
+        <w:rPr>
+          <w:rFonts w:ascii="Menlo Regular" w:hAnsi="Menlo Regular" w:cs="Menlo Regular"/>
+          <w:color w:val="000000"/>
+          <w:kern w:val="0"/>
+          <w:sz w:val="22"/>
+          <w:szCs w:val="32"/>
+        </w:rPr>
+        <w:t xml:space="preserve"> with “hello”(just for test), if they equals, perform the </w:t>
+      </w:r>
+      <w:proofErr w:type="gramStart"/>
+      <w:r>
+        <w:rPr>
+          <w:rFonts w:ascii="Menlo Regular" w:hAnsi="Menlo Regular" w:cs="Menlo Regular"/>
+          <w:color w:val="000000"/>
+          <w:kern w:val="0"/>
+          <w:sz w:val="22"/>
+          <w:szCs w:val="32"/>
+        </w:rPr>
+        <w:t>segue,</w:t>
+      </w:r>
+      <w:proofErr w:type="gramEnd"/>
+      <w:r>
+        <w:rPr>
+          <w:rFonts w:ascii="Menlo Regular" w:hAnsi="Menlo Regular" w:cs="Menlo Regular"/>
+          <w:color w:val="000000"/>
+          <w:kern w:val="0"/>
+          <w:sz w:val="22"/>
+          <w:szCs w:val="32"/>
+        </w:rPr>
+        <w:t xml:space="preserve"> otherwise </w:t>
       </w:r>
       <w:r>
         <w:rPr>
@@ -1499,49 +1767,115 @@
           <w:szCs w:val="32"/>
         </w:rPr>
         <w:lastRenderedPageBreak/>
-        <w:t>just generate an alert view to tell the user. What you need to do is to make a query to the database and check whether this is a valid user and password, if it is then you call performSeguewithIdentifier to segue to the mainMenu, otherwise, give some alert to the user.</w:t>
-      </w:r>
-    </w:p>
-    <w:p>
-      <w:pPr>
-        <w:widowControl/>
-        <w:autoSpaceDE w:val="0"/>
-        <w:autoSpaceDN w:val="0"/>
-        <w:adjustRightInd w:val="0"/>
-        <w:jc w:val="left"/>
-        <w:rPr>
-          <w:rFonts w:ascii="Menlo Regular" w:hAnsi="Menlo Regular" w:cs="Menlo Regular"/>
-          <w:color w:val="000000"/>
-          <w:kern w:val="0"/>
-          <w:sz w:val="22"/>
-          <w:szCs w:val="32"/>
-        </w:rPr>
-      </w:pPr>
-    </w:p>
-    <w:p>
-      <w:pPr>
-        <w:widowControl/>
-        <w:autoSpaceDE w:val="0"/>
-        <w:autoSpaceDN w:val="0"/>
-        <w:adjustRightInd w:val="0"/>
-        <w:jc w:val="left"/>
-        <w:rPr>
-          <w:rFonts w:ascii="Menlo Regular" w:hAnsi="Menlo Regular" w:cs="Menlo Regular"/>
-          <w:color w:val="000000"/>
-          <w:kern w:val="0"/>
-          <w:sz w:val="22"/>
-          <w:szCs w:val="32"/>
-        </w:rPr>
-      </w:pPr>
-      <w:r>
-        <w:rPr>
-          <w:rFonts w:ascii="Menlo Regular" w:hAnsi="Menlo Regular" w:cs="Menlo Regular"/>
-          <w:color w:val="000000"/>
-          <w:kern w:val="0"/>
-          <w:sz w:val="22"/>
-          <w:szCs w:val="32"/>
-        </w:rPr>
-        <w:t xml:space="preserve">2. comment </w:t>
+        <w:t xml:space="preserve">just generate an alert view to tell the user. What you need to do is to make a query to the database and check whether this is a valid user and password, if it is then you call </w:t>
+      </w:r>
+      <w:proofErr w:type="spellStart"/>
+      <w:r>
+        <w:rPr>
+          <w:rFonts w:ascii="Menlo Regular" w:hAnsi="Menlo Regular" w:cs="Menlo Regular"/>
+          <w:color w:val="000000"/>
+          <w:kern w:val="0"/>
+          <w:sz w:val="22"/>
+          <w:szCs w:val="32"/>
+        </w:rPr>
+        <w:t>performSeguewithIdentifier</w:t>
+      </w:r>
+      <w:proofErr w:type="spellEnd"/>
+      <w:r>
+        <w:rPr>
+          <w:rFonts w:ascii="Menlo Regular" w:hAnsi="Menlo Regular" w:cs="Menlo Regular"/>
+          <w:color w:val="000000"/>
+          <w:kern w:val="0"/>
+          <w:sz w:val="22"/>
+          <w:szCs w:val="32"/>
+        </w:rPr>
+        <w:t xml:space="preserve"> to segue to the </w:t>
+      </w:r>
+      <w:proofErr w:type="spellStart"/>
+      <w:r>
+        <w:rPr>
+          <w:rFonts w:ascii="Menlo Regular" w:hAnsi="Menlo Regular" w:cs="Menlo Regular"/>
+          <w:color w:val="000000"/>
+          <w:kern w:val="0"/>
+          <w:sz w:val="22"/>
+          <w:szCs w:val="32"/>
+        </w:rPr>
+        <w:t>mainMenu</w:t>
+      </w:r>
+      <w:proofErr w:type="spellEnd"/>
+      <w:r>
+        <w:rPr>
+          <w:rFonts w:ascii="Menlo Regular" w:hAnsi="Menlo Regular" w:cs="Menlo Regular"/>
+          <w:color w:val="000000"/>
+          <w:kern w:val="0"/>
+          <w:sz w:val="22"/>
+          <w:szCs w:val="32"/>
+        </w:rPr>
+        <w:t>, otherwise, give some alert to the user.</w:t>
+      </w:r>
+    </w:p>
+    <w:p>
+      <w:pPr>
+        <w:widowControl/>
+        <w:autoSpaceDE w:val="0"/>
+        <w:autoSpaceDN w:val="0"/>
+        <w:adjustRightInd w:val="0"/>
+        <w:jc w:val="left"/>
+        <w:rPr>
+          <w:rFonts w:ascii="Menlo Regular" w:hAnsi="Menlo Regular" w:cs="Menlo Regular"/>
+          <w:color w:val="000000"/>
+          <w:kern w:val="0"/>
+          <w:sz w:val="22"/>
+          <w:szCs w:val="32"/>
+        </w:rPr>
+      </w:pPr>
+    </w:p>
+    <w:p>
+      <w:pPr>
+        <w:widowControl/>
+        <w:autoSpaceDE w:val="0"/>
+        <w:autoSpaceDN w:val="0"/>
+        <w:adjustRightInd w:val="0"/>
+        <w:jc w:val="left"/>
+        <w:rPr>
+          <w:rFonts w:ascii="Menlo Regular" w:hAnsi="Menlo Regular" w:cs="Menlo Regular"/>
+          <w:color w:val="000000"/>
+          <w:kern w:val="0"/>
+          <w:sz w:val="22"/>
+          <w:szCs w:val="32"/>
+        </w:rPr>
+      </w:pPr>
+      <w:r>
+        <w:rPr>
+          <w:rFonts w:ascii="Menlo Regular" w:hAnsi="Menlo Regular" w:cs="Menlo Regular"/>
+          <w:color w:val="000000"/>
+          <w:kern w:val="0"/>
+          <w:sz w:val="22"/>
+          <w:szCs w:val="32"/>
+        </w:rPr>
+        <w:t xml:space="preserve">2. </w:t>
+      </w:r>
+      <w:proofErr w:type="gramStart"/>
+      <w:r>
+        <w:rPr>
+          <w:rFonts w:ascii="Menlo Regular" w:hAnsi="Menlo Regular" w:cs="Menlo Regular"/>
+          <w:color w:val="000000"/>
+          <w:kern w:val="0"/>
+          <w:sz w:val="22"/>
+          <w:szCs w:val="32"/>
+        </w:rPr>
+        <w:t>comment</w:t>
+      </w:r>
+      <w:proofErr w:type="gramEnd"/>
+      <w:r>
+        <w:rPr>
+          <w:rFonts w:ascii="Menlo Regular" w:hAnsi="Menlo Regular" w:cs="Menlo Regular"/>
+          <w:color w:val="000000"/>
+          <w:kern w:val="0"/>
+          <w:sz w:val="22"/>
+          <w:szCs w:val="32"/>
+        </w:rPr>
+        <w:t xml:space="preserve"> </w:t>
       </w:r>
       <w:r>
         <w:rPr>
@@ -1571,7 +1905,29 @@
           <w:sz w:val="22"/>
           <w:szCs w:val="32"/>
         </w:rPr>
-        <w:t xml:space="preserve">Is the code you need to fulfill. </w:t>
+        <w:t xml:space="preserve">Is the code you need to </w:t>
+      </w:r>
+      <w:proofErr w:type="gramStart"/>
+      <w:r>
+        <w:rPr>
+          <w:rFonts w:ascii="Menlo Regular" w:hAnsi="Menlo Regular" w:cs="Menlo Regular"/>
+          <w:color w:val="000000"/>
+          <w:kern w:val="0"/>
+          <w:sz w:val="22"/>
+          <w:szCs w:val="32"/>
+        </w:rPr>
+        <w:t>fulfill.</w:t>
+      </w:r>
+      <w:proofErr w:type="gramEnd"/>
+      <w:r>
+        <w:rPr>
+          <w:rFonts w:ascii="Menlo Regular" w:hAnsi="Menlo Regular" w:cs="Menlo Regular"/>
+          <w:color w:val="000000"/>
+          <w:kern w:val="0"/>
+          <w:sz w:val="22"/>
+          <w:szCs w:val="32"/>
+        </w:rPr>
+        <w:t xml:space="preserve"> </w:t>
       </w:r>
     </w:p>
     <w:p>
@@ -1613,7 +1969,95 @@
           <w:sz w:val="22"/>
           <w:szCs w:val="32"/>
         </w:rPr>
-        <w:t>3. to make the textfield disappear after user type return. You need  to add an uitextfileddelegate protocol in interface like this:</w:t>
+        <w:t xml:space="preserve">3. </w:t>
+      </w:r>
+      <w:proofErr w:type="gramStart"/>
+      <w:r>
+        <w:rPr>
+          <w:rFonts w:ascii="Menlo Regular" w:hAnsi="Menlo Regular" w:cs="Menlo Regular"/>
+          <w:color w:val="000000"/>
+          <w:kern w:val="0"/>
+          <w:sz w:val="22"/>
+          <w:szCs w:val="32"/>
+        </w:rPr>
+        <w:t>to</w:t>
+      </w:r>
+      <w:proofErr w:type="gramEnd"/>
+      <w:r>
+        <w:rPr>
+          <w:rFonts w:ascii="Menlo Regular" w:hAnsi="Menlo Regular" w:cs="Menlo Regular"/>
+          <w:color w:val="000000"/>
+          <w:kern w:val="0"/>
+          <w:sz w:val="22"/>
+          <w:szCs w:val="32"/>
+        </w:rPr>
+        <w:t xml:space="preserve"> make the </w:t>
+      </w:r>
+      <w:proofErr w:type="spellStart"/>
+      <w:r>
+        <w:rPr>
+          <w:rFonts w:ascii="Menlo Regular" w:hAnsi="Menlo Regular" w:cs="Menlo Regular"/>
+          <w:color w:val="000000"/>
+          <w:kern w:val="0"/>
+          <w:sz w:val="22"/>
+          <w:szCs w:val="32"/>
+        </w:rPr>
+        <w:t>textfield</w:t>
+      </w:r>
+      <w:proofErr w:type="spellEnd"/>
+      <w:r>
+        <w:rPr>
+          <w:rFonts w:ascii="Menlo Regular" w:hAnsi="Menlo Regular" w:cs="Menlo Regular"/>
+          <w:color w:val="000000"/>
+          <w:kern w:val="0"/>
+          <w:sz w:val="22"/>
+          <w:szCs w:val="32"/>
+        </w:rPr>
+        <w:t xml:space="preserve"> disappear after user type return. You </w:t>
+      </w:r>
+      <w:proofErr w:type="gramStart"/>
+      <w:r>
+        <w:rPr>
+          <w:rFonts w:ascii="Menlo Regular" w:hAnsi="Menlo Regular" w:cs="Menlo Regular"/>
+          <w:color w:val="000000"/>
+          <w:kern w:val="0"/>
+          <w:sz w:val="22"/>
+          <w:szCs w:val="32"/>
+        </w:rPr>
+        <w:t>need  to</w:t>
+      </w:r>
+      <w:proofErr w:type="gramEnd"/>
+      <w:r>
+        <w:rPr>
+          <w:rFonts w:ascii="Menlo Regular" w:hAnsi="Menlo Regular" w:cs="Menlo Regular"/>
+          <w:color w:val="000000"/>
+          <w:kern w:val="0"/>
+          <w:sz w:val="22"/>
+          <w:szCs w:val="32"/>
+        </w:rPr>
+        <w:t xml:space="preserve"> add an </w:t>
+      </w:r>
+      <w:proofErr w:type="spellStart"/>
+      <w:r>
+        <w:rPr>
+          <w:rFonts w:ascii="Menlo Regular" w:hAnsi="Menlo Regular" w:cs="Menlo Regular"/>
+          <w:color w:val="000000"/>
+          <w:kern w:val="0"/>
+          <w:sz w:val="22"/>
+          <w:szCs w:val="32"/>
+        </w:rPr>
+        <w:t>uitextfileddelegate</w:t>
+      </w:r>
+      <w:proofErr w:type="spellEnd"/>
+      <w:r>
+        <w:rPr>
+          <w:rFonts w:ascii="Menlo Regular" w:hAnsi="Menlo Regular" w:cs="Menlo Regular"/>
+          <w:color w:val="000000"/>
+          <w:kern w:val="0"/>
+          <w:sz w:val="22"/>
+          <w:szCs w:val="32"/>
+        </w:rPr>
+        <w:t xml:space="preserve"> protocol in interface like this:</w:t>
       </w:r>
     </w:p>
     <w:p>
@@ -1639,8 +2083,20 @@
           <w:sz w:val="22"/>
           <w:szCs w:val="32"/>
         </w:rPr>
-        <w:t>@interface</w:t>
-      </w:r>
+        <w:t>@</w:t>
+      </w:r>
+      <w:proofErr w:type="gramStart"/>
+      <w:r>
+        <w:rPr>
+          <w:rFonts w:ascii="Menlo Regular" w:hAnsi="Menlo Regular" w:cs="Menlo Regular"/>
+          <w:color w:val="0000FF"/>
+          <w:kern w:val="0"/>
+          <w:sz w:val="22"/>
+          <w:szCs w:val="32"/>
+        </w:rPr>
+        <w:t>interface</w:t>
+      </w:r>
+      <w:proofErr w:type="gramEnd"/>
       <w:r>
         <w:rPr>
           <w:rFonts w:ascii="Menlo Regular" w:hAnsi="Menlo Regular" w:cs="Menlo Regular"/>
@@ -1651,6 +2107,7 @@
         </w:rPr>
         <w:t xml:space="preserve"> </w:t>
       </w:r>
+      <w:proofErr w:type="spellStart"/>
       <w:r>
         <w:rPr>
           <w:rFonts w:ascii="Menlo Regular" w:hAnsi="Menlo Regular" w:cs="Menlo Regular"/>
@@ -1661,6 +2118,7 @@
         </w:rPr>
         <w:t>PrimaryLoginViewController</w:t>
       </w:r>
+      <w:proofErr w:type="spellEnd"/>
       <w:r>
         <w:rPr>
           <w:rFonts w:ascii="Menlo Regular" w:hAnsi="Menlo Regular" w:cs="Menlo Regular"/>
@@ -1671,6 +2129,7 @@
         </w:rPr>
         <w:t xml:space="preserve"> () &lt;</w:t>
       </w:r>
+      <w:proofErr w:type="spellStart"/>
       <w:r>
         <w:rPr>
           <w:rFonts w:ascii="Menlo Regular" w:hAnsi="Menlo Regular" w:cs="Menlo Regular"/>
@@ -1681,6 +2140,7 @@
         </w:rPr>
         <w:t>UITextFieldDelegate</w:t>
       </w:r>
+      <w:proofErr w:type="spellEnd"/>
       <w:r>
         <w:rPr>
           <w:rFonts w:ascii="Menlo Regular" w:hAnsi="Menlo Regular" w:cs="Menlo Regular"/>
@@ -1723,15 +2183,27 @@
           <w:szCs w:val="32"/>
         </w:rPr>
       </w:pPr>
-      <w:r>
-        <w:rPr>
-          <w:rFonts w:ascii="Menlo Regular" w:hAnsi="Menlo Regular" w:cs="Menlo Regular"/>
-          <w:color w:val="000000"/>
-          <w:kern w:val="0"/>
-          <w:sz w:val="22"/>
-          <w:szCs w:val="32"/>
-        </w:rPr>
-        <w:t>then add a method in the implementation like this:</w:t>
+      <w:proofErr w:type="gramStart"/>
+      <w:r>
+        <w:rPr>
+          <w:rFonts w:ascii="Menlo Regular" w:hAnsi="Menlo Regular" w:cs="Menlo Regular"/>
+          <w:color w:val="000000"/>
+          <w:kern w:val="0"/>
+          <w:sz w:val="22"/>
+          <w:szCs w:val="32"/>
+        </w:rPr>
+        <w:t>then</w:t>
+      </w:r>
+      <w:proofErr w:type="gramEnd"/>
+      <w:r>
+        <w:rPr>
+          <w:rFonts w:ascii="Menlo Regular" w:hAnsi="Menlo Regular" w:cs="Menlo Regular"/>
+          <w:color w:val="000000"/>
+          <w:kern w:val="0"/>
+          <w:sz w:val="22"/>
+          <w:szCs w:val="32"/>
+        </w:rPr>
+        <w:t xml:space="preserve"> add a method in the implementation like this:</w:t>
       </w:r>
     </w:p>
     <w:p>
@@ -1760,7 +2232,29 @@
           <w:sz w:val="22"/>
           <w:szCs w:val="32"/>
         </w:rPr>
-        <w:t>//this method is to hide the textfield when the user type return</w:t>
+        <w:t xml:space="preserve">//this method is to hide the </w:t>
+      </w:r>
+      <w:proofErr w:type="spellStart"/>
+      <w:r>
+        <w:rPr>
+          <w:rFonts w:ascii="Menlo Regular" w:hAnsi="Menlo Regular" w:cs="Menlo Regular"/>
+          <w:color w:val="008000"/>
+          <w:kern w:val="0"/>
+          <w:sz w:val="22"/>
+          <w:szCs w:val="32"/>
+        </w:rPr>
+        <w:t>textfield</w:t>
+      </w:r>
+      <w:proofErr w:type="spellEnd"/>
+      <w:r>
+        <w:rPr>
+          <w:rFonts w:ascii="Menlo Regular" w:hAnsi="Menlo Regular" w:cs="Menlo Regular"/>
+          <w:color w:val="008000"/>
+          <w:kern w:val="0"/>
+          <w:sz w:val="22"/>
+          <w:szCs w:val="32"/>
+        </w:rPr>
+        <w:t xml:space="preserve"> when the user type return</w:t>
       </w:r>
     </w:p>
     <w:p>
@@ -1809,8 +2303,31 @@
           <w:sz w:val="22"/>
           <w:szCs w:val="32"/>
         </w:rPr>
-        <w:t>) textFieldShouldReturn:(</w:t>
-      </w:r>
+        <w:t xml:space="preserve">) </w:t>
+      </w:r>
+      <w:proofErr w:type="spellStart"/>
+      <w:r>
+        <w:rPr>
+          <w:rFonts w:ascii="Menlo Regular" w:hAnsi="Menlo Regular" w:cs="Menlo Regular"/>
+          <w:color w:val="000000"/>
+          <w:kern w:val="0"/>
+          <w:sz w:val="22"/>
+          <w:szCs w:val="32"/>
+        </w:rPr>
+        <w:t>textFieldShouldReturn</w:t>
+      </w:r>
+      <w:proofErr w:type="spellEnd"/>
+      <w:r>
+        <w:rPr>
+          <w:rFonts w:ascii="Menlo Regular" w:hAnsi="Menlo Regular" w:cs="Menlo Regular"/>
+          <w:color w:val="000000"/>
+          <w:kern w:val="0"/>
+          <w:sz w:val="22"/>
+          <w:szCs w:val="32"/>
+        </w:rPr>
+        <w:t>:(</w:t>
+      </w:r>
+      <w:proofErr w:type="spellStart"/>
       <w:r>
         <w:rPr>
           <w:rFonts w:ascii="Menlo Regular" w:hAnsi="Menlo Regular" w:cs="Menlo Regular"/>
@@ -1821,16 +2338,41 @@
         </w:rPr>
         <w:t>UITextField</w:t>
       </w:r>
-      <w:r>
-        <w:rPr>
-          <w:rFonts w:ascii="Menlo Regular" w:hAnsi="Menlo Regular" w:cs="Menlo Regular"/>
-          <w:color w:val="000000"/>
-          <w:kern w:val="0"/>
-          <w:sz w:val="22"/>
-          <w:szCs w:val="32"/>
-        </w:rPr>
-        <w:t xml:space="preserve"> *)textField</w:t>
-      </w:r>
+      <w:proofErr w:type="spellEnd"/>
+      <w:r>
+        <w:rPr>
+          <w:rFonts w:ascii="Menlo Regular" w:hAnsi="Menlo Regular" w:cs="Menlo Regular"/>
+          <w:color w:val="000000"/>
+          <w:kern w:val="0"/>
+          <w:sz w:val="22"/>
+          <w:szCs w:val="32"/>
+        </w:rPr>
+        <w:t xml:space="preserve"> *</w:t>
+      </w:r>
+      <w:proofErr w:type="gramStart"/>
+      <w:r>
+        <w:rPr>
+          <w:rFonts w:ascii="Menlo Regular" w:hAnsi="Menlo Regular" w:cs="Menlo Regular"/>
+          <w:color w:val="000000"/>
+          <w:kern w:val="0"/>
+          <w:sz w:val="22"/>
+          <w:szCs w:val="32"/>
+        </w:rPr>
+        <w:t>)</w:t>
+      </w:r>
+      <w:proofErr w:type="spellStart"/>
+      <w:r>
+        <w:rPr>
+          <w:rFonts w:ascii="Menlo Regular" w:hAnsi="Menlo Regular" w:cs="Menlo Regular"/>
+          <w:color w:val="000000"/>
+          <w:kern w:val="0"/>
+          <w:sz w:val="22"/>
+          <w:szCs w:val="32"/>
+        </w:rPr>
+        <w:t>textField</w:t>
+      </w:r>
+      <w:proofErr w:type="spellEnd"/>
+      <w:proofErr w:type="gramEnd"/>
     </w:p>
     <w:p>
       <w:pPr>
@@ -1887,8 +2429,33 @@
           <w:sz w:val="22"/>
           <w:szCs w:val="32"/>
         </w:rPr>
-        <w:t xml:space="preserve">    [textField </w:t>
-      </w:r>
+        <w:t xml:space="preserve">    [</w:t>
+      </w:r>
+      <w:proofErr w:type="spellStart"/>
+      <w:proofErr w:type="gramStart"/>
+      <w:r>
+        <w:rPr>
+          <w:rFonts w:ascii="Menlo Regular" w:hAnsi="Menlo Regular" w:cs="Menlo Regular"/>
+          <w:color w:val="000000"/>
+          <w:kern w:val="0"/>
+          <w:sz w:val="22"/>
+          <w:szCs w:val="32"/>
+        </w:rPr>
+        <w:t>textField</w:t>
+      </w:r>
+      <w:proofErr w:type="spellEnd"/>
+      <w:proofErr w:type="gramEnd"/>
+      <w:r>
+        <w:rPr>
+          <w:rFonts w:ascii="Menlo Regular" w:hAnsi="Menlo Regular" w:cs="Menlo Regular"/>
+          <w:color w:val="000000"/>
+          <w:kern w:val="0"/>
+          <w:sz w:val="22"/>
+          <w:szCs w:val="32"/>
+        </w:rPr>
+        <w:t xml:space="preserve"> </w:t>
+      </w:r>
+      <w:proofErr w:type="spellStart"/>
       <w:r>
         <w:rPr>
           <w:rFonts w:ascii="Menlo Regular" w:hAnsi="Menlo Regular" w:cs="Menlo Regular"/>
@@ -1899,6 +2466,7 @@
         </w:rPr>
         <w:t>resignFirstResponder</w:t>
       </w:r>
+      <w:proofErr w:type="spellEnd"/>
       <w:r>
         <w:rPr>
           <w:rFonts w:ascii="Menlo Regular" w:hAnsi="Menlo Regular" w:cs="Menlo Regular"/>
@@ -1938,6 +2506,7 @@
         </w:rPr>
         <w:t xml:space="preserve">    </w:t>
       </w:r>
+      <w:proofErr w:type="gramStart"/>
       <w:r>
         <w:rPr>
           <w:rFonts w:ascii="Menlo Regular" w:hAnsi="Menlo Regular" w:cs="Menlo Regular"/>
@@ -1948,6 +2517,7 @@
         </w:rPr>
         <w:t>return</w:t>
       </w:r>
+      <w:proofErr w:type="gramEnd"/>
       <w:r>
         <w:rPr>
           <w:rFonts w:ascii="Menlo Regular" w:hAnsi="Menlo Regular" w:cs="Menlo Regular"/>
@@ -2036,15 +2606,49 @@
           <w:szCs w:val="32"/>
         </w:rPr>
       </w:pPr>
-      <w:r>
-        <w:rPr>
-          <w:rFonts w:ascii="Menlo Regular" w:hAnsi="Menlo Regular" w:cs="Menlo Regular"/>
-          <w:color w:val="000000"/>
-          <w:kern w:val="0"/>
-          <w:sz w:val="22"/>
-          <w:szCs w:val="32"/>
-        </w:rPr>
-        <w:t>then add this code in viewDidLoad() like this:</w:t>
+      <w:proofErr w:type="gramStart"/>
+      <w:r>
+        <w:rPr>
+          <w:rFonts w:ascii="Menlo Regular" w:hAnsi="Menlo Regular" w:cs="Menlo Regular"/>
+          <w:color w:val="000000"/>
+          <w:kern w:val="0"/>
+          <w:sz w:val="22"/>
+          <w:szCs w:val="32"/>
+        </w:rPr>
+        <w:t>then</w:t>
+      </w:r>
+      <w:proofErr w:type="gramEnd"/>
+      <w:r>
+        <w:rPr>
+          <w:rFonts w:ascii="Menlo Regular" w:hAnsi="Menlo Regular" w:cs="Menlo Regular"/>
+          <w:color w:val="000000"/>
+          <w:kern w:val="0"/>
+          <w:sz w:val="22"/>
+          <w:szCs w:val="32"/>
+        </w:rPr>
+        <w:t xml:space="preserve"> add this code in </w:t>
+      </w:r>
+      <w:proofErr w:type="spellStart"/>
+      <w:r>
+        <w:rPr>
+          <w:rFonts w:ascii="Menlo Regular" w:hAnsi="Menlo Regular" w:cs="Menlo Regular"/>
+          <w:color w:val="000000"/>
+          <w:kern w:val="0"/>
+          <w:sz w:val="22"/>
+          <w:szCs w:val="32"/>
+        </w:rPr>
+        <w:t>viewDidLoad</w:t>
+      </w:r>
+      <w:proofErr w:type="spellEnd"/>
+      <w:r>
+        <w:rPr>
+          <w:rFonts w:ascii="Menlo Regular" w:hAnsi="Menlo Regular" w:cs="Menlo Regular"/>
+          <w:color w:val="000000"/>
+          <w:kern w:val="0"/>
+          <w:sz w:val="22"/>
+          <w:szCs w:val="32"/>
+        </w:rPr>
+        <w:t>() like this:</w:t>
       </w:r>
     </w:p>
     <w:p>
@@ -2075,6 +2679,7 @@
         </w:rPr>
         <w:t>- (</w:t>
       </w:r>
+      <w:proofErr w:type="gramStart"/>
       <w:r>
         <w:rPr>
           <w:rFonts w:ascii="Menlo Regular" w:hAnsi="Menlo Regular" w:cs="Menlo Regular"/>
@@ -2085,15 +2690,38 @@
         </w:rPr>
         <w:t>void</w:t>
       </w:r>
-      <w:r>
-        <w:rPr>
-          <w:rFonts w:ascii="Menlo Regular" w:hAnsi="Menlo Regular" w:cs="Menlo Regular"/>
-          <w:color w:val="000000"/>
-          <w:kern w:val="0"/>
-          <w:sz w:val="22"/>
-          <w:szCs w:val="32"/>
-        </w:rPr>
-        <w:t xml:space="preserve">)viewDidLoad </w:t>
+      <w:proofErr w:type="gramEnd"/>
+      <w:r>
+        <w:rPr>
+          <w:rFonts w:ascii="Menlo Regular" w:hAnsi="Menlo Regular" w:cs="Menlo Regular"/>
+          <w:color w:val="000000"/>
+          <w:kern w:val="0"/>
+          <w:sz w:val="22"/>
+          <w:szCs w:val="32"/>
+        </w:rPr>
+        <w:t>)</w:t>
+      </w:r>
+      <w:proofErr w:type="spellStart"/>
+      <w:r>
+        <w:rPr>
+          <w:rFonts w:ascii="Menlo Regular" w:hAnsi="Menlo Regular" w:cs="Menlo Regular"/>
+          <w:color w:val="000000"/>
+          <w:kern w:val="0"/>
+          <w:sz w:val="22"/>
+          <w:szCs w:val="32"/>
+        </w:rPr>
+        <w:t>viewDidLoad</w:t>
+      </w:r>
+      <w:proofErr w:type="spellEnd"/>
+      <w:r>
+        <w:rPr>
+          <w:rFonts w:ascii="Menlo Regular" w:hAnsi="Menlo Regular" w:cs="Menlo Regular"/>
+          <w:color w:val="000000"/>
+          <w:kern w:val="0"/>
+          <w:sz w:val="22"/>
+          <w:szCs w:val="32"/>
+        </w:rPr>
+        <w:t xml:space="preserve"> </w:t>
       </w:r>
     </w:p>
     <w:p>
@@ -2153,6 +2781,7 @@
         </w:rPr>
         <w:t xml:space="preserve">    [</w:t>
       </w:r>
+      <w:proofErr w:type="gramStart"/>
       <w:r>
         <w:rPr>
           <w:rFonts w:ascii="Menlo Regular" w:hAnsi="Menlo Regular" w:cs="Menlo Regular"/>
@@ -2163,6 +2792,7 @@
         </w:rPr>
         <w:t>super</w:t>
       </w:r>
+      <w:proofErr w:type="gramEnd"/>
       <w:r>
         <w:rPr>
           <w:rFonts w:ascii="Menlo Regular" w:hAnsi="Menlo Regular" w:cs="Menlo Regular"/>
@@ -2173,6 +2803,7 @@
         </w:rPr>
         <w:t xml:space="preserve"> </w:t>
       </w:r>
+      <w:proofErr w:type="spellStart"/>
       <w:r>
         <w:rPr>
           <w:rFonts w:ascii="Menlo Regular" w:hAnsi="Menlo Regular" w:cs="Menlo Regular"/>
@@ -2183,6 +2814,7 @@
         </w:rPr>
         <w:t>viewDidLoad</w:t>
       </w:r>
+      <w:proofErr w:type="spellEnd"/>
       <w:r>
         <w:rPr>
           <w:rFonts w:ascii="Menlo Regular" w:hAnsi="Menlo Regular" w:cs="Menlo Regular"/>
@@ -2222,6 +2854,8 @@
         </w:rPr>
         <w:t xml:space="preserve">    </w:t>
       </w:r>
+      <w:proofErr w:type="spellStart"/>
+      <w:proofErr w:type="gramStart"/>
       <w:r>
         <w:rPr>
           <w:rFonts w:ascii="Menlo Regular" w:hAnsi="Menlo Regular" w:cs="Menlo Regular"/>
@@ -2272,6 +2906,8 @@
         </w:rPr>
         <w:t>delegate</w:t>
       </w:r>
+      <w:proofErr w:type="spellEnd"/>
+      <w:proofErr w:type="gramEnd"/>
       <w:r>
         <w:rPr>
           <w:rFonts w:ascii="Menlo Regular" w:hAnsi="Menlo Regular" w:cs="Menlo Regular"/>
@@ -2360,15 +2996,49 @@
           <w:szCs w:val="32"/>
         </w:rPr>
       </w:pPr>
-      <w:r>
-        <w:rPr>
-          <w:rFonts w:ascii="Menlo Regular" w:hAnsi="Menlo Regular" w:cs="Menlo Regular"/>
-          <w:color w:val="000000"/>
-          <w:kern w:val="0"/>
-          <w:sz w:val="22"/>
-          <w:szCs w:val="32"/>
-        </w:rPr>
-        <w:t>remember that you need to set the self to be all the textfiled’s delegate.</w:t>
+      <w:proofErr w:type="gramStart"/>
+      <w:r>
+        <w:rPr>
+          <w:rFonts w:ascii="Menlo Regular" w:hAnsi="Menlo Regular" w:cs="Menlo Regular"/>
+          <w:color w:val="000000"/>
+          <w:kern w:val="0"/>
+          <w:sz w:val="22"/>
+          <w:szCs w:val="32"/>
+        </w:rPr>
+        <w:t>remember</w:t>
+      </w:r>
+      <w:proofErr w:type="gramEnd"/>
+      <w:r>
+        <w:rPr>
+          <w:rFonts w:ascii="Menlo Regular" w:hAnsi="Menlo Regular" w:cs="Menlo Regular"/>
+          <w:color w:val="000000"/>
+          <w:kern w:val="0"/>
+          <w:sz w:val="22"/>
+          <w:szCs w:val="32"/>
+        </w:rPr>
+        <w:t xml:space="preserve"> that you need to set the self to be all the </w:t>
+      </w:r>
+      <w:proofErr w:type="spellStart"/>
+      <w:r>
+        <w:rPr>
+          <w:rFonts w:ascii="Menlo Regular" w:hAnsi="Menlo Regular" w:cs="Menlo Regular"/>
+          <w:color w:val="000000"/>
+          <w:kern w:val="0"/>
+          <w:sz w:val="22"/>
+          <w:szCs w:val="32"/>
+        </w:rPr>
+        <w:t>textfiled’s</w:t>
+      </w:r>
+      <w:proofErr w:type="spellEnd"/>
+      <w:r>
+        <w:rPr>
+          <w:rFonts w:ascii="Menlo Regular" w:hAnsi="Menlo Regular" w:cs="Menlo Regular"/>
+          <w:color w:val="000000"/>
+          <w:kern w:val="0"/>
+          <w:sz w:val="22"/>
+          <w:szCs w:val="32"/>
+        </w:rPr>
+        <w:t xml:space="preserve"> delegate.</w:t>
       </w:r>
     </w:p>
     <w:p>
@@ -2429,7 +3099,29 @@
           <w:sz w:val="22"/>
           <w:szCs w:val="32"/>
         </w:rPr>
-        <w:t xml:space="preserve">are confused which kind of segue you should use.  Just use the modal segue. </w:t>
+        <w:t xml:space="preserve">are confused which kind of segue you should use.  Just </w:t>
+      </w:r>
+      <w:proofErr w:type="gramStart"/>
+      <w:r>
+        <w:rPr>
+          <w:rFonts w:ascii="Menlo Regular" w:hAnsi="Menlo Regular" w:cs="Menlo Regular"/>
+          <w:color w:val="000000"/>
+          <w:kern w:val="0"/>
+          <w:sz w:val="22"/>
+          <w:szCs w:val="32"/>
+        </w:rPr>
+        <w:t>use the modal segue</w:t>
+      </w:r>
+      <w:proofErr w:type="gramEnd"/>
+      <w:r>
+        <w:rPr>
+          <w:rFonts w:ascii="Menlo Regular" w:hAnsi="Menlo Regular" w:cs="Menlo Regular"/>
+          <w:color w:val="000000"/>
+          <w:kern w:val="0"/>
+          <w:sz w:val="22"/>
+          <w:szCs w:val="32"/>
+        </w:rPr>
+        <w:t xml:space="preserve">. </w:t>
       </w:r>
     </w:p>
     <w:p>
@@ -2473,17 +3165,93 @@
         </w:rPr>
         <w:t xml:space="preserve">                       </w:t>
       </w:r>
-      <w:r>
-        <w:t>common errors</w:t>
+      <w:proofErr w:type="gramStart"/>
+      <w:r>
+        <w:t>common</w:t>
+      </w:r>
+      <w:proofErr w:type="gramEnd"/>
+      <w:r>
+        <w:t xml:space="preserve"> errors</w:t>
       </w:r>
     </w:p>
     <w:p/>
     <w:p>
-      <w:r>
-        <w:t>1. sometime the xcode editor can display the code, it’s a bug, just reopen xcode. Or restart your computer. Or edit the code in other editor.</w:t>
+      <w:pPr>
+        <w:pStyle w:val="a3"/>
+        <w:numPr>
+          <w:ilvl w:val="0"/>
+          <w:numId w:val="2"/>
+        </w:numPr>
+        <w:ind w:firstLineChars="0"/>
+      </w:pPr>
+      <w:proofErr w:type="gramStart"/>
+      <w:r>
+        <w:t>sometime</w:t>
+      </w:r>
+      <w:proofErr w:type="gramEnd"/>
+      <w:r>
+        <w:t xml:space="preserve"> the </w:t>
+      </w:r>
+      <w:proofErr w:type="spellStart"/>
+      <w:r>
+        <w:t>xcode</w:t>
+      </w:r>
+      <w:proofErr w:type="spellEnd"/>
+      <w:r>
+        <w:t xml:space="preserve"> editor can display the code, it’s a bug, just reopen </w:t>
+      </w:r>
+      <w:proofErr w:type="spellStart"/>
+      <w:r>
+        <w:t>xcode</w:t>
+      </w:r>
+      <w:proofErr w:type="spellEnd"/>
+      <w:r>
+        <w:t>. Or restart your computer. Or edit the code in other editor.</w:t>
+      </w:r>
+    </w:p>
+    <w:p>
+      <w:pPr>
+        <w:pStyle w:val="a3"/>
+        <w:numPr>
+          <w:ilvl w:val="0"/>
+          <w:numId w:val="2"/>
+        </w:numPr>
+        <w:ind w:firstLineChars="0"/>
+      </w:pPr>
+      <w:proofErr w:type="gramStart"/>
+      <w:r>
+        <w:t>when</w:t>
+      </w:r>
+      <w:proofErr w:type="gramEnd"/>
+      <w:r>
+        <w:t xml:space="preserve"> you get error using </w:t>
+      </w:r>
+      <w:proofErr w:type="spellStart"/>
+      <w:r>
+        <w:t>tablecell</w:t>
+      </w:r>
+      <w:proofErr w:type="spellEnd"/>
+      <w:r>
+        <w:t>, remember you give the prototype cell the identifier.</w:t>
+      </w:r>
+    </w:p>
+    <w:p>
+      <w:r>
+        <w:t xml:space="preserve">3. When some function of </w:t>
+      </w:r>
+      <w:proofErr w:type="gramStart"/>
+      <w:r>
+        <w:t>a</w:t>
+      </w:r>
+      <w:proofErr w:type="gramEnd"/>
+      <w:r>
+        <w:t xml:space="preserve"> object doesn’t perform as you want, check whether you have allocate for it before using i</w:t>
       </w:r>
       <w:bookmarkStart w:id="0" w:name="_GoBack"/>
       <w:bookmarkEnd w:id="0"/>
+      <w:r>
+        <w:t>t;</w:t>
+      </w:r>
     </w:p>
     <w:sectPr>
       <w:pgSz w:w="12240" w:h="15840"/>
@@ -2498,10 +3266,10 @@
 <file path=word/numbering.xml><?xml version="1.0" encoding="utf-8"?>
 <w:numbering xmlns:wpc="http://schemas.microsoft.com/office/word/2010/wordprocessingCanvas" xmlns:mo="http://schemas.microsoft.com/office/mac/office/2008/main" xmlns:mc="http://schemas.openxmlformats.org/markup-compatibility/2006" xmlns:mv="urn:schemas-microsoft-com:mac:vml" xmlns:o="urn:schemas-microsoft-com:office:office" xmlns:r="http://schemas.openxmlformats.org/officeDocument/2006/relationships" xmlns:m="http://schemas.openxmlformats.org/officeDocument/2006/math" xmlns:v="urn:schemas-microsoft-com:vml" xmlns:wp14="http://schemas.microsoft.com/office/word/2010/wordprocessingDrawing" xmlns:wp="http://schemas.openxmlformats.org/drawingml/2006/wordprocessingDrawing" xmlns:w10="urn:schemas-microsoft-com:office:word" xmlns:w="http://schemas.openxmlformats.org/wordprocessingml/2006/main" xmlns:w14="http://schemas.microsoft.com/office/word/2010/wordml" xmlns:wpg="http://schemas.microsoft.com/office/word/2010/wordprocessingGroup" xmlns:wpi="http://schemas.microsoft.com/office/word/2010/wordprocessingInk" xmlns:wne="http://schemas.microsoft.com/office/word/2006/wordml" xmlns:wps="http://schemas.microsoft.com/office/word/2010/wordprocessingShape" mc:Ignorable="w14 wp14">
   <w:abstractNum w:abstractNumId="0">
-    <w:nsid w:val="76C40300"/>
+    <w:nsid w:val="124643B6"/>
     <w:multiLevelType w:val="hybridMultilevel"/>
-    <w:tmpl w:val="867E2BE8"/>
-    <w:lvl w:ilvl="0" w:tplc="72442952">
+    <w:tmpl w:val="089CBD0A"/>
+    <w:lvl w:ilvl="0" w:tplc="186E8A88">
       <w:start w:val="1"/>
       <w:numFmt w:val="decimal"/>
       <w:lvlText w:val="%1."/>
@@ -2586,7 +3354,99 @@
       </w:pPr>
     </w:lvl>
   </w:abstractNum>
+  <w:abstractNum w:abstractNumId="1">
+    <w:nsid w:val="76C40300"/>
+    <w:multiLevelType w:val="hybridMultilevel"/>
+    <w:tmpl w:val="867E2BE8"/>
+    <w:lvl w:ilvl="0" w:tplc="72442952">
+      <w:start w:val="1"/>
+      <w:numFmt w:val="decimal"/>
+      <w:lvlText w:val="%1."/>
+      <w:lvlJc w:val="left"/>
+      <w:pPr>
+        <w:ind w:left="360" w:hanging="360"/>
+      </w:pPr>
+      <w:rPr>
+        <w:rFonts w:hint="default"/>
+      </w:rPr>
+    </w:lvl>
+    <w:lvl w:ilvl="1" w:tplc="04090019" w:tentative="1">
+      <w:start w:val="1"/>
+      <w:numFmt w:val="lowerLetter"/>
+      <w:lvlText w:val="%2)"/>
+      <w:lvlJc w:val="left"/>
+      <w:pPr>
+        <w:ind w:left="960" w:hanging="480"/>
+      </w:pPr>
+    </w:lvl>
+    <w:lvl w:ilvl="2" w:tplc="0409001B" w:tentative="1">
+      <w:start w:val="1"/>
+      <w:numFmt w:val="lowerRoman"/>
+      <w:lvlText w:val="%3."/>
+      <w:lvlJc w:val="right"/>
+      <w:pPr>
+        <w:ind w:left="1440" w:hanging="480"/>
+      </w:pPr>
+    </w:lvl>
+    <w:lvl w:ilvl="3" w:tplc="0409000F" w:tentative="1">
+      <w:start w:val="1"/>
+      <w:numFmt w:val="decimal"/>
+      <w:lvlText w:val="%4."/>
+      <w:lvlJc w:val="left"/>
+      <w:pPr>
+        <w:ind w:left="1920" w:hanging="480"/>
+      </w:pPr>
+    </w:lvl>
+    <w:lvl w:ilvl="4" w:tplc="04090019" w:tentative="1">
+      <w:start w:val="1"/>
+      <w:numFmt w:val="lowerLetter"/>
+      <w:lvlText w:val="%5)"/>
+      <w:lvlJc w:val="left"/>
+      <w:pPr>
+        <w:ind w:left="2400" w:hanging="480"/>
+      </w:pPr>
+    </w:lvl>
+    <w:lvl w:ilvl="5" w:tplc="0409001B" w:tentative="1">
+      <w:start w:val="1"/>
+      <w:numFmt w:val="lowerRoman"/>
+      <w:lvlText w:val="%6."/>
+      <w:lvlJc w:val="right"/>
+      <w:pPr>
+        <w:ind w:left="2880" w:hanging="480"/>
+      </w:pPr>
+    </w:lvl>
+    <w:lvl w:ilvl="6" w:tplc="0409000F" w:tentative="1">
+      <w:start w:val="1"/>
+      <w:numFmt w:val="decimal"/>
+      <w:lvlText w:val="%7."/>
+      <w:lvlJc w:val="left"/>
+      <w:pPr>
+        <w:ind w:left="3360" w:hanging="480"/>
+      </w:pPr>
+    </w:lvl>
+    <w:lvl w:ilvl="7" w:tplc="04090019" w:tentative="1">
+      <w:start w:val="1"/>
+      <w:numFmt w:val="lowerLetter"/>
+      <w:lvlText w:val="%8)"/>
+      <w:lvlJc w:val="left"/>
+      <w:pPr>
+        <w:ind w:left="3840" w:hanging="480"/>
+      </w:pPr>
+    </w:lvl>
+    <w:lvl w:ilvl="8" w:tplc="0409001B" w:tentative="1">
+      <w:start w:val="1"/>
+      <w:numFmt w:val="lowerRoman"/>
+      <w:lvlText w:val="%9."/>
+      <w:lvlJc w:val="right"/>
+      <w:pPr>
+        <w:ind w:left="4320" w:hanging="480"/>
+      </w:pPr>
+    </w:lvl>
+  </w:abstractNum>
   <w:num w:numId="1">
+    <w:abstractNumId w:val="1"/>
+  </w:num>
+  <w:num w:numId="2">
     <w:abstractNumId w:val="0"/>
   </w:num>
 </w:numbering>

</xml_diff>

<commit_message>
add the addEvent function with datepicker
</commit_message>
<xml_diff>
--- a/tutorial of the framework.docx
+++ b/tutorial of the framework.docx
@@ -101,145 +101,43 @@
           <w:kern w:val="0"/>
           <w:szCs w:val="34"/>
         </w:rPr>
-        <w:t xml:space="preserve">isn’t finished, just use one </w:t>
-      </w:r>
-      <w:proofErr w:type="spellStart"/>
-      <w:proofErr w:type="gramStart"/>
-      <w:r>
-        <w:rPr>
-          <w:rFonts w:ascii="Helvetica" w:hAnsi="Helvetica" w:cs="Helvetica"/>
-          <w:kern w:val="0"/>
-          <w:szCs w:val="34"/>
-        </w:rPr>
-        <w:t>textfiled</w:t>
-      </w:r>
-      <w:proofErr w:type="spellEnd"/>
-      <w:r>
-        <w:rPr>
-          <w:rFonts w:ascii="Helvetica" w:hAnsi="Helvetica" w:cs="Helvetica"/>
-          <w:kern w:val="0"/>
-          <w:szCs w:val="34"/>
-        </w:rPr>
-        <w:t>(</w:t>
-      </w:r>
-      <w:proofErr w:type="gramEnd"/>
-      <w:r>
-        <w:rPr>
-          <w:rFonts w:ascii="Helvetica" w:hAnsi="Helvetica" w:cs="Helvetica"/>
-          <w:kern w:val="0"/>
-          <w:szCs w:val="34"/>
-        </w:rPr>
-        <w:t xml:space="preserve">the upper one) for test. </w:t>
-      </w:r>
-    </w:p>
-    <w:p>
-      <w:pPr>
-        <w:widowControl/>
-        <w:autoSpaceDE w:val="0"/>
-        <w:autoSpaceDN w:val="0"/>
-        <w:adjustRightInd w:val="0"/>
-        <w:jc w:val="left"/>
-        <w:rPr>
-          <w:rFonts w:ascii="Helvetica" w:hAnsi="Helvetica" w:cs="Helvetica"/>
-          <w:kern w:val="0"/>
-          <w:szCs w:val="34"/>
-        </w:rPr>
-      </w:pPr>
-    </w:p>
-    <w:p>
-      <w:pPr>
-        <w:widowControl/>
-        <w:autoSpaceDE w:val="0"/>
-        <w:autoSpaceDN w:val="0"/>
-        <w:adjustRightInd w:val="0"/>
-        <w:jc w:val="left"/>
-        <w:rPr>
-          <w:rFonts w:ascii="Helvetica" w:hAnsi="Helvetica" w:cs="Helvetica"/>
-          <w:kern w:val="0"/>
-          <w:szCs w:val="34"/>
-        </w:rPr>
-      </w:pPr>
-      <w:r>
-        <w:rPr>
-          <w:rFonts w:ascii="Helvetica" w:hAnsi="Helvetica" w:cs="Helvetica"/>
-          <w:kern w:val="0"/>
-          <w:szCs w:val="34"/>
-        </w:rPr>
-        <w:t xml:space="preserve">You can type </w:t>
-      </w:r>
-      <w:proofErr w:type="spellStart"/>
-      <w:proofErr w:type="gramStart"/>
-      <w:r>
-        <w:rPr>
-          <w:rFonts w:ascii="Helvetica" w:hAnsi="Helvetica" w:cs="Helvetica"/>
-          <w:kern w:val="0"/>
-          <w:szCs w:val="34"/>
-        </w:rPr>
-        <w:t>leon</w:t>
-      </w:r>
-      <w:proofErr w:type="spellEnd"/>
-      <w:proofErr w:type="gramEnd"/>
-      <w:r>
-        <w:rPr>
-          <w:rFonts w:ascii="Helvetica" w:hAnsi="Helvetica" w:cs="Helvetica"/>
-          <w:kern w:val="0"/>
-          <w:szCs w:val="34"/>
-        </w:rPr>
-        <w:t xml:space="preserve"> on the user name </w:t>
-      </w:r>
-      <w:proofErr w:type="spellStart"/>
-      <w:r>
-        <w:rPr>
-          <w:rFonts w:ascii="Helvetica" w:hAnsi="Helvetica" w:cs="Helvetica"/>
-          <w:kern w:val="0"/>
-          <w:szCs w:val="34"/>
-        </w:rPr>
-        <w:t>textfield</w:t>
-      </w:r>
-      <w:proofErr w:type="spellEnd"/>
-      <w:r>
-        <w:rPr>
-          <w:rFonts w:ascii="Helvetica" w:hAnsi="Helvetica" w:cs="Helvetica"/>
-          <w:kern w:val="0"/>
-          <w:szCs w:val="34"/>
-        </w:rPr>
-        <w:t xml:space="preserve">. And click login. Then you will go to the </w:t>
-      </w:r>
-      <w:proofErr w:type="spellStart"/>
-      <w:r>
-        <w:rPr>
-          <w:rFonts w:ascii="Helvetica" w:hAnsi="Helvetica" w:cs="Helvetica"/>
-          <w:kern w:val="0"/>
-          <w:szCs w:val="34"/>
-        </w:rPr>
-        <w:t>primaryusermenu</w:t>
-      </w:r>
-      <w:proofErr w:type="spellEnd"/>
-      <w:r>
-        <w:rPr>
-          <w:rFonts w:ascii="Helvetica" w:hAnsi="Helvetica" w:cs="Helvetica"/>
-          <w:kern w:val="0"/>
-          <w:szCs w:val="34"/>
-        </w:rPr>
-        <w:t xml:space="preserve">. Then click event, you will go to the event interface. There will be two </w:t>
-      </w:r>
-      <w:proofErr w:type="gramStart"/>
-      <w:r>
-        <w:rPr>
-          <w:rFonts w:ascii="Helvetica" w:hAnsi="Helvetica" w:cs="Helvetica"/>
-          <w:kern w:val="0"/>
-          <w:szCs w:val="34"/>
-        </w:rPr>
-        <w:t>event</w:t>
-      </w:r>
-      <w:proofErr w:type="gramEnd"/>
-      <w:r>
-        <w:rPr>
-          <w:rFonts w:ascii="Helvetica" w:hAnsi="Helvetica" w:cs="Helvetica"/>
-          <w:kern w:val="0"/>
-          <w:szCs w:val="34"/>
-        </w:rPr>
-        <w:t xml:space="preserve"> on it, just for test.</w:t>
+        <w:t xml:space="preserve">isn’t finished, just use one textfiled(the upper one) for test. </w:t>
+      </w:r>
+    </w:p>
+    <w:p>
+      <w:pPr>
+        <w:widowControl/>
+        <w:autoSpaceDE w:val="0"/>
+        <w:autoSpaceDN w:val="0"/>
+        <w:adjustRightInd w:val="0"/>
+        <w:jc w:val="left"/>
+        <w:rPr>
+          <w:rFonts w:ascii="Helvetica" w:hAnsi="Helvetica" w:cs="Helvetica"/>
+          <w:kern w:val="0"/>
+          <w:szCs w:val="34"/>
+        </w:rPr>
+      </w:pPr>
+    </w:p>
+    <w:p>
+      <w:pPr>
+        <w:widowControl/>
+        <w:autoSpaceDE w:val="0"/>
+        <w:autoSpaceDN w:val="0"/>
+        <w:adjustRightInd w:val="0"/>
+        <w:jc w:val="left"/>
+        <w:rPr>
+          <w:rFonts w:ascii="Helvetica" w:hAnsi="Helvetica" w:cs="Helvetica"/>
+          <w:kern w:val="0"/>
+          <w:szCs w:val="34"/>
+        </w:rPr>
+      </w:pPr>
+      <w:r>
+        <w:rPr>
+          <w:rFonts w:ascii="Helvetica" w:hAnsi="Helvetica" w:cs="Helvetica"/>
+          <w:kern w:val="0"/>
+          <w:szCs w:val="34"/>
+        </w:rPr>
+        <w:t>You can type leon on the user name textfield. And click login. Then you will go to the primaryusermenu. Then click event, you will go to the event interface. There will be two event on it, just for test.</w:t>
       </w:r>
       <w:r>
         <w:rPr>
@@ -263,29 +161,79 @@
           <w:szCs w:val="34"/>
         </w:rPr>
       </w:pPr>
-      <w:bookmarkStart w:id="0" w:name="_GoBack"/>
-      <w:bookmarkEnd w:id="0"/>
-    </w:p>
-    <w:p>
-      <w:pPr>
-        <w:widowControl/>
-        <w:autoSpaceDE w:val="0"/>
-        <w:autoSpaceDN w:val="0"/>
-        <w:adjustRightInd w:val="0"/>
-        <w:jc w:val="left"/>
+    </w:p>
+    <w:p>
+      <w:pPr>
+        <w:widowControl/>
+        <w:autoSpaceDE w:val="0"/>
+        <w:autoSpaceDN w:val="0"/>
+        <w:adjustRightInd w:val="0"/>
+        <w:jc w:val="left"/>
+        <w:rPr>
+          <w:rFonts w:ascii="Helvetica" w:hAnsi="Helvetica" w:cs="Helvetica"/>
+          <w:kern w:val="0"/>
+          <w:szCs w:val="34"/>
+        </w:rPr>
+      </w:pPr>
+      <w:r>
+        <w:rPr>
+          <w:rFonts w:ascii="Helvetica" w:hAnsi="Helvetica" w:cs="Helvetica"/>
+          <w:kern w:val="0"/>
+          <w:szCs w:val="34"/>
+        </w:rPr>
+        <w:t>I didn’t set any layout for the storyboard. So</w:t>
+      </w:r>
+      <w:r>
         <w:rPr>
           <w:rFonts w:ascii="Helvetica" w:hAnsi="Helvetica" w:cs="Helvetica" w:hint="eastAsia"/>
           <w:kern w:val="0"/>
           <w:szCs w:val="34"/>
         </w:rPr>
-      </w:pPr>
-      <w:r>
-        <w:rPr>
-          <w:rFonts w:ascii="Helvetica" w:hAnsi="Helvetica" w:cs="Helvetica"/>
-          <w:kern w:val="0"/>
-          <w:szCs w:val="34"/>
-        </w:rPr>
-        <w:t>I didn’t set any layout for the storyboard. So</w:t>
+        <w:t xml:space="preserve"> </w:t>
+      </w:r>
+      <w:r>
+        <w:rPr>
+          <w:rFonts w:ascii="Helvetica" w:hAnsi="Helvetica" w:cs="Helvetica"/>
+          <w:kern w:val="0"/>
+          <w:szCs w:val="34"/>
+        </w:rPr>
+        <w:t>what you see when you in storyboard is different from running time. You need to complete the autoLayout of your part.</w:t>
+      </w:r>
+    </w:p>
+    <w:p>
+      <w:pPr>
+        <w:widowControl/>
+        <w:autoSpaceDE w:val="0"/>
+        <w:autoSpaceDN w:val="0"/>
+        <w:adjustRightInd w:val="0"/>
+        <w:jc w:val="left"/>
+        <w:rPr>
+          <w:rFonts w:ascii="Helvetica" w:hAnsi="Helvetica" w:cs="Helvetica"/>
+          <w:kern w:val="0"/>
+          <w:szCs w:val="34"/>
+        </w:rPr>
+      </w:pPr>
+    </w:p>
+    <w:p>
+      <w:pPr>
+        <w:widowControl/>
+        <w:autoSpaceDE w:val="0"/>
+        <w:autoSpaceDN w:val="0"/>
+        <w:adjustRightInd w:val="0"/>
+        <w:jc w:val="left"/>
+        <w:rPr>
+          <w:rFonts w:ascii="Helvetica" w:hAnsi="Helvetica" w:cs="Helvetica"/>
+          <w:kern w:val="0"/>
+          <w:szCs w:val="34"/>
+        </w:rPr>
+      </w:pPr>
+      <w:r>
+        <w:rPr>
+          <w:rFonts w:ascii="Helvetica" w:hAnsi="Helvetica" w:cs="Helvetica"/>
+          <w:kern w:val="0"/>
+          <w:szCs w:val="34"/>
+        </w:rPr>
+        <w:t>Make sure that you adhere to the MVC(see lecture1).</w:t>
       </w:r>
       <w:r>
         <w:rPr>
@@ -293,44 +241,26 @@
           <w:kern w:val="0"/>
           <w:szCs w:val="34"/>
         </w:rPr>
-        <w:t xml:space="preserve"> </w:t>
-      </w:r>
-      <w:r>
-        <w:rPr>
-          <w:rFonts w:ascii="Helvetica" w:hAnsi="Helvetica" w:cs="Helvetica"/>
-          <w:kern w:val="0"/>
-          <w:szCs w:val="34"/>
-        </w:rPr>
-        <w:t xml:space="preserve">what you see when you in storyboard is different from running time. You need to complete the </w:t>
-      </w:r>
-      <w:proofErr w:type="spellStart"/>
-      <w:r>
-        <w:rPr>
-          <w:rFonts w:ascii="Helvetica" w:hAnsi="Helvetica" w:cs="Helvetica"/>
-          <w:kern w:val="0"/>
-          <w:szCs w:val="34"/>
-        </w:rPr>
-        <w:t>autoLayout</w:t>
-      </w:r>
-      <w:proofErr w:type="spellEnd"/>
-      <w:r>
-        <w:rPr>
-          <w:rFonts w:ascii="Helvetica" w:hAnsi="Helvetica" w:cs="Helvetica"/>
-          <w:kern w:val="0"/>
-          <w:szCs w:val="34"/>
-        </w:rPr>
-        <w:t xml:space="preserve"> of your part.</w:t>
-      </w:r>
-    </w:p>
-    <w:p>
-      <w:pPr>
-        <w:widowControl/>
-        <w:autoSpaceDE w:val="0"/>
-        <w:autoSpaceDN w:val="0"/>
-        <w:adjustRightInd w:val="0"/>
-        <w:jc w:val="left"/>
-        <w:rPr>
-          <w:rFonts w:ascii="Helvetica" w:hAnsi="Helvetica" w:cs="Helvetica" w:hint="eastAsia"/>
+        <w:t xml:space="preserve"> W</w:t>
+      </w:r>
+      <w:r>
+        <w:rPr>
+          <w:rFonts w:ascii="Helvetica" w:hAnsi="Helvetica" w:cs="Helvetica"/>
+          <w:kern w:val="0"/>
+          <w:szCs w:val="34"/>
+        </w:rPr>
+        <w:t>hich means all the manipulation of data is done by using data model functions, if you don’t find the function you want in data model, then add some you self. But make sure the function you add is generic, not just for some particular use.</w:t>
+      </w:r>
+    </w:p>
+    <w:p>
+      <w:pPr>
+        <w:widowControl/>
+        <w:autoSpaceDE w:val="0"/>
+        <w:autoSpaceDN w:val="0"/>
+        <w:adjustRightInd w:val="0"/>
+        <w:jc w:val="left"/>
+        <w:rPr>
+          <w:rFonts w:ascii="Helvetica" w:hAnsi="Helvetica" w:cs="Helvetica"/>
           <w:kern w:val="0"/>
           <w:szCs w:val="34"/>
         </w:rPr>
@@ -357,50 +287,23 @@
           <w:kern w:val="0"/>
           <w:szCs w:val="34"/>
         </w:rPr>
-        <w:t xml:space="preserve">Modify you own branch of </w:t>
-      </w:r>
-      <w:proofErr w:type="spellStart"/>
-      <w:r>
+        <w:t>Modify you own branch of github. Never Never change the master branch without contacting other guys.</w:t>
+      </w:r>
+    </w:p>
+    <w:p>
+      <w:pPr>
+        <w:widowControl/>
+        <w:autoSpaceDE w:val="0"/>
+        <w:autoSpaceDN w:val="0"/>
+        <w:adjustRightInd w:val="0"/>
+        <w:jc w:val="left"/>
         <w:rPr>
           <w:rFonts w:ascii="Helvetica" w:hAnsi="Helvetica" w:cs="Helvetica"/>
           <w:b/>
           <w:kern w:val="0"/>
           <w:szCs w:val="34"/>
         </w:rPr>
-        <w:t>github</w:t>
-      </w:r>
-      <w:proofErr w:type="spellEnd"/>
-      <w:r>
-        <w:rPr>
-          <w:rFonts w:ascii="Helvetica" w:hAnsi="Helvetica" w:cs="Helvetica"/>
-          <w:b/>
-          <w:kern w:val="0"/>
-          <w:szCs w:val="34"/>
-        </w:rPr>
-        <w:t xml:space="preserve">. Never </w:t>
-      </w:r>
-      <w:proofErr w:type="spellStart"/>
-      <w:proofErr w:type="gramStart"/>
-      <w:r>
-        <w:rPr>
-          <w:rFonts w:ascii="Helvetica" w:hAnsi="Helvetica" w:cs="Helvetica"/>
-          <w:b/>
-          <w:kern w:val="0"/>
-          <w:szCs w:val="34"/>
-        </w:rPr>
-        <w:t>Never</w:t>
-      </w:r>
-      <w:proofErr w:type="spellEnd"/>
-      <w:proofErr w:type="gramEnd"/>
-      <w:r>
-        <w:rPr>
-          <w:rFonts w:ascii="Helvetica" w:hAnsi="Helvetica" w:cs="Helvetica"/>
-          <w:b/>
-          <w:kern w:val="0"/>
-          <w:szCs w:val="34"/>
-        </w:rPr>
-        <w:t xml:space="preserve"> change the master branch without contacting other guys.</w:t>
-      </w:r>
+      </w:pPr>
     </w:p>
     <w:p>
       <w:pPr>
@@ -582,41 +485,13 @@
           <w:szCs w:val="34"/>
         </w:rPr>
       </w:pPr>
-      <w:proofErr w:type="spellStart"/>
-      <w:r>
-        <w:rPr>
-          <w:rFonts w:ascii="Helvetica" w:hAnsi="Helvetica" w:cs="Helvetica"/>
-          <w:kern w:val="0"/>
-          <w:szCs w:val="34"/>
-        </w:rPr>
-        <w:t>MNuser</w:t>
-      </w:r>
-      <w:proofErr w:type="spellEnd"/>
-      <w:r>
-        <w:rPr>
-          <w:rFonts w:ascii="Helvetica" w:hAnsi="Helvetica" w:cs="Helvetica"/>
-          <w:kern w:val="0"/>
-          <w:szCs w:val="34"/>
-        </w:rPr>
-        <w:t xml:space="preserve">: this is the data model of the user. We distinguish primary user and assistant user by the property </w:t>
-      </w:r>
-      <w:proofErr w:type="spellStart"/>
-      <w:r>
-        <w:rPr>
-          <w:rFonts w:ascii="Helvetica" w:hAnsi="Helvetica" w:cs="Helvetica"/>
-          <w:kern w:val="0"/>
-          <w:szCs w:val="34"/>
-        </w:rPr>
-        <w:t>userType</w:t>
-      </w:r>
-      <w:proofErr w:type="spellEnd"/>
-      <w:r>
-        <w:rPr>
-          <w:rFonts w:ascii="Helvetica" w:hAnsi="Helvetica" w:cs="Helvetica"/>
-          <w:kern w:val="0"/>
-          <w:szCs w:val="34"/>
-        </w:rPr>
-        <w:t>. And for this version we just assume that a primary user is only paired with one assistant user.</w:t>
+      <w:r>
+        <w:rPr>
+          <w:rFonts w:ascii="Helvetica" w:hAnsi="Helvetica" w:cs="Helvetica"/>
+          <w:kern w:val="0"/>
+          <w:szCs w:val="34"/>
+        </w:rPr>
+        <w:t>MNuser: this is the data model of the user. We distinguish primary user and assistant user by the property userType. And for this version we just assume that a primary user is only paired with one assistant user.</w:t>
       </w:r>
     </w:p>
     <w:p>
@@ -634,23 +509,13 @@
           <w:szCs w:val="34"/>
         </w:rPr>
       </w:pPr>
-      <w:proofErr w:type="gramStart"/>
-      <w:r>
-        <w:rPr>
-          <w:rFonts w:ascii="Helvetica" w:hAnsi="Helvetica" w:cs="Helvetica"/>
-          <w:kern w:val="0"/>
-          <w:szCs w:val="34"/>
-        </w:rPr>
-        <w:t>So for each user.</w:t>
-      </w:r>
-      <w:proofErr w:type="gramEnd"/>
-      <w:r>
-        <w:rPr>
-          <w:rFonts w:ascii="Helvetica" w:hAnsi="Helvetica" w:cs="Helvetica"/>
-          <w:kern w:val="0"/>
-          <w:szCs w:val="34"/>
-        </w:rPr>
-        <w:t xml:space="preserve"> No matter i</w:t>
+      <w:r>
+        <w:rPr>
+          <w:rFonts w:ascii="Helvetica" w:hAnsi="Helvetica" w:cs="Helvetica"/>
+          <w:kern w:val="0"/>
+          <w:szCs w:val="34"/>
+        </w:rPr>
+        <w:t>So for each user. No matter i</w:t>
       </w:r>
       <w:r>
         <w:rPr>
@@ -666,25 +531,7 @@
           <w:kern w:val="0"/>
           <w:szCs w:val="34"/>
         </w:rPr>
-        <w:t xml:space="preserve"> use his ID to fetch events from database, meanwhile, we use his paired user ID to fetch other events from database, these two </w:t>
-      </w:r>
-      <w:proofErr w:type="gramStart"/>
-      <w:r>
-        <w:rPr>
-          <w:rFonts w:ascii="Helvetica" w:hAnsi="Helvetica" w:cs="Helvetica"/>
-          <w:kern w:val="0"/>
-          <w:szCs w:val="34"/>
-        </w:rPr>
-        <w:t>part</w:t>
-      </w:r>
-      <w:proofErr w:type="gramEnd"/>
-      <w:r>
-        <w:rPr>
-          <w:rFonts w:ascii="Helvetica" w:hAnsi="Helvetica" w:cs="Helvetica"/>
-          <w:kern w:val="0"/>
-          <w:szCs w:val="34"/>
-        </w:rPr>
-        <w:t xml:space="preserve"> of events is the whole events witch associated with that user.</w:t>
+        <w:t xml:space="preserve"> use his ID to fetch events from database, meanwhile, we use his paired user ID to fetch other events from database, these two part of events is the whole events witch associated with that user.</w:t>
       </w:r>
     </w:p>
     <w:p>
@@ -724,7 +571,6 @@
         </w:rPr>
         <w:t xml:space="preserve">2. </w:t>
       </w:r>
-      <w:proofErr w:type="spellStart"/>
       <w:r>
         <w:rPr>
           <w:rFonts w:ascii="Helvetica" w:hAnsi="Helvetica" w:cs="Helvetica" w:hint="eastAsia"/>
@@ -741,7 +587,6 @@
         </w:rPr>
         <w:t>Event</w:t>
       </w:r>
-      <w:proofErr w:type="spellEnd"/>
       <w:r>
         <w:rPr>
           <w:rFonts w:ascii="Helvetica" w:hAnsi="Helvetica" w:cs="Helvetica"/>
@@ -758,41 +603,13 @@
         </w:rPr>
         <w:t xml:space="preserve"> </w:t>
       </w:r>
-      <w:proofErr w:type="gramStart"/>
-      <w:r>
-        <w:rPr>
-          <w:rFonts w:ascii="Helvetica" w:hAnsi="Helvetica" w:cs="Helvetica"/>
-          <w:kern w:val="0"/>
-          <w:szCs w:val="34"/>
-        </w:rPr>
-        <w:t>the</w:t>
-      </w:r>
-      <w:proofErr w:type="gramEnd"/>
-      <w:r>
-        <w:rPr>
-          <w:rFonts w:ascii="Helvetica" w:hAnsi="Helvetica" w:cs="Helvetica"/>
-          <w:kern w:val="0"/>
-          <w:szCs w:val="34"/>
-        </w:rPr>
-        <w:t xml:space="preserve"> event has it </w:t>
-      </w:r>
-      <w:proofErr w:type="spellStart"/>
-      <w:r>
-        <w:rPr>
-          <w:rFonts w:ascii="Helvetica" w:hAnsi="Helvetica" w:cs="Helvetica"/>
-          <w:kern w:val="0"/>
-          <w:szCs w:val="34"/>
-        </w:rPr>
-        <w:t>creatorID</w:t>
-      </w:r>
-      <w:proofErr w:type="spellEnd"/>
-      <w:r>
-        <w:rPr>
-          <w:rFonts w:ascii="Helvetica" w:hAnsi="Helvetica" w:cs="Helvetica"/>
-          <w:kern w:val="0"/>
-          <w:szCs w:val="34"/>
-        </w:rPr>
-        <w:t xml:space="preserve"> and </w:t>
+      <w:r>
+        <w:rPr>
+          <w:rFonts w:ascii="Helvetica" w:hAnsi="Helvetica" w:cs="Helvetica"/>
+          <w:kern w:val="0"/>
+          <w:szCs w:val="34"/>
+        </w:rPr>
+        <w:t xml:space="preserve">the event has it creatorID and </w:t>
       </w:r>
       <w:r>
         <w:rPr>
@@ -802,23 +619,13 @@
         </w:rPr>
         <w:t xml:space="preserve"> </w:t>
       </w:r>
-      <w:proofErr w:type="spellStart"/>
-      <w:r>
-        <w:rPr>
-          <w:rFonts w:ascii="Helvetica" w:hAnsi="Helvetica" w:cs="Helvetica"/>
-          <w:kern w:val="0"/>
-          <w:szCs w:val="34"/>
-        </w:rPr>
-        <w:t>createDate</w:t>
-      </w:r>
-      <w:proofErr w:type="spellEnd"/>
-      <w:r>
-        <w:rPr>
-          <w:rFonts w:ascii="Helvetica" w:hAnsi="Helvetica" w:cs="Helvetica"/>
-          <w:kern w:val="0"/>
-          <w:szCs w:val="34"/>
-        </w:rPr>
-        <w:t>, using this two properties we can find a particular event from the database.</w:t>
+      <w:r>
+        <w:rPr>
+          <w:rFonts w:ascii="Helvetica" w:hAnsi="Helvetica" w:cs="Helvetica"/>
+          <w:kern w:val="0"/>
+          <w:szCs w:val="34"/>
+        </w:rPr>
+        <w:t>createDate, using this two properties we can find a particular event from the database.</w:t>
       </w:r>
     </w:p>
     <w:p>
@@ -854,41 +661,13 @@
           <w:szCs w:val="34"/>
         </w:rPr>
       </w:pPr>
-      <w:proofErr w:type="spellStart"/>
-      <w:r>
-        <w:rPr>
-          <w:rFonts w:ascii="Helvetica" w:hAnsi="Helvetica" w:cs="Helvetica"/>
-          <w:kern w:val="0"/>
-          <w:szCs w:val="34"/>
-        </w:rPr>
-        <w:t>MNEventlist</w:t>
-      </w:r>
-      <w:proofErr w:type="spellEnd"/>
-      <w:r>
-        <w:rPr>
-          <w:rFonts w:ascii="Helvetica" w:hAnsi="Helvetica" w:cs="Helvetica"/>
-          <w:kern w:val="0"/>
-          <w:szCs w:val="34"/>
-        </w:rPr>
-        <w:t xml:space="preserve">: basically this is </w:t>
-      </w:r>
-      <w:proofErr w:type="gramStart"/>
-      <w:r>
-        <w:rPr>
-          <w:rFonts w:ascii="Helvetica" w:hAnsi="Helvetica" w:cs="Helvetica"/>
-          <w:kern w:val="0"/>
-          <w:szCs w:val="34"/>
-        </w:rPr>
-        <w:t>a</w:t>
-      </w:r>
-      <w:proofErr w:type="gramEnd"/>
-      <w:r>
-        <w:rPr>
-          <w:rFonts w:ascii="Helvetica" w:hAnsi="Helvetica" w:cs="Helvetica"/>
-          <w:kern w:val="0"/>
-          <w:szCs w:val="34"/>
-        </w:rPr>
-        <w:t xml:space="preserve"> encap</w:t>
+      <w:r>
+        <w:rPr>
+          <w:rFonts w:ascii="Helvetica" w:hAnsi="Helvetica" w:cs="Helvetica"/>
+          <w:kern w:val="0"/>
+          <w:szCs w:val="34"/>
+        </w:rPr>
+        <w:t>MNEventlist: basically this is a encap</w:t>
       </w:r>
       <w:r>
         <w:rPr>
@@ -904,166 +683,36 @@
           <w:kern w:val="0"/>
           <w:szCs w:val="34"/>
         </w:rPr>
-        <w:t xml:space="preserve">of </w:t>
-      </w:r>
-      <w:proofErr w:type="spellStart"/>
-      <w:r>
-        <w:rPr>
-          <w:rFonts w:ascii="Helvetica" w:hAnsi="Helvetica" w:cs="Helvetica"/>
-          <w:kern w:val="0"/>
-          <w:szCs w:val="34"/>
-        </w:rPr>
-        <w:t>NSMutableArray</w:t>
-      </w:r>
-      <w:proofErr w:type="spellEnd"/>
-      <w:r>
-        <w:rPr>
-          <w:rFonts w:ascii="Helvetica" w:hAnsi="Helvetica" w:cs="Helvetica"/>
-          <w:kern w:val="0"/>
-          <w:szCs w:val="34"/>
-        </w:rPr>
-        <w:t xml:space="preserve">. This array stores </w:t>
-      </w:r>
-      <w:proofErr w:type="gramStart"/>
-      <w:r>
-        <w:rPr>
-          <w:rFonts w:ascii="Helvetica" w:hAnsi="Helvetica" w:cs="Helvetica"/>
-          <w:kern w:val="0"/>
-          <w:szCs w:val="34"/>
-        </w:rPr>
-        <w:t>all the</w:t>
-      </w:r>
-      <w:proofErr w:type="gramEnd"/>
-      <w:r>
-        <w:rPr>
-          <w:rFonts w:ascii="Helvetica" w:hAnsi="Helvetica" w:cs="Helvetica"/>
-          <w:kern w:val="0"/>
-          <w:szCs w:val="34"/>
-        </w:rPr>
-        <w:t xml:space="preserve"> event. I provide two </w:t>
-      </w:r>
-      <w:proofErr w:type="spellStart"/>
-      <w:r>
-        <w:rPr>
-          <w:rFonts w:ascii="Helvetica" w:hAnsi="Helvetica" w:cs="Helvetica"/>
-          <w:kern w:val="0"/>
-          <w:szCs w:val="34"/>
-        </w:rPr>
-        <w:t>initwith</w:t>
-      </w:r>
-      <w:proofErr w:type="spellEnd"/>
-      <w:r>
-        <w:rPr>
-          <w:rFonts w:ascii="Helvetica" w:hAnsi="Helvetica" w:cs="Helvetica"/>
-          <w:kern w:val="0"/>
-          <w:szCs w:val="34"/>
-        </w:rPr>
-        <w:t xml:space="preserve"> function to </w:t>
-      </w:r>
-      <w:proofErr w:type="gramStart"/>
-      <w:r>
-        <w:rPr>
-          <w:rFonts w:ascii="Helvetica" w:hAnsi="Helvetica" w:cs="Helvetica"/>
-          <w:kern w:val="0"/>
-          <w:szCs w:val="34"/>
-        </w:rPr>
-        <w:t>you(</w:t>
-      </w:r>
-      <w:proofErr w:type="gramEnd"/>
-      <w:r>
-        <w:rPr>
-          <w:rFonts w:ascii="Helvetica" w:hAnsi="Helvetica" w:cs="Helvetica"/>
-          <w:kern w:val="0"/>
-          <w:szCs w:val="34"/>
-        </w:rPr>
-        <w:t xml:space="preserve">one for the future events another one for the past events ). And in the header file, you can see some function </w:t>
-      </w:r>
-      <w:proofErr w:type="gramStart"/>
-      <w:r>
-        <w:rPr>
-          <w:rFonts w:ascii="Helvetica" w:hAnsi="Helvetica" w:cs="Helvetica"/>
-          <w:kern w:val="0"/>
-          <w:szCs w:val="34"/>
-        </w:rPr>
-        <w:t>declaration,</w:t>
-      </w:r>
-      <w:proofErr w:type="gramEnd"/>
-      <w:r>
-        <w:rPr>
-          <w:rFonts w:ascii="Helvetica" w:hAnsi="Helvetica" w:cs="Helvetica"/>
-          <w:kern w:val="0"/>
-          <w:szCs w:val="34"/>
-        </w:rPr>
-        <w:t xml:space="preserve"> this is the public functions you can use.</w:t>
-      </w:r>
-    </w:p>
-    <w:p>
-      <w:pPr>
-        <w:widowControl/>
-        <w:autoSpaceDE w:val="0"/>
-        <w:autoSpaceDN w:val="0"/>
-        <w:adjustRightInd w:val="0"/>
-        <w:jc w:val="left"/>
-        <w:rPr>
-          <w:rFonts w:ascii="Helvetica" w:hAnsi="Helvetica" w:cs="Helvetica"/>
-          <w:kern w:val="0"/>
-          <w:szCs w:val="34"/>
-        </w:rPr>
-      </w:pPr>
-    </w:p>
-    <w:p>
-      <w:pPr>
-        <w:widowControl/>
-        <w:autoSpaceDE w:val="0"/>
-        <w:autoSpaceDN w:val="0"/>
-        <w:adjustRightInd w:val="0"/>
-        <w:jc w:val="left"/>
-        <w:rPr>
-          <w:rFonts w:ascii="Helvetica" w:hAnsi="Helvetica" w:cs="Helvetica"/>
-          <w:kern w:val="0"/>
-          <w:szCs w:val="34"/>
-        </w:rPr>
-      </w:pPr>
-    </w:p>
-    <w:p>
-      <w:pPr>
-        <w:widowControl/>
-        <w:autoSpaceDE w:val="0"/>
-        <w:autoSpaceDN w:val="0"/>
-        <w:adjustRightInd w:val="0"/>
-        <w:jc w:val="left"/>
-        <w:rPr>
-          <w:rFonts w:ascii="Helvetica" w:hAnsi="Helvetica" w:cs="Helvetica"/>
-          <w:kern w:val="0"/>
-          <w:szCs w:val="34"/>
-        </w:rPr>
-      </w:pPr>
-      <w:r>
-        <w:rPr>
-          <w:rFonts w:ascii="Helvetica" w:hAnsi="Helvetica" w:cs="Helvetica"/>
-          <w:kern w:val="0"/>
-          <w:szCs w:val="34"/>
-        </w:rPr>
-        <w:t xml:space="preserve">Make sure that you adhere to the </w:t>
-      </w:r>
-      <w:proofErr w:type="gramStart"/>
-      <w:r>
-        <w:rPr>
-          <w:rFonts w:ascii="Helvetica" w:hAnsi="Helvetica" w:cs="Helvetica"/>
-          <w:kern w:val="0"/>
-          <w:szCs w:val="34"/>
-        </w:rPr>
-        <w:t>MVC(</w:t>
-      </w:r>
-      <w:proofErr w:type="gramEnd"/>
-      <w:r>
-        <w:rPr>
-          <w:rFonts w:ascii="Helvetica" w:hAnsi="Helvetica" w:cs="Helvetica"/>
-          <w:kern w:val="0"/>
-          <w:szCs w:val="34"/>
-        </w:rPr>
-        <w:t>see lecture1).</w:t>
-      </w:r>
+        <w:t>of NSMutableArray. This array stores all the event. I provide two initwith function to you(one for the future events another one for the past events ). And in the header file, you can see some function declaration, this is the public functions you can use.</w:t>
+      </w:r>
+    </w:p>
+    <w:p>
+      <w:pPr>
+        <w:widowControl/>
+        <w:autoSpaceDE w:val="0"/>
+        <w:autoSpaceDN w:val="0"/>
+        <w:adjustRightInd w:val="0"/>
+        <w:jc w:val="left"/>
+        <w:rPr>
+          <w:rFonts w:ascii="Helvetica" w:hAnsi="Helvetica" w:cs="Helvetica"/>
+          <w:kern w:val="0"/>
+          <w:szCs w:val="34"/>
+        </w:rPr>
+      </w:pPr>
+    </w:p>
+    <w:p>
+      <w:pPr>
+        <w:widowControl/>
+        <w:autoSpaceDE w:val="0"/>
+        <w:autoSpaceDN w:val="0"/>
+        <w:adjustRightInd w:val="0"/>
+        <w:jc w:val="left"/>
+        <w:rPr>
+          <w:rFonts w:ascii="Helvetica" w:hAnsi="Helvetica" w:cs="Helvetica"/>
+          <w:kern w:val="0"/>
+          <w:szCs w:val="34"/>
+        </w:rPr>
+      </w:pPr>
     </w:p>
     <w:p>
       <w:pPr>
@@ -1280,33 +929,15 @@
           <w:kern w:val="0"/>
           <w:szCs w:val="34"/>
         </w:rPr>
-        <w:t xml:space="preserve">1. </w:t>
-      </w:r>
-      <w:proofErr w:type="gramStart"/>
-      <w:r>
-        <w:rPr>
-          <w:rFonts w:ascii="Helvetica" w:hAnsi="Helvetica" w:cs="Helvetica"/>
-          <w:kern w:val="0"/>
-          <w:szCs w:val="34"/>
-        </w:rPr>
-        <w:t>th</w:t>
-      </w:r>
-      <w:r>
-        <w:rPr>
-          <w:rFonts w:ascii="Helvetica" w:hAnsi="Helvetica" w:cs="Helvetica"/>
-          <w:kern w:val="0"/>
-          <w:szCs w:val="34"/>
-        </w:rPr>
-        <w:t>e</w:t>
-      </w:r>
-      <w:proofErr w:type="gramEnd"/>
-      <w:r>
-        <w:rPr>
-          <w:rFonts w:ascii="Helvetica" w:hAnsi="Helvetica" w:cs="Helvetica"/>
-          <w:kern w:val="0"/>
-          <w:szCs w:val="34"/>
-        </w:rPr>
-        <w:t xml:space="preserve"> codes with the comment  </w:t>
+        <w:t>1. th</w:t>
+      </w:r>
+      <w:r>
+        <w:rPr>
+          <w:rFonts w:ascii="Helvetica" w:hAnsi="Helvetica" w:cs="Helvetica"/>
+          <w:kern w:val="0"/>
+          <w:szCs w:val="34"/>
+        </w:rPr>
+        <w:t>e codes with the comment  </w:t>
       </w:r>
       <w:r>
         <w:rPr>
@@ -1332,43 +963,7 @@
           <w:kern w:val="0"/>
           <w:szCs w:val="34"/>
         </w:rPr>
-        <w:t xml:space="preserve">Delete them when you code. All the important </w:t>
-      </w:r>
-      <w:proofErr w:type="spellStart"/>
-      <w:r>
-        <w:rPr>
-          <w:rFonts w:ascii="Helvetica" w:hAnsi="Helvetica" w:cs="Helvetica"/>
-          <w:kern w:val="0"/>
-          <w:szCs w:val="34"/>
-        </w:rPr>
-        <w:t>ios</w:t>
-      </w:r>
-      <w:proofErr w:type="spellEnd"/>
-      <w:r>
-        <w:rPr>
-          <w:rFonts w:ascii="Helvetica" w:hAnsi="Helvetica" w:cs="Helvetica"/>
-          <w:kern w:val="0"/>
-          <w:szCs w:val="34"/>
-        </w:rPr>
-        <w:t xml:space="preserve"> method is included in the demo code, </w:t>
-      </w:r>
-      <w:proofErr w:type="gramStart"/>
-      <w:r>
-        <w:rPr>
-          <w:rFonts w:ascii="Helvetica" w:hAnsi="Helvetica" w:cs="Helvetica"/>
-          <w:kern w:val="0"/>
-          <w:szCs w:val="34"/>
-        </w:rPr>
-        <w:t>And</w:t>
-      </w:r>
-      <w:proofErr w:type="gramEnd"/>
-      <w:r>
-        <w:rPr>
-          <w:rFonts w:ascii="Helvetica" w:hAnsi="Helvetica" w:cs="Helvetica"/>
-          <w:kern w:val="0"/>
-          <w:szCs w:val="34"/>
-        </w:rPr>
-        <w:t xml:space="preserve"> you can imitate them to do the detail job. </w:t>
+        <w:t xml:space="preserve">Delete them when you code. All the important ios method is included in the demo code, And you can imitate them to do the detail job. </w:t>
       </w:r>
       <w:r>
         <w:rPr>
@@ -1451,8 +1046,6 @@
         </w:rPr>
         <w:t>- (</w:t>
       </w:r>
-      <w:proofErr w:type="spellStart"/>
-      <w:proofErr w:type="gramStart"/>
       <w:r>
         <w:rPr>
           <w:rFonts w:ascii="Menlo Regular" w:hAnsi="Menlo Regular" w:cs="Menlo Regular"/>
@@ -1463,39 +1056,15 @@
         </w:rPr>
         <w:t>IBAction</w:t>
       </w:r>
-      <w:proofErr w:type="spellEnd"/>
-      <w:r>
-        <w:rPr>
-          <w:rFonts w:ascii="Menlo Regular" w:hAnsi="Menlo Regular" w:cs="Menlo Regular"/>
-          <w:color w:val="000000"/>
-          <w:kern w:val="0"/>
-          <w:sz w:val="22"/>
-          <w:szCs w:val="32"/>
-        </w:rPr>
-        <w:t>)</w:t>
-      </w:r>
-      <w:proofErr w:type="spellStart"/>
-      <w:r>
-        <w:rPr>
-          <w:rFonts w:ascii="Menlo Regular" w:hAnsi="Menlo Regular" w:cs="Menlo Regular"/>
-          <w:color w:val="000000"/>
-          <w:kern w:val="0"/>
-          <w:sz w:val="22"/>
-          <w:szCs w:val="32"/>
-        </w:rPr>
-        <w:t>logInButton</w:t>
-      </w:r>
-      <w:proofErr w:type="spellEnd"/>
-      <w:proofErr w:type="gramEnd"/>
-      <w:r>
-        <w:rPr>
-          <w:rFonts w:ascii="Menlo Regular" w:hAnsi="Menlo Regular" w:cs="Menlo Regular"/>
-          <w:color w:val="000000"/>
-          <w:kern w:val="0"/>
-          <w:sz w:val="22"/>
-          <w:szCs w:val="32"/>
-        </w:rPr>
-        <w:t>:(</w:t>
+      <w:r>
+        <w:rPr>
+          <w:rFonts w:ascii="Menlo Regular" w:hAnsi="Menlo Regular" w:cs="Menlo Regular"/>
+          <w:color w:val="000000"/>
+          <w:kern w:val="0"/>
+          <w:sz w:val="22"/>
+          <w:szCs w:val="32"/>
+        </w:rPr>
+        <w:t>)logInButton:(</w:t>
       </w:r>
       <w:r>
         <w:rPr>
@@ -1622,29 +1191,7 @@
           <w:sz w:val="22"/>
           <w:szCs w:val="32"/>
         </w:rPr>
-        <w:t xml:space="preserve">//get the username and pin from database, if match </w:t>
-      </w:r>
-      <w:proofErr w:type="spellStart"/>
-      <w:r>
-        <w:rPr>
-          <w:rFonts w:ascii="Menlo Regular" w:hAnsi="Menlo Regular" w:cs="Menlo Regular"/>
-          <w:color w:val="008000"/>
-          <w:kern w:val="0"/>
-          <w:sz w:val="22"/>
-          <w:szCs w:val="32"/>
-        </w:rPr>
-        <w:t>performsegue</w:t>
-      </w:r>
-      <w:proofErr w:type="spellEnd"/>
-      <w:r>
-        <w:rPr>
-          <w:rFonts w:ascii="Menlo Regular" w:hAnsi="Menlo Regular" w:cs="Menlo Regular"/>
-          <w:color w:val="008000"/>
-          <w:kern w:val="0"/>
-          <w:sz w:val="22"/>
-          <w:szCs w:val="32"/>
-        </w:rPr>
-        <w:t>, or give user some alert.</w:t>
+        <w:t>//get the username and pin from database, if match performsegue, or give user some alert.</w:t>
       </w:r>
     </w:p>
     <w:p>
@@ -1675,7 +1222,6 @@
         </w:rPr>
         <w:t xml:space="preserve">    </w:t>
       </w:r>
-      <w:proofErr w:type="gramStart"/>
       <w:r>
         <w:rPr>
           <w:rFonts w:ascii="Menlo Regular" w:hAnsi="Menlo Regular" w:cs="Menlo Regular"/>
@@ -1686,7 +1232,6 @@
         </w:rPr>
         <w:t>if</w:t>
       </w:r>
-      <w:proofErr w:type="gramEnd"/>
       <w:r>
         <w:rPr>
           <w:rFonts w:ascii="Menlo Regular" w:hAnsi="Menlo Regular" w:cs="Menlo Regular"/>
@@ -1697,7 +1242,6 @@
         </w:rPr>
         <w:t>([</w:t>
       </w:r>
-      <w:proofErr w:type="spellStart"/>
       <w:r>
         <w:rPr>
           <w:rFonts w:ascii="Menlo Regular" w:hAnsi="Menlo Regular" w:cs="Menlo Regular"/>
@@ -1748,7 +1292,6 @@
         </w:rPr>
         <w:t>text</w:t>
       </w:r>
-      <w:proofErr w:type="spellEnd"/>
       <w:r>
         <w:rPr>
           <w:rFonts w:ascii="Menlo Regular" w:hAnsi="Menlo Regular" w:cs="Menlo Regular"/>
@@ -1759,7 +1302,6 @@
         </w:rPr>
         <w:t xml:space="preserve"> </w:t>
       </w:r>
-      <w:proofErr w:type="spellStart"/>
       <w:r>
         <w:rPr>
           <w:rFonts w:ascii="Menlo Regular" w:hAnsi="Menlo Regular" w:cs="Menlo Regular"/>
@@ -1770,7 +1312,6 @@
         </w:rPr>
         <w:t>isEqualToString</w:t>
       </w:r>
-      <w:proofErr w:type="spellEnd"/>
       <w:r>
         <w:rPr>
           <w:rFonts w:ascii="Menlo Regular" w:hAnsi="Menlo Regular" w:cs="Menlo Regular"/>
@@ -1830,7 +1371,6 @@
         </w:rPr>
         <w:t xml:space="preserve">        [</w:t>
       </w:r>
-      <w:proofErr w:type="gramStart"/>
       <w:r>
         <w:rPr>
           <w:rFonts w:ascii="Menlo Regular" w:hAnsi="Menlo Regular" w:cs="Menlo Regular"/>
@@ -1841,7 +1381,6 @@
         </w:rPr>
         <w:t>self</w:t>
       </w:r>
-      <w:proofErr w:type="gramEnd"/>
       <w:r>
         <w:rPr>
           <w:rFonts w:ascii="Menlo Regular" w:hAnsi="Menlo Regular" w:cs="Menlo Regular"/>
@@ -1852,7 +1391,6 @@
         </w:rPr>
         <w:t xml:space="preserve"> </w:t>
       </w:r>
-      <w:proofErr w:type="spellStart"/>
       <w:r>
         <w:rPr>
           <w:rFonts w:ascii="Menlo Regular" w:hAnsi="Menlo Regular" w:cs="Menlo Regular"/>
@@ -1863,7 +1401,6 @@
         </w:rPr>
         <w:t>performSegueWithIdentifier</w:t>
       </w:r>
-      <w:proofErr w:type="spellEnd"/>
       <w:r>
         <w:rPr>
           <w:rFonts w:ascii="Menlo Regular" w:hAnsi="Menlo Regular" w:cs="Menlo Regular"/>
@@ -1882,29 +1419,7 @@
           <w:sz w:val="22"/>
           <w:szCs w:val="32"/>
         </w:rPr>
-        <w:t>@"</w:t>
-      </w:r>
-      <w:proofErr w:type="spellStart"/>
-      <w:r>
-        <w:rPr>
-          <w:rFonts w:ascii="Menlo Regular" w:hAnsi="Menlo Regular" w:cs="Menlo Regular"/>
-          <w:color w:val="A31515"/>
-          <w:kern w:val="0"/>
-          <w:sz w:val="22"/>
-          <w:szCs w:val="32"/>
-        </w:rPr>
-        <w:t>logIn</w:t>
-      </w:r>
-      <w:proofErr w:type="spellEnd"/>
-      <w:r>
-        <w:rPr>
-          <w:rFonts w:ascii="Menlo Regular" w:hAnsi="Menlo Regular" w:cs="Menlo Regular"/>
-          <w:color w:val="A31515"/>
-          <w:kern w:val="0"/>
-          <w:sz w:val="22"/>
-          <w:szCs w:val="32"/>
-        </w:rPr>
-        <w:t>"</w:t>
+        <w:t>@"logIn"</w:t>
       </w:r>
       <w:r>
         <w:rPr>
@@ -1916,7 +1431,6 @@
         </w:rPr>
         <w:t xml:space="preserve"> </w:t>
       </w:r>
-      <w:proofErr w:type="spellStart"/>
       <w:r>
         <w:rPr>
           <w:rFonts w:ascii="Menlo Regular" w:hAnsi="Menlo Regular" w:cs="Menlo Regular"/>
@@ -1947,7 +1461,6 @@
         </w:rPr>
         <w:t>self</w:t>
       </w:r>
-      <w:proofErr w:type="spellEnd"/>
       <w:r>
         <w:rPr>
           <w:rFonts w:ascii="Menlo Regular" w:hAnsi="Menlo Regular" w:cs="Menlo Regular"/>
@@ -1987,7 +1500,6 @@
         </w:rPr>
         <w:t xml:space="preserve">    </w:t>
       </w:r>
-      <w:proofErr w:type="gramStart"/>
       <w:r>
         <w:rPr>
           <w:rFonts w:ascii="Menlo Regular" w:hAnsi="Menlo Regular" w:cs="Menlo Regular"/>
@@ -1998,7 +1510,6 @@
         </w:rPr>
         <w:t>else</w:t>
       </w:r>
-      <w:proofErr w:type="gramEnd"/>
     </w:p>
     <w:p>
       <w:pPr>
@@ -2057,7 +1568,6 @@
         </w:rPr>
         <w:t xml:space="preserve">        </w:t>
       </w:r>
-      <w:proofErr w:type="spellStart"/>
       <w:r>
         <w:rPr>
           <w:rFonts w:ascii="Menlo Regular" w:hAnsi="Menlo Regular" w:cs="Menlo Regular"/>
@@ -2068,7 +1578,6 @@
         </w:rPr>
         <w:t>UIAlertView</w:t>
       </w:r>
-      <w:proofErr w:type="spellEnd"/>
       <w:r>
         <w:rPr>
           <w:rFonts w:ascii="Menlo Regular" w:hAnsi="Menlo Regular" w:cs="Menlo Regular"/>
@@ -2079,7 +1588,6 @@
         </w:rPr>
         <w:t xml:space="preserve"> *alert = [[</w:t>
       </w:r>
-      <w:proofErr w:type="spellStart"/>
       <w:r>
         <w:rPr>
           <w:rFonts w:ascii="Menlo Regular" w:hAnsi="Menlo Regular" w:cs="Menlo Regular"/>
@@ -2090,7 +1598,6 @@
         </w:rPr>
         <w:t>UIAlertView</w:t>
       </w:r>
-      <w:proofErr w:type="spellEnd"/>
       <w:r>
         <w:rPr>
           <w:rFonts w:ascii="Menlo Regular" w:hAnsi="Menlo Regular" w:cs="Menlo Regular"/>
@@ -2101,7 +1608,6 @@
         </w:rPr>
         <w:t xml:space="preserve"> </w:t>
       </w:r>
-      <w:proofErr w:type="spellStart"/>
       <w:r>
         <w:rPr>
           <w:rFonts w:ascii="Menlo Regular" w:hAnsi="Menlo Regular" w:cs="Menlo Regular"/>
@@ -2112,7 +1618,6 @@
         </w:rPr>
         <w:t>alloc</w:t>
       </w:r>
-      <w:proofErr w:type="spellEnd"/>
       <w:r>
         <w:rPr>
           <w:rFonts w:ascii="Menlo Regular" w:hAnsi="Menlo Regular" w:cs="Menlo Regular"/>
@@ -2152,8 +1657,6 @@
         </w:rPr>
         <w:t xml:space="preserve">                              </w:t>
       </w:r>
-      <w:proofErr w:type="spellStart"/>
-      <w:proofErr w:type="gramStart"/>
       <w:r>
         <w:rPr>
           <w:rFonts w:ascii="Menlo Regular" w:hAnsi="Menlo Regular" w:cs="Menlo Regular"/>
@@ -2164,8 +1667,6 @@
         </w:rPr>
         <w:t>initWithTitle</w:t>
       </w:r>
-      <w:proofErr w:type="spellEnd"/>
-      <w:proofErr w:type="gramEnd"/>
       <w:r>
         <w:rPr>
           <w:rFonts w:ascii="Menlo Regular" w:hAnsi="Menlo Regular" w:cs="Menlo Regular"/>
@@ -2215,7 +1716,6 @@
         </w:rPr>
         <w:t xml:space="preserve">                              </w:t>
       </w:r>
-      <w:proofErr w:type="gramStart"/>
       <w:r>
         <w:rPr>
           <w:rFonts w:ascii="Menlo Regular" w:hAnsi="Menlo Regular" w:cs="Menlo Regular"/>
@@ -2226,7 +1726,6 @@
         </w:rPr>
         <w:t>message</w:t>
       </w:r>
-      <w:proofErr w:type="gramEnd"/>
       <w:r>
         <w:rPr>
           <w:rFonts w:ascii="Menlo Regular" w:hAnsi="Menlo Regular" w:cs="Menlo Regular"/>
@@ -2276,8 +1775,6 @@
         </w:rPr>
         <w:t xml:space="preserve">                              </w:t>
       </w:r>
-      <w:proofErr w:type="spellStart"/>
-      <w:proofErr w:type="gramStart"/>
       <w:r>
         <w:rPr>
           <w:rFonts w:ascii="Menlo Regular" w:hAnsi="Menlo Regular" w:cs="Menlo Regular"/>
@@ -2308,8 +1805,6 @@
         </w:rPr>
         <w:t>nil</w:t>
       </w:r>
-      <w:proofErr w:type="spellEnd"/>
-      <w:proofErr w:type="gramEnd"/>
     </w:p>
     <w:p>
       <w:pPr>
@@ -2339,8 +1834,6 @@
         </w:rPr>
         <w:t xml:space="preserve">                              </w:t>
       </w:r>
-      <w:proofErr w:type="spellStart"/>
-      <w:proofErr w:type="gramStart"/>
       <w:r>
         <w:rPr>
           <w:rFonts w:ascii="Menlo Regular" w:hAnsi="Menlo Regular" w:cs="Menlo Regular"/>
@@ -2351,8 +1844,6 @@
         </w:rPr>
         <w:t>cancelButtonTitle</w:t>
       </w:r>
-      <w:proofErr w:type="spellEnd"/>
-      <w:proofErr w:type="gramEnd"/>
       <w:r>
         <w:rPr>
           <w:rFonts w:ascii="Menlo Regular" w:hAnsi="Menlo Regular" w:cs="Menlo Regular"/>
@@ -2402,8 +1893,6 @@
         </w:rPr>
         <w:t xml:space="preserve">                              </w:t>
       </w:r>
-      <w:proofErr w:type="spellStart"/>
-      <w:proofErr w:type="gramStart"/>
       <w:r>
         <w:rPr>
           <w:rFonts w:ascii="Menlo Regular" w:hAnsi="Menlo Regular" w:cs="Menlo Regular"/>
@@ -2434,8 +1923,6 @@
         </w:rPr>
         <w:t>nil</w:t>
       </w:r>
-      <w:proofErr w:type="spellEnd"/>
-      <w:proofErr w:type="gramEnd"/>
       <w:r>
         <w:rPr>
           <w:rFonts w:ascii="Menlo Regular" w:hAnsi="Menlo Regular" w:cs="Menlo Regular"/>
@@ -2473,29 +1960,7 @@
           <w:sz w:val="22"/>
           <w:szCs w:val="32"/>
         </w:rPr>
-        <w:t xml:space="preserve">        [</w:t>
-      </w:r>
-      <w:proofErr w:type="gramStart"/>
-      <w:r>
-        <w:rPr>
-          <w:rFonts w:ascii="Menlo Regular" w:hAnsi="Menlo Regular" w:cs="Menlo Regular"/>
-          <w:color w:val="000000"/>
-          <w:kern w:val="0"/>
-          <w:sz w:val="22"/>
-          <w:szCs w:val="32"/>
-        </w:rPr>
-        <w:t>alert</w:t>
-      </w:r>
-      <w:proofErr w:type="gramEnd"/>
-      <w:r>
-        <w:rPr>
-          <w:rFonts w:ascii="Menlo Regular" w:hAnsi="Menlo Regular" w:cs="Menlo Regular"/>
-          <w:color w:val="000000"/>
-          <w:kern w:val="0"/>
-          <w:sz w:val="22"/>
-          <w:szCs w:val="32"/>
-        </w:rPr>
-        <w:t xml:space="preserve"> </w:t>
+        <w:t xml:space="preserve">        [alert </w:t>
       </w:r>
       <w:r>
         <w:rPr>
@@ -2672,174 +2137,72 @@
           <w:szCs w:val="32"/>
         </w:rPr>
       </w:pPr>
-      <w:proofErr w:type="gramStart"/>
-      <w:r>
-        <w:rPr>
-          <w:rFonts w:ascii="Menlo Regular" w:hAnsi="Menlo Regular" w:cs="Menlo Regular"/>
-          <w:color w:val="000000"/>
-          <w:kern w:val="0"/>
-          <w:sz w:val="22"/>
-          <w:szCs w:val="32"/>
-        </w:rPr>
-        <w:t>in</w:t>
-      </w:r>
-      <w:proofErr w:type="gramEnd"/>
-      <w:r>
-        <w:rPr>
-          <w:rFonts w:ascii="Menlo Regular" w:hAnsi="Menlo Regular" w:cs="Menlo Regular"/>
-          <w:color w:val="000000"/>
-          <w:kern w:val="0"/>
-          <w:sz w:val="22"/>
-          <w:szCs w:val="32"/>
-        </w:rPr>
-        <w:t xml:space="preserve"> this function. I just compare the string of </w:t>
-      </w:r>
-      <w:proofErr w:type="spellStart"/>
-      <w:r>
-        <w:rPr>
-          <w:rFonts w:ascii="Menlo Regular" w:hAnsi="Menlo Regular" w:cs="Menlo Regular"/>
-          <w:color w:val="000000"/>
-          <w:kern w:val="0"/>
-          <w:sz w:val="22"/>
-          <w:szCs w:val="32"/>
-        </w:rPr>
-        <w:t>UserNameTextField</w:t>
-      </w:r>
-      <w:proofErr w:type="spellEnd"/>
-      <w:r>
-        <w:rPr>
-          <w:rFonts w:ascii="Menlo Regular" w:hAnsi="Menlo Regular" w:cs="Menlo Regular"/>
-          <w:color w:val="000000"/>
-          <w:kern w:val="0"/>
-          <w:sz w:val="22"/>
-          <w:szCs w:val="32"/>
-        </w:rPr>
-        <w:t xml:space="preserve"> with “hello”(just for test), if they equals, perform the </w:t>
-      </w:r>
-      <w:proofErr w:type="gramStart"/>
-      <w:r>
-        <w:rPr>
-          <w:rFonts w:ascii="Menlo Regular" w:hAnsi="Menlo Regular" w:cs="Menlo Regular"/>
-          <w:color w:val="000000"/>
-          <w:kern w:val="0"/>
-          <w:sz w:val="22"/>
-          <w:szCs w:val="32"/>
-        </w:rPr>
-        <w:t>segue,</w:t>
-      </w:r>
-      <w:proofErr w:type="gramEnd"/>
-      <w:r>
-        <w:rPr>
-          <w:rFonts w:ascii="Menlo Regular" w:hAnsi="Menlo Regular" w:cs="Menlo Regular"/>
-          <w:color w:val="000000"/>
-          <w:kern w:val="0"/>
-          <w:sz w:val="22"/>
-          <w:szCs w:val="32"/>
-        </w:rPr>
-        <w:t xml:space="preserve"> otherwise just generate an alert view to tell the user. What you need to do is to make a query to the database and check whether this is a valid user and password, if it is then you call </w:t>
-      </w:r>
-      <w:proofErr w:type="spellStart"/>
-      <w:r>
-        <w:rPr>
-          <w:rFonts w:ascii="Menlo Regular" w:hAnsi="Menlo Regular" w:cs="Menlo Regular"/>
-          <w:color w:val="000000"/>
-          <w:kern w:val="0"/>
-          <w:sz w:val="22"/>
-          <w:szCs w:val="32"/>
-        </w:rPr>
-        <w:t>performSeguewithIdentifier</w:t>
-      </w:r>
-      <w:proofErr w:type="spellEnd"/>
-      <w:r>
-        <w:rPr>
-          <w:rFonts w:ascii="Menlo Regular" w:hAnsi="Menlo Regular" w:cs="Menlo Regular"/>
-          <w:color w:val="000000"/>
-          <w:kern w:val="0"/>
-          <w:sz w:val="22"/>
-          <w:szCs w:val="32"/>
-        </w:rPr>
-        <w:t xml:space="preserve"> to segue to the </w:t>
-      </w:r>
-      <w:proofErr w:type="spellStart"/>
-      <w:r>
-        <w:rPr>
-          <w:rFonts w:ascii="Menlo Regular" w:hAnsi="Menlo Regular" w:cs="Menlo Regular"/>
-          <w:color w:val="000000"/>
-          <w:kern w:val="0"/>
-          <w:sz w:val="22"/>
-          <w:szCs w:val="32"/>
-        </w:rPr>
-        <w:t>mainMenu</w:t>
-      </w:r>
-      <w:proofErr w:type="spellEnd"/>
-      <w:r>
-        <w:rPr>
-          <w:rFonts w:ascii="Menlo Regular" w:hAnsi="Menlo Regular" w:cs="Menlo Regular"/>
-          <w:color w:val="000000"/>
-          <w:kern w:val="0"/>
-          <w:sz w:val="22"/>
-          <w:szCs w:val="32"/>
-        </w:rPr>
-        <w:t>, otherwise, give some alert to the user.</w:t>
-      </w:r>
-    </w:p>
-    <w:p>
-      <w:pPr>
-        <w:widowControl/>
-        <w:autoSpaceDE w:val="0"/>
-        <w:autoSpaceDN w:val="0"/>
-        <w:adjustRightInd w:val="0"/>
-        <w:jc w:val="left"/>
-        <w:rPr>
-          <w:rFonts w:ascii="Menlo Regular" w:hAnsi="Menlo Regular" w:cs="Menlo Regular"/>
-          <w:color w:val="000000"/>
-          <w:kern w:val="0"/>
-          <w:sz w:val="22"/>
-          <w:szCs w:val="32"/>
-        </w:rPr>
-      </w:pPr>
-    </w:p>
-    <w:p>
-      <w:pPr>
-        <w:widowControl/>
-        <w:autoSpaceDE w:val="0"/>
-        <w:autoSpaceDN w:val="0"/>
-        <w:adjustRightInd w:val="0"/>
-        <w:jc w:val="left"/>
-        <w:rPr>
-          <w:rFonts w:ascii="Menlo Regular" w:hAnsi="Menlo Regular" w:cs="Menlo Regular"/>
-          <w:color w:val="000000"/>
-          <w:kern w:val="0"/>
-          <w:sz w:val="22"/>
-          <w:szCs w:val="32"/>
-        </w:rPr>
-      </w:pPr>
-      <w:r>
-        <w:rPr>
-          <w:rFonts w:ascii="Menlo Regular" w:hAnsi="Menlo Regular" w:cs="Menlo Regular"/>
-          <w:color w:val="000000"/>
-          <w:kern w:val="0"/>
-          <w:sz w:val="22"/>
-          <w:szCs w:val="32"/>
-        </w:rPr>
-        <w:t xml:space="preserve">2. </w:t>
-      </w:r>
-      <w:proofErr w:type="gramStart"/>
-      <w:r>
-        <w:rPr>
-          <w:rFonts w:ascii="Menlo Regular" w:hAnsi="Menlo Regular" w:cs="Menlo Regular"/>
-          <w:color w:val="000000"/>
-          <w:kern w:val="0"/>
-          <w:sz w:val="22"/>
-          <w:szCs w:val="32"/>
-        </w:rPr>
-        <w:t>comment</w:t>
-      </w:r>
-      <w:proofErr w:type="gramEnd"/>
-      <w:r>
-        <w:rPr>
-          <w:rFonts w:ascii="Menlo Regular" w:hAnsi="Menlo Regular" w:cs="Menlo Regular"/>
-          <w:color w:val="000000"/>
+      <w:r>
+        <w:rPr>
+          <w:rFonts w:ascii="Menlo Regular" w:hAnsi="Menlo Regular" w:cs="Menlo Regular"/>
+          <w:color w:val="000000"/>
+          <w:kern w:val="0"/>
+          <w:sz w:val="22"/>
+          <w:szCs w:val="32"/>
+        </w:rPr>
+        <w:t>in this function. I just compare the string of UserNameTextField with “hello”(just for test), if they equals, perform the segue, otherwise just generate an alert view to tell the user. What you need to do is to make a query to the database and check whether this is a valid user and password, if it is then you call performSeguewithIdentifier to segue to the mainMenu, otherwise, give some alert to the user.</w:t>
+      </w:r>
+    </w:p>
+    <w:p>
+      <w:pPr>
+        <w:widowControl/>
+        <w:autoSpaceDE w:val="0"/>
+        <w:autoSpaceDN w:val="0"/>
+        <w:adjustRightInd w:val="0"/>
+        <w:jc w:val="left"/>
+        <w:rPr>
+          <w:rFonts w:ascii="Menlo Regular" w:hAnsi="Menlo Regular" w:cs="Menlo Regular"/>
+          <w:color w:val="000000"/>
+          <w:kern w:val="0"/>
+          <w:sz w:val="22"/>
+          <w:szCs w:val="32"/>
+        </w:rPr>
+      </w:pPr>
+    </w:p>
+    <w:p>
+      <w:pPr>
+        <w:widowControl/>
+        <w:autoSpaceDE w:val="0"/>
+        <w:autoSpaceDN w:val="0"/>
+        <w:adjustRightInd w:val="0"/>
+        <w:jc w:val="left"/>
+        <w:rPr>
+          <w:rFonts w:ascii="Menlo Regular" w:hAnsi="Menlo Regular" w:cs="Menlo Regular"/>
+          <w:color w:val="000000"/>
+          <w:kern w:val="0"/>
+          <w:sz w:val="22"/>
+          <w:szCs w:val="32"/>
+        </w:rPr>
+      </w:pPr>
+      <w:r>
+        <w:rPr>
+          <w:rFonts w:ascii="Menlo Regular" w:hAnsi="Menlo Regular" w:cs="Menlo Regular"/>
+          <w:color w:val="000000"/>
+          <w:kern w:val="0"/>
+          <w:sz w:val="22"/>
+          <w:szCs w:val="32"/>
+        </w:rPr>
+        <w:t xml:space="preserve">2. comment </w:t>
+      </w:r>
+      <w:r>
+        <w:rPr>
+          <w:rFonts w:ascii="Menlo Regular" w:hAnsi="Menlo Regular" w:cs="Menlo Regular"/>
+          <w:color w:val="008000"/>
+          <w:kern w:val="0"/>
+          <w:sz w:val="22"/>
+          <w:szCs w:val="32"/>
+        </w:rPr>
+        <w:t>//???</w:t>
+      </w:r>
+      <w:r>
+        <w:rPr>
+          <w:rFonts w:ascii="Menlo Regular" w:hAnsi="Menlo Regular" w:cs="Menlo Regular"/>
+          <w:color w:val="008000"/>
           <w:kern w:val="0"/>
           <w:sz w:val="22"/>
           <w:szCs w:val="32"/>
@@ -2849,17 +2212,85 @@
       <w:r>
         <w:rPr>
           <w:rFonts w:ascii="Menlo Regular" w:hAnsi="Menlo Regular" w:cs="Menlo Regular"/>
-          <w:color w:val="008000"/>
-          <w:kern w:val="0"/>
-          <w:sz w:val="22"/>
-          <w:szCs w:val="32"/>
-        </w:rPr>
-        <w:t>//???</w:t>
-      </w:r>
-      <w:r>
-        <w:rPr>
-          <w:rFonts w:ascii="Menlo Regular" w:hAnsi="Menlo Regular" w:cs="Menlo Regular"/>
-          <w:color w:val="008000"/>
+          <w:color w:val="000000"/>
+          <w:kern w:val="0"/>
+          <w:sz w:val="22"/>
+          <w:szCs w:val="32"/>
+        </w:rPr>
+        <w:t xml:space="preserve">Is the code you need to fulfill. </w:t>
+      </w:r>
+    </w:p>
+    <w:p>
+      <w:pPr>
+        <w:widowControl/>
+        <w:autoSpaceDE w:val="0"/>
+        <w:autoSpaceDN w:val="0"/>
+        <w:adjustRightInd w:val="0"/>
+        <w:jc w:val="left"/>
+        <w:rPr>
+          <w:rFonts w:ascii="Menlo Regular" w:hAnsi="Menlo Regular" w:cs="Menlo Regular"/>
+          <w:color w:val="000000"/>
+          <w:kern w:val="0"/>
+          <w:sz w:val="22"/>
+          <w:szCs w:val="32"/>
+        </w:rPr>
+      </w:pPr>
+    </w:p>
+    <w:p>
+      <w:pPr>
+        <w:widowControl/>
+        <w:autoSpaceDE w:val="0"/>
+        <w:autoSpaceDN w:val="0"/>
+        <w:adjustRightInd w:val="0"/>
+        <w:jc w:val="left"/>
+        <w:rPr>
+          <w:rFonts w:ascii="Menlo Regular" w:hAnsi="Menlo Regular" w:cs="Menlo Regular"/>
+          <w:color w:val="000000"/>
+          <w:kern w:val="0"/>
+          <w:sz w:val="16"/>
+          <w:szCs w:val="32"/>
+        </w:rPr>
+      </w:pPr>
+      <w:r>
+        <w:rPr>
+          <w:rFonts w:ascii="Menlo Regular" w:hAnsi="Menlo Regular" w:cs="Menlo Regular"/>
+          <w:color w:val="000000"/>
+          <w:kern w:val="0"/>
+          <w:sz w:val="22"/>
+          <w:szCs w:val="32"/>
+        </w:rPr>
+        <w:t>3. to make the textfield disappear after user type return. You need  to add an uitextfileddelegate protocol in interface like this:</w:t>
+      </w:r>
+    </w:p>
+    <w:p>
+      <w:pPr>
+        <w:widowControl/>
+        <w:autoSpaceDE w:val="0"/>
+        <w:autoSpaceDN w:val="0"/>
+        <w:adjustRightInd w:val="0"/>
+        <w:jc w:val="left"/>
+        <w:rPr>
+          <w:rFonts w:ascii="Menlo Regular" w:hAnsi="Menlo Regular" w:cs="Menlo Regular"/>
+          <w:color w:val="000000"/>
+          <w:kern w:val="0"/>
+          <w:sz w:val="22"/>
+          <w:szCs w:val="32"/>
+        </w:rPr>
+      </w:pPr>
+      <w:r>
+        <w:rPr>
+          <w:rFonts w:ascii="Menlo Regular" w:hAnsi="Menlo Regular" w:cs="Menlo Regular"/>
+          <w:color w:val="0000FF"/>
+          <w:kern w:val="0"/>
+          <w:sz w:val="22"/>
+          <w:szCs w:val="32"/>
+        </w:rPr>
+        <w:t>@interface</w:t>
+      </w:r>
+      <w:r>
+        <w:rPr>
+          <w:rFonts w:ascii="Menlo Regular" w:hAnsi="Menlo Regular" w:cs="Menlo Regular"/>
+          <w:color w:val="000000"/>
           <w:kern w:val="0"/>
           <w:sz w:val="22"/>
           <w:szCs w:val="32"/>
@@ -2869,217 +2300,6 @@
       <w:r>
         <w:rPr>
           <w:rFonts w:ascii="Menlo Regular" w:hAnsi="Menlo Regular" w:cs="Menlo Regular"/>
-          <w:color w:val="000000"/>
-          <w:kern w:val="0"/>
-          <w:sz w:val="22"/>
-          <w:szCs w:val="32"/>
-        </w:rPr>
-        <w:t xml:space="preserve">Is the code you need to </w:t>
-      </w:r>
-      <w:proofErr w:type="gramStart"/>
-      <w:r>
-        <w:rPr>
-          <w:rFonts w:ascii="Menlo Regular" w:hAnsi="Menlo Regular" w:cs="Menlo Regular"/>
-          <w:color w:val="000000"/>
-          <w:kern w:val="0"/>
-          <w:sz w:val="22"/>
-          <w:szCs w:val="32"/>
-        </w:rPr>
-        <w:t>fulfill.</w:t>
-      </w:r>
-      <w:proofErr w:type="gramEnd"/>
-      <w:r>
-        <w:rPr>
-          <w:rFonts w:ascii="Menlo Regular" w:hAnsi="Menlo Regular" w:cs="Menlo Regular"/>
-          <w:color w:val="000000"/>
-          <w:kern w:val="0"/>
-          <w:sz w:val="22"/>
-          <w:szCs w:val="32"/>
-        </w:rPr>
-        <w:t xml:space="preserve"> </w:t>
-      </w:r>
-    </w:p>
-    <w:p>
-      <w:pPr>
-        <w:widowControl/>
-        <w:autoSpaceDE w:val="0"/>
-        <w:autoSpaceDN w:val="0"/>
-        <w:adjustRightInd w:val="0"/>
-        <w:jc w:val="left"/>
-        <w:rPr>
-          <w:rFonts w:ascii="Menlo Regular" w:hAnsi="Menlo Regular" w:cs="Menlo Regular"/>
-          <w:color w:val="000000"/>
-          <w:kern w:val="0"/>
-          <w:sz w:val="22"/>
-          <w:szCs w:val="32"/>
-        </w:rPr>
-      </w:pPr>
-    </w:p>
-    <w:p>
-      <w:pPr>
-        <w:widowControl/>
-        <w:autoSpaceDE w:val="0"/>
-        <w:autoSpaceDN w:val="0"/>
-        <w:adjustRightInd w:val="0"/>
-        <w:jc w:val="left"/>
-        <w:rPr>
-          <w:rFonts w:ascii="Menlo Regular" w:hAnsi="Menlo Regular" w:cs="Menlo Regular"/>
-          <w:color w:val="000000"/>
-          <w:kern w:val="0"/>
-          <w:sz w:val="16"/>
-          <w:szCs w:val="32"/>
-        </w:rPr>
-      </w:pPr>
-      <w:r>
-        <w:rPr>
-          <w:rFonts w:ascii="Menlo Regular" w:hAnsi="Menlo Regular" w:cs="Menlo Regular"/>
-          <w:color w:val="000000"/>
-          <w:kern w:val="0"/>
-          <w:sz w:val="22"/>
-          <w:szCs w:val="32"/>
-        </w:rPr>
-        <w:t xml:space="preserve">3. </w:t>
-      </w:r>
-      <w:proofErr w:type="gramStart"/>
-      <w:r>
-        <w:rPr>
-          <w:rFonts w:ascii="Menlo Regular" w:hAnsi="Menlo Regular" w:cs="Menlo Regular"/>
-          <w:color w:val="000000"/>
-          <w:kern w:val="0"/>
-          <w:sz w:val="22"/>
-          <w:szCs w:val="32"/>
-        </w:rPr>
-        <w:t>to</w:t>
-      </w:r>
-      <w:proofErr w:type="gramEnd"/>
-      <w:r>
-        <w:rPr>
-          <w:rFonts w:ascii="Menlo Regular" w:hAnsi="Menlo Regular" w:cs="Menlo Regular"/>
-          <w:color w:val="000000"/>
-          <w:kern w:val="0"/>
-          <w:sz w:val="22"/>
-          <w:szCs w:val="32"/>
-        </w:rPr>
-        <w:t xml:space="preserve"> make the </w:t>
-      </w:r>
-      <w:proofErr w:type="spellStart"/>
-      <w:r>
-        <w:rPr>
-          <w:rFonts w:ascii="Menlo Regular" w:hAnsi="Menlo Regular" w:cs="Menlo Regular"/>
-          <w:color w:val="000000"/>
-          <w:kern w:val="0"/>
-          <w:sz w:val="22"/>
-          <w:szCs w:val="32"/>
-        </w:rPr>
-        <w:t>textfield</w:t>
-      </w:r>
-      <w:proofErr w:type="spellEnd"/>
-      <w:r>
-        <w:rPr>
-          <w:rFonts w:ascii="Menlo Regular" w:hAnsi="Menlo Regular" w:cs="Menlo Regular"/>
-          <w:color w:val="000000"/>
-          <w:kern w:val="0"/>
-          <w:sz w:val="22"/>
-          <w:szCs w:val="32"/>
-        </w:rPr>
-        <w:t xml:space="preserve"> disappear after user type return. You </w:t>
-      </w:r>
-      <w:proofErr w:type="gramStart"/>
-      <w:r>
-        <w:rPr>
-          <w:rFonts w:ascii="Menlo Regular" w:hAnsi="Menlo Regular" w:cs="Menlo Regular"/>
-          <w:color w:val="000000"/>
-          <w:kern w:val="0"/>
-          <w:sz w:val="22"/>
-          <w:szCs w:val="32"/>
-        </w:rPr>
-        <w:t>need  to</w:t>
-      </w:r>
-      <w:proofErr w:type="gramEnd"/>
-      <w:r>
-        <w:rPr>
-          <w:rFonts w:ascii="Menlo Regular" w:hAnsi="Menlo Regular" w:cs="Menlo Regular"/>
-          <w:color w:val="000000"/>
-          <w:kern w:val="0"/>
-          <w:sz w:val="22"/>
-          <w:szCs w:val="32"/>
-        </w:rPr>
-        <w:t xml:space="preserve"> add an </w:t>
-      </w:r>
-      <w:proofErr w:type="spellStart"/>
-      <w:r>
-        <w:rPr>
-          <w:rFonts w:ascii="Menlo Regular" w:hAnsi="Menlo Regular" w:cs="Menlo Regular"/>
-          <w:color w:val="000000"/>
-          <w:kern w:val="0"/>
-          <w:sz w:val="22"/>
-          <w:szCs w:val="32"/>
-        </w:rPr>
-        <w:t>uitextfileddelegate</w:t>
-      </w:r>
-      <w:proofErr w:type="spellEnd"/>
-      <w:r>
-        <w:rPr>
-          <w:rFonts w:ascii="Menlo Regular" w:hAnsi="Menlo Regular" w:cs="Menlo Regular"/>
-          <w:color w:val="000000"/>
-          <w:kern w:val="0"/>
-          <w:sz w:val="22"/>
-          <w:szCs w:val="32"/>
-        </w:rPr>
-        <w:t xml:space="preserve"> protocol in interface like this:</w:t>
-      </w:r>
-    </w:p>
-    <w:p>
-      <w:pPr>
-        <w:widowControl/>
-        <w:autoSpaceDE w:val="0"/>
-        <w:autoSpaceDN w:val="0"/>
-        <w:adjustRightInd w:val="0"/>
-        <w:jc w:val="left"/>
-        <w:rPr>
-          <w:rFonts w:ascii="Menlo Regular" w:hAnsi="Menlo Regular" w:cs="Menlo Regular"/>
-          <w:color w:val="000000"/>
-          <w:kern w:val="0"/>
-          <w:sz w:val="22"/>
-          <w:szCs w:val="32"/>
-        </w:rPr>
-      </w:pPr>
-      <w:r>
-        <w:rPr>
-          <w:rFonts w:ascii="Menlo Regular" w:hAnsi="Menlo Regular" w:cs="Menlo Regular"/>
-          <w:color w:val="0000FF"/>
-          <w:kern w:val="0"/>
-          <w:sz w:val="22"/>
-          <w:szCs w:val="32"/>
-        </w:rPr>
-        <w:t>@</w:t>
-      </w:r>
-      <w:proofErr w:type="gramStart"/>
-      <w:r>
-        <w:rPr>
-          <w:rFonts w:ascii="Menlo Regular" w:hAnsi="Menlo Regular" w:cs="Menlo Regular"/>
-          <w:color w:val="0000FF"/>
-          <w:kern w:val="0"/>
-          <w:sz w:val="22"/>
-          <w:szCs w:val="32"/>
-        </w:rPr>
-        <w:t>interface</w:t>
-      </w:r>
-      <w:proofErr w:type="gramEnd"/>
-      <w:r>
-        <w:rPr>
-          <w:rFonts w:ascii="Menlo Regular" w:hAnsi="Menlo Regular" w:cs="Menlo Regular"/>
-          <w:color w:val="000000"/>
-          <w:kern w:val="0"/>
-          <w:sz w:val="22"/>
-          <w:szCs w:val="32"/>
-        </w:rPr>
-        <w:t xml:space="preserve"> </w:t>
-      </w:r>
-      <w:proofErr w:type="spellStart"/>
-      <w:r>
-        <w:rPr>
-          <w:rFonts w:ascii="Menlo Regular" w:hAnsi="Menlo Regular" w:cs="Menlo Regular"/>
           <w:color w:val="2B839F"/>
           <w:kern w:val="0"/>
           <w:sz w:val="22"/>
@@ -3087,7 +2307,6 @@
         </w:rPr>
         <w:t>PrimaryLoginViewController</w:t>
       </w:r>
-      <w:proofErr w:type="spellEnd"/>
       <w:r>
         <w:rPr>
           <w:rFonts w:ascii="Menlo Regular" w:hAnsi="Menlo Regular" w:cs="Menlo Regular"/>
@@ -3098,7 +2317,6 @@
         </w:rPr>
         <w:t xml:space="preserve"> () &lt;</w:t>
       </w:r>
-      <w:proofErr w:type="spellStart"/>
       <w:r>
         <w:rPr>
           <w:rFonts w:ascii="Menlo Regular" w:hAnsi="Menlo Regular" w:cs="Menlo Regular"/>
@@ -3109,7 +2327,6 @@
         </w:rPr>
         <w:t>UITextFieldDelegate</w:t>
       </w:r>
-      <w:proofErr w:type="spellEnd"/>
       <w:r>
         <w:rPr>
           <w:rFonts w:ascii="Menlo Regular" w:hAnsi="Menlo Regular" w:cs="Menlo Regular"/>
@@ -3152,27 +2369,15 @@
           <w:szCs w:val="32"/>
         </w:rPr>
       </w:pPr>
-      <w:proofErr w:type="gramStart"/>
-      <w:r>
-        <w:rPr>
-          <w:rFonts w:ascii="Menlo Regular" w:hAnsi="Menlo Regular" w:cs="Menlo Regular"/>
-          <w:color w:val="000000"/>
-          <w:kern w:val="0"/>
-          <w:sz w:val="22"/>
-          <w:szCs w:val="32"/>
-        </w:rPr>
-        <w:t>then</w:t>
-      </w:r>
-      <w:proofErr w:type="gramEnd"/>
-      <w:r>
-        <w:rPr>
-          <w:rFonts w:ascii="Menlo Regular" w:hAnsi="Menlo Regular" w:cs="Menlo Regular"/>
-          <w:color w:val="000000"/>
-          <w:kern w:val="0"/>
-          <w:sz w:val="22"/>
-          <w:szCs w:val="32"/>
-        </w:rPr>
-        <w:t xml:space="preserve"> add a method in the implementation like this:</w:t>
+      <w:r>
+        <w:rPr>
+          <w:rFonts w:ascii="Menlo Regular" w:hAnsi="Menlo Regular" w:cs="Menlo Regular"/>
+          <w:color w:val="000000"/>
+          <w:kern w:val="0"/>
+          <w:sz w:val="22"/>
+          <w:szCs w:val="32"/>
+        </w:rPr>
+        <w:t>then add a method in the implementation like this:</w:t>
       </w:r>
     </w:p>
     <w:p>
@@ -3201,29 +2406,7 @@
           <w:sz w:val="22"/>
           <w:szCs w:val="32"/>
         </w:rPr>
-        <w:t xml:space="preserve">//this method is to hide the </w:t>
-      </w:r>
-      <w:proofErr w:type="spellStart"/>
-      <w:r>
-        <w:rPr>
-          <w:rFonts w:ascii="Menlo Regular" w:hAnsi="Menlo Regular" w:cs="Menlo Regular"/>
-          <w:color w:val="008000"/>
-          <w:kern w:val="0"/>
-          <w:sz w:val="22"/>
-          <w:szCs w:val="32"/>
-        </w:rPr>
-        <w:t>textfield</w:t>
-      </w:r>
-      <w:proofErr w:type="spellEnd"/>
-      <w:r>
-        <w:rPr>
-          <w:rFonts w:ascii="Menlo Regular" w:hAnsi="Menlo Regular" w:cs="Menlo Regular"/>
-          <w:color w:val="008000"/>
-          <w:kern w:val="0"/>
-          <w:sz w:val="22"/>
-          <w:szCs w:val="32"/>
-        </w:rPr>
-        <w:t xml:space="preserve"> when the user type return</w:t>
+        <w:t>//this method is to hide the textfield when the user type return</w:t>
       </w:r>
     </w:p>
     <w:p>
@@ -3272,31 +2455,8 @@
           <w:sz w:val="22"/>
           <w:szCs w:val="32"/>
         </w:rPr>
-        <w:t xml:space="preserve">) </w:t>
-      </w:r>
-      <w:proofErr w:type="spellStart"/>
-      <w:r>
-        <w:rPr>
-          <w:rFonts w:ascii="Menlo Regular" w:hAnsi="Menlo Regular" w:cs="Menlo Regular"/>
-          <w:color w:val="000000"/>
-          <w:kern w:val="0"/>
-          <w:sz w:val="22"/>
-          <w:szCs w:val="32"/>
-        </w:rPr>
-        <w:t>textFieldShouldReturn</w:t>
-      </w:r>
-      <w:proofErr w:type="spellEnd"/>
-      <w:r>
-        <w:rPr>
-          <w:rFonts w:ascii="Menlo Regular" w:hAnsi="Menlo Regular" w:cs="Menlo Regular"/>
-          <w:color w:val="000000"/>
-          <w:kern w:val="0"/>
-          <w:sz w:val="22"/>
-          <w:szCs w:val="32"/>
-        </w:rPr>
-        <w:t>:(</w:t>
-      </w:r>
-      <w:proofErr w:type="spellStart"/>
+        <w:t>) textFieldShouldReturn:(</w:t>
+      </w:r>
       <w:r>
         <w:rPr>
           <w:rFonts w:ascii="Menlo Regular" w:hAnsi="Menlo Regular" w:cs="Menlo Regular"/>
@@ -3307,41 +2467,16 @@
         </w:rPr>
         <w:t>UITextField</w:t>
       </w:r>
-      <w:proofErr w:type="spellEnd"/>
-      <w:r>
-        <w:rPr>
-          <w:rFonts w:ascii="Menlo Regular" w:hAnsi="Menlo Regular" w:cs="Menlo Regular"/>
-          <w:color w:val="000000"/>
-          <w:kern w:val="0"/>
-          <w:sz w:val="22"/>
-          <w:szCs w:val="32"/>
-        </w:rPr>
-        <w:t xml:space="preserve"> *</w:t>
-      </w:r>
-      <w:proofErr w:type="gramStart"/>
-      <w:r>
-        <w:rPr>
-          <w:rFonts w:ascii="Menlo Regular" w:hAnsi="Menlo Regular" w:cs="Menlo Regular"/>
-          <w:color w:val="000000"/>
-          <w:kern w:val="0"/>
-          <w:sz w:val="22"/>
-          <w:szCs w:val="32"/>
-        </w:rPr>
-        <w:t>)</w:t>
-      </w:r>
-      <w:proofErr w:type="spellStart"/>
-      <w:r>
-        <w:rPr>
-          <w:rFonts w:ascii="Menlo Regular" w:hAnsi="Menlo Regular" w:cs="Menlo Regular"/>
-          <w:color w:val="000000"/>
-          <w:kern w:val="0"/>
-          <w:sz w:val="22"/>
-          <w:szCs w:val="32"/>
-        </w:rPr>
-        <w:t>textField</w:t>
-      </w:r>
-      <w:proofErr w:type="spellEnd"/>
-      <w:proofErr w:type="gramEnd"/>
+      <w:r>
+        <w:rPr>
+          <w:rFonts w:ascii="Menlo Regular" w:hAnsi="Menlo Regular" w:cs="Menlo Regular"/>
+          <w:color w:val="000000"/>
+          <w:kern w:val="0"/>
+          <w:sz w:val="22"/>
+          <w:szCs w:val="32"/>
+        </w:rPr>
+        <w:t xml:space="preserve"> *)textField</w:t>
+      </w:r>
     </w:p>
     <w:p>
       <w:pPr>
@@ -3398,33 +2533,8 @@
           <w:sz w:val="22"/>
           <w:szCs w:val="32"/>
         </w:rPr>
-        <w:t xml:space="preserve">    [</w:t>
-      </w:r>
-      <w:proofErr w:type="spellStart"/>
-      <w:proofErr w:type="gramStart"/>
-      <w:r>
-        <w:rPr>
-          <w:rFonts w:ascii="Menlo Regular" w:hAnsi="Menlo Regular" w:cs="Menlo Regular"/>
-          <w:color w:val="000000"/>
-          <w:kern w:val="0"/>
-          <w:sz w:val="22"/>
-          <w:szCs w:val="32"/>
-        </w:rPr>
-        <w:t>textField</w:t>
-      </w:r>
-      <w:proofErr w:type="spellEnd"/>
-      <w:proofErr w:type="gramEnd"/>
-      <w:r>
-        <w:rPr>
-          <w:rFonts w:ascii="Menlo Regular" w:hAnsi="Menlo Regular" w:cs="Menlo Regular"/>
-          <w:color w:val="000000"/>
-          <w:kern w:val="0"/>
-          <w:sz w:val="22"/>
-          <w:szCs w:val="32"/>
-        </w:rPr>
-        <w:t xml:space="preserve"> </w:t>
-      </w:r>
-      <w:proofErr w:type="spellStart"/>
+        <w:t xml:space="preserve">    [textField </w:t>
+      </w:r>
       <w:r>
         <w:rPr>
           <w:rFonts w:ascii="Menlo Regular" w:hAnsi="Menlo Regular" w:cs="Menlo Regular"/>
@@ -3435,7 +2545,6 @@
         </w:rPr>
         <w:t>resignFirstResponder</w:t>
       </w:r>
-      <w:proofErr w:type="spellEnd"/>
       <w:r>
         <w:rPr>
           <w:rFonts w:ascii="Menlo Regular" w:hAnsi="Menlo Regular" w:cs="Menlo Regular"/>
@@ -3475,7 +2584,6 @@
         </w:rPr>
         <w:t xml:space="preserve">    </w:t>
       </w:r>
-      <w:proofErr w:type="gramStart"/>
       <w:r>
         <w:rPr>
           <w:rFonts w:ascii="Menlo Regular" w:hAnsi="Menlo Regular" w:cs="Menlo Regular"/>
@@ -3486,7 +2594,6 @@
         </w:rPr>
         <w:t>return</w:t>
       </w:r>
-      <w:proofErr w:type="gramEnd"/>
       <w:r>
         <w:rPr>
           <w:rFonts w:ascii="Menlo Regular" w:hAnsi="Menlo Regular" w:cs="Menlo Regular"/>
@@ -3575,49 +2682,15 @@
           <w:szCs w:val="32"/>
         </w:rPr>
       </w:pPr>
-      <w:proofErr w:type="gramStart"/>
-      <w:r>
-        <w:rPr>
-          <w:rFonts w:ascii="Menlo Regular" w:hAnsi="Menlo Regular" w:cs="Menlo Regular"/>
-          <w:color w:val="000000"/>
-          <w:kern w:val="0"/>
-          <w:sz w:val="22"/>
-          <w:szCs w:val="32"/>
-        </w:rPr>
-        <w:t>then</w:t>
-      </w:r>
-      <w:proofErr w:type="gramEnd"/>
-      <w:r>
-        <w:rPr>
-          <w:rFonts w:ascii="Menlo Regular" w:hAnsi="Menlo Regular" w:cs="Menlo Regular"/>
-          <w:color w:val="000000"/>
-          <w:kern w:val="0"/>
-          <w:sz w:val="22"/>
-          <w:szCs w:val="32"/>
-        </w:rPr>
-        <w:t xml:space="preserve"> add this code in </w:t>
-      </w:r>
-      <w:proofErr w:type="spellStart"/>
-      <w:r>
-        <w:rPr>
-          <w:rFonts w:ascii="Menlo Regular" w:hAnsi="Menlo Regular" w:cs="Menlo Regular"/>
-          <w:color w:val="000000"/>
-          <w:kern w:val="0"/>
-          <w:sz w:val="22"/>
-          <w:szCs w:val="32"/>
-        </w:rPr>
-        <w:t>viewDidLoad</w:t>
-      </w:r>
-      <w:proofErr w:type="spellEnd"/>
-      <w:r>
-        <w:rPr>
-          <w:rFonts w:ascii="Menlo Regular" w:hAnsi="Menlo Regular" w:cs="Menlo Regular"/>
-          <w:color w:val="000000"/>
-          <w:kern w:val="0"/>
-          <w:sz w:val="22"/>
-          <w:szCs w:val="32"/>
-        </w:rPr>
-        <w:t>() like this:</w:t>
+      <w:r>
+        <w:rPr>
+          <w:rFonts w:ascii="Menlo Regular" w:hAnsi="Menlo Regular" w:cs="Menlo Regular"/>
+          <w:color w:val="000000"/>
+          <w:kern w:val="0"/>
+          <w:sz w:val="22"/>
+          <w:szCs w:val="32"/>
+        </w:rPr>
+        <w:t>then add this code in viewDidLoad() like this:</w:t>
       </w:r>
     </w:p>
     <w:p>
@@ -3648,7 +2721,6 @@
         </w:rPr>
         <w:t>- (</w:t>
       </w:r>
-      <w:proofErr w:type="gramStart"/>
       <w:r>
         <w:rPr>
           <w:rFonts w:ascii="Menlo Regular" w:hAnsi="Menlo Regular" w:cs="Menlo Regular"/>
@@ -3659,38 +2731,15 @@
         </w:rPr>
         <w:t>void</w:t>
       </w:r>
-      <w:proofErr w:type="gramEnd"/>
-      <w:r>
-        <w:rPr>
-          <w:rFonts w:ascii="Menlo Regular" w:hAnsi="Menlo Regular" w:cs="Menlo Regular"/>
-          <w:color w:val="000000"/>
-          <w:kern w:val="0"/>
-          <w:sz w:val="22"/>
-          <w:szCs w:val="32"/>
-        </w:rPr>
-        <w:t>)</w:t>
-      </w:r>
-      <w:proofErr w:type="spellStart"/>
-      <w:r>
-        <w:rPr>
-          <w:rFonts w:ascii="Menlo Regular" w:hAnsi="Menlo Regular" w:cs="Menlo Regular"/>
-          <w:color w:val="000000"/>
-          <w:kern w:val="0"/>
-          <w:sz w:val="22"/>
-          <w:szCs w:val="32"/>
-        </w:rPr>
-        <w:t>viewDidLoad</w:t>
-      </w:r>
-      <w:proofErr w:type="spellEnd"/>
-      <w:r>
-        <w:rPr>
-          <w:rFonts w:ascii="Menlo Regular" w:hAnsi="Menlo Regular" w:cs="Menlo Regular"/>
-          <w:color w:val="000000"/>
-          <w:kern w:val="0"/>
-          <w:sz w:val="22"/>
-          <w:szCs w:val="32"/>
-        </w:rPr>
-        <w:t xml:space="preserve"> </w:t>
+      <w:r>
+        <w:rPr>
+          <w:rFonts w:ascii="Menlo Regular" w:hAnsi="Menlo Regular" w:cs="Menlo Regular"/>
+          <w:color w:val="000000"/>
+          <w:kern w:val="0"/>
+          <w:sz w:val="22"/>
+          <w:szCs w:val="32"/>
+        </w:rPr>
+        <w:t xml:space="preserve">)viewDidLoad </w:t>
       </w:r>
     </w:p>
     <w:p>
@@ -3750,7 +2799,6 @@
         </w:rPr>
         <w:t xml:space="preserve">    [</w:t>
       </w:r>
-      <w:proofErr w:type="gramStart"/>
       <w:r>
         <w:rPr>
           <w:rFonts w:ascii="Menlo Regular" w:hAnsi="Menlo Regular" w:cs="Menlo Regular"/>
@@ -3761,7 +2809,6 @@
         </w:rPr>
         <w:t>super</w:t>
       </w:r>
-      <w:proofErr w:type="gramEnd"/>
       <w:r>
         <w:rPr>
           <w:rFonts w:ascii="Menlo Regular" w:hAnsi="Menlo Regular" w:cs="Menlo Regular"/>
@@ -3772,7 +2819,6 @@
         </w:rPr>
         <w:t xml:space="preserve"> </w:t>
       </w:r>
-      <w:proofErr w:type="spellStart"/>
       <w:r>
         <w:rPr>
           <w:rFonts w:ascii="Menlo Regular" w:hAnsi="Menlo Regular" w:cs="Menlo Regular"/>
@@ -3783,7 +2829,6 @@
         </w:rPr>
         <w:t>viewDidLoad</w:t>
       </w:r>
-      <w:proofErr w:type="spellEnd"/>
       <w:r>
         <w:rPr>
           <w:rFonts w:ascii="Menlo Regular" w:hAnsi="Menlo Regular" w:cs="Menlo Regular"/>
@@ -3823,8 +2868,6 @@
         </w:rPr>
         <w:t xml:space="preserve">    </w:t>
       </w:r>
-      <w:proofErr w:type="spellStart"/>
-      <w:proofErr w:type="gramStart"/>
       <w:r>
         <w:rPr>
           <w:rFonts w:ascii="Menlo Regular" w:hAnsi="Menlo Regular" w:cs="Menlo Regular"/>
@@ -3875,8 +2918,6 @@
         </w:rPr>
         <w:t>delegate</w:t>
       </w:r>
-      <w:proofErr w:type="spellEnd"/>
-      <w:proofErr w:type="gramEnd"/>
       <w:r>
         <w:rPr>
           <w:rFonts w:ascii="Menlo Regular" w:hAnsi="Menlo Regular" w:cs="Menlo Regular"/>
@@ -3965,49 +3006,15 @@
           <w:szCs w:val="32"/>
         </w:rPr>
       </w:pPr>
-      <w:proofErr w:type="gramStart"/>
-      <w:r>
-        <w:rPr>
-          <w:rFonts w:ascii="Menlo Regular" w:hAnsi="Menlo Regular" w:cs="Menlo Regular"/>
-          <w:color w:val="000000"/>
-          <w:kern w:val="0"/>
-          <w:sz w:val="22"/>
-          <w:szCs w:val="32"/>
-        </w:rPr>
-        <w:t>remember</w:t>
-      </w:r>
-      <w:proofErr w:type="gramEnd"/>
-      <w:r>
-        <w:rPr>
-          <w:rFonts w:ascii="Menlo Regular" w:hAnsi="Menlo Regular" w:cs="Menlo Regular"/>
-          <w:color w:val="000000"/>
-          <w:kern w:val="0"/>
-          <w:sz w:val="22"/>
-          <w:szCs w:val="32"/>
-        </w:rPr>
-        <w:t xml:space="preserve"> that you need to set the self to be all the </w:t>
-      </w:r>
-      <w:proofErr w:type="spellStart"/>
-      <w:r>
-        <w:rPr>
-          <w:rFonts w:ascii="Menlo Regular" w:hAnsi="Menlo Regular" w:cs="Menlo Regular"/>
-          <w:color w:val="000000"/>
-          <w:kern w:val="0"/>
-          <w:sz w:val="22"/>
-          <w:szCs w:val="32"/>
-        </w:rPr>
-        <w:t>textfiled’s</w:t>
-      </w:r>
-      <w:proofErr w:type="spellEnd"/>
-      <w:r>
-        <w:rPr>
-          <w:rFonts w:ascii="Menlo Regular" w:hAnsi="Menlo Regular" w:cs="Menlo Regular"/>
-          <w:color w:val="000000"/>
-          <w:kern w:val="0"/>
-          <w:sz w:val="22"/>
-          <w:szCs w:val="32"/>
-        </w:rPr>
-        <w:t xml:space="preserve"> delegate.</w:t>
+      <w:r>
+        <w:rPr>
+          <w:rFonts w:ascii="Menlo Regular" w:hAnsi="Menlo Regular" w:cs="Menlo Regular"/>
+          <w:color w:val="000000"/>
+          <w:kern w:val="0"/>
+          <w:sz w:val="22"/>
+          <w:szCs w:val="32"/>
+        </w:rPr>
+        <w:t>remember that you need to set the self to be all the textfiled’s delegate.</w:t>
       </w:r>
     </w:p>
     <w:p>
@@ -4075,30 +3082,20 @@
           <w:sz w:val="22"/>
           <w:szCs w:val="32"/>
         </w:rPr>
-        <w:t xml:space="preserve">are confused which kind of segue you should use.  Just </w:t>
-      </w:r>
-      <w:proofErr w:type="gramStart"/>
-      <w:r>
-        <w:rPr>
-          <w:rFonts w:ascii="Menlo Regular" w:hAnsi="Menlo Regular" w:cs="Menlo Regular"/>
-          <w:color w:val="000000"/>
-          <w:kern w:val="0"/>
-          <w:sz w:val="22"/>
-          <w:szCs w:val="32"/>
-        </w:rPr>
-        <w:t>use the modal segue</w:t>
-      </w:r>
-      <w:proofErr w:type="gramEnd"/>
-      <w:r>
-        <w:rPr>
-          <w:rFonts w:ascii="Menlo Regular" w:hAnsi="Menlo Regular" w:cs="Menlo Regular"/>
-          <w:color w:val="000000"/>
-          <w:kern w:val="0"/>
-          <w:sz w:val="22"/>
-          <w:szCs w:val="32"/>
-        </w:rPr>
-        <w:t xml:space="preserve">. </w:t>
-      </w:r>
+        <w:t xml:space="preserve">are confused which kind of segue you should </w:t>
+      </w:r>
+      <w:r>
+        <w:rPr>
+          <w:rFonts w:ascii="Menlo Regular" w:hAnsi="Menlo Regular" w:cs="Menlo Regular"/>
+          <w:color w:val="000000"/>
+          <w:kern w:val="0"/>
+          <w:sz w:val="22"/>
+          <w:szCs w:val="32"/>
+        </w:rPr>
+        <w:t>use.  Just use the modal segue. And remember to embed a navigatorconroller for each viewcontroller you segue to(if you use modal segue). And you can you unwind````` function to exit a view(by control drag a button to the exit in the bottom bar) when you use modal segue. This hasn’t been mentioned in the lectures, but you can find them in the framework, and hopefully you can figure out how the unwind``` functions working.</w:t>
+      </w:r>
+      <w:bookmarkStart w:id="0" w:name="_GoBack"/>
+      <w:bookmarkEnd w:id="0"/>
     </w:p>
     <w:p>
       <w:pPr>
@@ -4147,21 +3144,12 @@
         </w:rPr>
         <w:t xml:space="preserve"> </w:t>
       </w:r>
-      <w:proofErr w:type="gramStart"/>
       <w:r>
         <w:rPr>
           <w:b/>
           <w:sz w:val="36"/>
         </w:rPr>
-        <w:t>common</w:t>
-      </w:r>
-      <w:proofErr w:type="gramEnd"/>
-      <w:r>
-        <w:rPr>
-          <w:b/>
-          <w:sz w:val="36"/>
-        </w:rPr>
-        <w:t xml:space="preserve"> errors</w:t>
+        <w:t>common errors</w:t>
       </w:r>
     </w:p>
     <w:p/>
@@ -4174,29 +3162,8 @@
         </w:numPr>
         <w:ind w:firstLineChars="0"/>
       </w:pPr>
-      <w:proofErr w:type="gramStart"/>
-      <w:r>
-        <w:t>sometime</w:t>
-      </w:r>
-      <w:proofErr w:type="gramEnd"/>
-      <w:r>
-        <w:t xml:space="preserve"> the </w:t>
-      </w:r>
-      <w:proofErr w:type="spellStart"/>
-      <w:r>
-        <w:t>xcode</w:t>
-      </w:r>
-      <w:proofErr w:type="spellEnd"/>
-      <w:r>
-        <w:t xml:space="preserve"> editor can display the code, it’s a bug, just reopen </w:t>
-      </w:r>
-      <w:proofErr w:type="spellStart"/>
-      <w:r>
-        <w:t>xcode</w:t>
-      </w:r>
-      <w:proofErr w:type="spellEnd"/>
-      <w:r>
-        <w:t>. Or restart your computer. Or edit the code in other editor.</w:t>
+      <w:r>
+        <w:t>sometime the xcode editor can display the code, it’s a bug, just reopen xcode. Or restart your computer. Or edit the code in other editor.</w:t>
       </w:r>
     </w:p>
     <w:p>
@@ -4208,24 +3175,11 @@
         </w:numPr>
         <w:ind w:firstLineChars="0"/>
       </w:pPr>
-      <w:proofErr w:type="gramStart"/>
-      <w:r>
-        <w:t>when</w:t>
-      </w:r>
-      <w:proofErr w:type="gramEnd"/>
-      <w:r>
-        <w:t xml:space="preserve"> you get</w:t>
-      </w:r>
-      <w:r>
-        <w:t xml:space="preserve"> error using </w:t>
-      </w:r>
-      <w:proofErr w:type="spellStart"/>
-      <w:r>
-        <w:t>tablecell</w:t>
-      </w:r>
-      <w:proofErr w:type="spellEnd"/>
-      <w:r>
-        <w:t xml:space="preserve">, </w:t>
+      <w:r>
+        <w:t>when you get</w:t>
+      </w:r>
+      <w:r>
+        <w:t xml:space="preserve"> error using tablecell, </w:t>
       </w:r>
       <w:r>
         <w:rPr>
@@ -4275,23 +3229,13 @@
           <w:szCs w:val="34"/>
         </w:rPr>
       </w:pPr>
-      <w:proofErr w:type="spellStart"/>
-      <w:r>
-        <w:rPr>
-          <w:rFonts w:ascii="Helvetica" w:hAnsi="Helvetica" w:cs="Helvetica"/>
-          <w:kern w:val="0"/>
-          <w:szCs w:val="34"/>
-        </w:rPr>
-        <w:t>Xcode</w:t>
-      </w:r>
-      <w:proofErr w:type="spellEnd"/>
-      <w:r>
-        <w:rPr>
-          <w:rFonts w:ascii="Helvetica" w:hAnsi="Helvetica" w:cs="Helvetica"/>
-          <w:kern w:val="0"/>
-          <w:szCs w:val="34"/>
-        </w:rPr>
-        <w:t xml:space="preserve"> 4.63 will sometimes shutdown in my computer. And maybe if it happened in your computer to, there may appear some code like this in the original code</w:t>
+      <w:r>
+        <w:rPr>
+          <w:rFonts w:ascii="Helvetica" w:hAnsi="Helvetica" w:cs="Helvetica"/>
+          <w:kern w:val="0"/>
+          <w:szCs w:val="34"/>
+        </w:rPr>
+        <w:t>Xcode 4.63 will sometimes shutdown in my computer. And maybe if it happened in your computer to, there may appear some code like this in the original code</w:t>
       </w:r>
     </w:p>
     <w:p>
@@ -4509,27 +3453,15 @@
           <w:szCs w:val="32"/>
         </w:rPr>
       </w:pPr>
-      <w:proofErr w:type="gramStart"/>
-      <w:r>
-        <w:rPr>
-          <w:rFonts w:ascii="Menlo Regular" w:hAnsi="Menlo Regular" w:cs="Menlo Regular"/>
-          <w:color w:val="000000"/>
-          <w:kern w:val="0"/>
-          <w:sz w:val="22"/>
-          <w:szCs w:val="32"/>
-        </w:rPr>
-        <w:t>just</w:t>
-      </w:r>
-      <w:proofErr w:type="gramEnd"/>
-      <w:r>
-        <w:rPr>
-          <w:rFonts w:ascii="Menlo Regular" w:hAnsi="Menlo Regular" w:cs="Menlo Regular"/>
-          <w:color w:val="000000"/>
-          <w:kern w:val="0"/>
-          <w:sz w:val="22"/>
-          <w:szCs w:val="32"/>
-        </w:rPr>
-        <w:t xml:space="preserve"> delete them.</w:t>
+      <w:r>
+        <w:rPr>
+          <w:rFonts w:ascii="Menlo Regular" w:hAnsi="Menlo Regular" w:cs="Menlo Regular"/>
+          <w:color w:val="000000"/>
+          <w:kern w:val="0"/>
+          <w:sz w:val="22"/>
+          <w:szCs w:val="32"/>
+        </w:rPr>
+        <w:t>just delete them.</w:t>
       </w:r>
     </w:p>
     <w:p/>

</xml_diff>

<commit_message>
finish the add and edit function. with fromdate and to date validation
</commit_message>
<xml_diff>
--- a/tutorial of the framework.docx
+++ b/tutorial of the framework.docx
@@ -314,6 +314,47 @@
         <w:jc w:val="left"/>
         <w:rPr>
           <w:rFonts w:ascii="Helvetica" w:hAnsi="Helvetica" w:cs="Helvetica"/>
+          <w:b/>
+          <w:kern w:val="0"/>
+          <w:szCs w:val="34"/>
+        </w:rPr>
+      </w:pPr>
+      <w:r>
+        <w:rPr>
+          <w:rFonts w:ascii="Helvetica" w:hAnsi="Helvetica" w:cs="Helvetica"/>
+          <w:b/>
+          <w:kern w:val="0"/>
+          <w:szCs w:val="34"/>
+        </w:rPr>
+        <w:t>If you have any question when coding, please wechat me(Leon).</w:t>
+      </w:r>
+      <w:bookmarkStart w:id="0" w:name="_GoBack"/>
+      <w:bookmarkEnd w:id="0"/>
+    </w:p>
+    <w:p>
+      <w:pPr>
+        <w:widowControl/>
+        <w:autoSpaceDE w:val="0"/>
+        <w:autoSpaceDN w:val="0"/>
+        <w:adjustRightInd w:val="0"/>
+        <w:jc w:val="left"/>
+        <w:rPr>
+          <w:rFonts w:ascii="Helvetica" w:hAnsi="Helvetica" w:cs="Helvetica"/>
+          <w:b/>
+          <w:kern w:val="0"/>
+          <w:szCs w:val="34"/>
+        </w:rPr>
+      </w:pPr>
+    </w:p>
+    <w:p>
+      <w:pPr>
+        <w:widowControl/>
+        <w:autoSpaceDE w:val="0"/>
+        <w:autoSpaceDN w:val="0"/>
+        <w:adjustRightInd w:val="0"/>
+        <w:jc w:val="left"/>
+        <w:rPr>
+          <w:rFonts w:ascii="Helvetica" w:hAnsi="Helvetica" w:cs="Helvetica"/>
           <w:kern w:val="0"/>
           <w:szCs w:val="34"/>
         </w:rPr>
@@ -504,7 +545,7 @@
         <w:ind w:left="360" w:firstLineChars="0" w:firstLine="0"/>
         <w:jc w:val="left"/>
         <w:rPr>
-          <w:rFonts w:ascii="Helvetica" w:hAnsi="Helvetica" w:cs="Helvetica"/>
+          <w:rFonts w:ascii="Helvetica" w:hAnsi="Helvetica" w:cs="Helvetica" w:hint="eastAsia"/>
           <w:kern w:val="0"/>
           <w:szCs w:val="34"/>
         </w:rPr>
@@ -532,6 +573,38 @@
           <w:szCs w:val="34"/>
         </w:rPr>
         <w:t xml:space="preserve"> use his ID to fetch events from database, meanwhile, we use his paired user ID to fetch other events from database, these two part of events is the whole events witch associated with that user.</w:t>
+      </w:r>
+    </w:p>
+    <w:p>
+      <w:pPr>
+        <w:pStyle w:val="a3"/>
+        <w:widowControl/>
+        <w:autoSpaceDE w:val="0"/>
+        <w:autoSpaceDN w:val="0"/>
+        <w:adjustRightInd w:val="0"/>
+        <w:ind w:left="360" w:firstLineChars="0" w:firstLine="0"/>
+        <w:jc w:val="left"/>
+        <w:rPr>
+          <w:rFonts w:ascii="Helvetica" w:hAnsi="Helvetica" w:cs="Helvetica"/>
+          <w:kern w:val="0"/>
+          <w:szCs w:val="34"/>
+        </w:rPr>
+      </w:pPr>
+      <w:r>
+        <w:rPr>
+          <w:rFonts w:ascii="Helvetica" w:hAnsi="Helvetica" w:cs="Helvetica"/>
+          <w:kern w:val="0"/>
+          <w:szCs w:val="34"/>
+        </w:rPr>
+        <w:t>When a event is edited, it’</w:t>
+      </w:r>
+      <w:r>
+        <w:rPr>
+          <w:rFonts w:ascii="Helvetica" w:hAnsi="Helvetica" w:cs="Helvetica"/>
+          <w:kern w:val="0"/>
+          <w:szCs w:val="34"/>
+        </w:rPr>
+        <w:t>s createdate is still the original createDate.</w:t>
       </w:r>
     </w:p>
     <w:p>
@@ -667,6 +740,7 @@
           <w:kern w:val="0"/>
           <w:szCs w:val="34"/>
         </w:rPr>
+        <w:lastRenderedPageBreak/>
         <w:t>MNEventlist: basically this is a encap</w:t>
       </w:r>
       <w:r>
@@ -3094,8 +3168,6 @@
         </w:rPr>
         <w:t>use.  Just use the modal segue. And remember to embed a navigatorconroller for each viewcontroller you segue to(if you use modal segue). And you can you unwind````` function to exit a view(by control drag a button to the exit in the bottom bar) when you use modal segue. This hasn’t been mentioned in the lectures, but you can find them in the framework, and hopefully you can figure out how the unwind``` functions working.</w:t>
       </w:r>
-      <w:bookmarkStart w:id="0" w:name="_GoBack"/>
-      <w:bookmarkEnd w:id="0"/>
     </w:p>
     <w:p>
       <w:pPr>

</xml_diff>